<commit_message>
auto commit @12.12.2020: 21:37:12,24
</commit_message>
<xml_diff>
--- a/Bachelorarbeit/Text/Abschlussarbeit_Weckermann.docx
+++ b/Bachelorarbeit/Text/Abschlussarbeit_Weckermann.docx
@@ -193,15 +193,7 @@
       </w:r>
       <w:r>
         <w:tab/>
-        <w:t xml:space="preserve">Handelsübliche Router wie sie in Privathaushalten und Small Office, </w:t>
-      </w:r>
-      <w:proofErr w:type="gramStart"/>
-      <w:r>
-        <w:t>Home Office</w:t>
-      </w:r>
-      <w:proofErr w:type="gramEnd"/>
-      <w:r>
-        <w:t xml:space="preserve"> (S</w:t>
+        <w:t>Handelsübliche Router wie sie in Privathaushalten und Small Office, Home Office (S</w:t>
       </w:r>
       <w:r>
         <w:t>o</w:t>
@@ -569,7 +561,26 @@
         <w:rPr>
           <w:szCs w:val="24"/>
         </w:rPr>
-        <w:t xml:space="preserve"> </w:t>
+        <w:t xml:space="preserve"> Auch wenn </w:t>
+      </w:r>
+      <w:r>
+        <w:rPr>
+          <w:szCs w:val="24"/>
+        </w:rPr>
+        <w:lastRenderedPageBreak/>
+        <w:t xml:space="preserve">in der Entwicklungsgeschichte von OpenWrt viel für die </w:t>
+      </w:r>
+      <w:r>
+        <w:rPr>
+          <w:szCs w:val="24"/>
+        </w:rPr>
+        <w:t>Benutzerfreundlichkeit</w:t>
+      </w:r>
+      <w:r>
+        <w:rPr>
+          <w:szCs w:val="24"/>
+        </w:rPr>
+        <w:t xml:space="preserve"> des Betriebssystems getan wurde ist es jedoch nicht für Laien geeignet. Auch wenn das Management rein über die Weboberfläche geschehen kann, erweist sich die Einrichtung ohne Grundkenntnisse als schwierig.</w:t>
       </w:r>
       <w:r>
         <w:rPr>
@@ -582,25 +593,6 @@
           <w:szCs w:val="24"/>
         </w:rPr>
         <w:br/>
-      </w:r>
-      <w:r>
-        <w:rPr>
-          <w:szCs w:val="24"/>
-        </w:rPr>
-        <w:lastRenderedPageBreak/>
-        <w:t xml:space="preserve"> </w:t>
-      </w:r>
-      <w:r>
-        <w:rPr>
-          <w:szCs w:val="24"/>
-        </w:rPr>
-        <w:tab/>
-      </w:r>
-      <w:r>
-        <w:rPr>
-          <w:szCs w:val="24"/>
-        </w:rPr>
-        <w:t xml:space="preserve">Die Entwicklung von OpenWrt begann 2004, nachdem der Hersteller Linksys zuvor einen Router auf den Markt brachte, dessen Firmware ebenfalls unter der GPL Lizenz stand und somit öffentlich verfügbar sein musste. Die erste Veröffentlichung von </w:t>
       </w:r>
       <w:r>
         <w:rPr>
@@ -611,10 +603,10 @@
           <wp:anchor distT="0" distB="0" distL="114300" distR="114300" simplePos="0" relativeHeight="251658240" behindDoc="1" locked="0" layoutInCell="1" allowOverlap="1">
             <wp:simplePos x="0" y="0"/>
             <wp:positionH relativeFrom="column">
-              <wp:posOffset>2396490</wp:posOffset>
+              <wp:posOffset>2043430</wp:posOffset>
             </wp:positionH>
             <wp:positionV relativeFrom="paragraph">
-              <wp:posOffset>21590</wp:posOffset>
+              <wp:posOffset>1136015</wp:posOffset>
             </wp:positionV>
             <wp:extent cx="3334385" cy="2484755"/>
             <wp:effectExtent l="19050" t="19050" r="18415" b="10795"/>
@@ -684,39 +676,31 @@
         <w:rPr>
           <w:szCs w:val="24"/>
         </w:rPr>
-        <w:t xml:space="preserve">OpenWrt erfolgte im Januar 2006 mit Version 0.9 (White </w:t>
-      </w:r>
-      <w:proofErr w:type="spellStart"/>
-      <w:r>
-        <w:rPr>
-          <w:szCs w:val="24"/>
-        </w:rPr>
-        <w:t>Russian</w:t>
-      </w:r>
-      <w:proofErr w:type="spellEnd"/>
-      <w:r>
-        <w:rPr>
-          <w:szCs w:val="24"/>
-        </w:rPr>
-        <w:t xml:space="preserve">). </w:t>
-      </w:r>
-      <w:r>
-        <w:rPr>
-          <w:szCs w:val="24"/>
-        </w:rPr>
-        <w:t>Seitdem</w:t>
-      </w:r>
-      <w:r>
-        <w:rPr>
-          <w:szCs w:val="24"/>
-        </w:rPr>
-        <w:t xml:space="preserve"> wurde das Projekt stetig weiterentwickelt (siehe Abbildung 1). </w:t>
-      </w:r>
-      <w:r>
-        <w:rPr>
-          <w:szCs w:val="24"/>
-        </w:rPr>
-        <w:t xml:space="preserve">2016 spaltete sich eine Gruppe Mitwirkender aufgrund interner Diskrepanzen ab und gründete das LEDE Projekt, welches eine Abspaltung von OpenWrt darstellte. </w:t>
+        <w:t xml:space="preserve"> </w:t>
+      </w:r>
+      <w:r>
+        <w:rPr>
+          <w:szCs w:val="24"/>
+        </w:rPr>
+        <w:tab/>
+      </w:r>
+      <w:r>
+        <w:rPr>
+          <w:szCs w:val="24"/>
+        </w:rPr>
+        <w:t xml:space="preserve">Die Entwicklung von OpenWrt begann 2004, nachdem der </w:t>
+      </w:r>
+      <w:r>
+        <w:rPr>
+          <w:szCs w:val="24"/>
+        </w:rPr>
+        <w:t xml:space="preserve">amerikanische </w:t>
+      </w:r>
+      <w:r>
+        <w:rPr>
+          <w:szCs w:val="24"/>
+        </w:rPr>
+        <w:t xml:space="preserve">Hersteller Linksys zuvor einen Router auf den Markt brachte, dessen Firmware ebenfalls unter der GPL Lizenz stand und somit öffentlich verfügbar sein musste. Die erste </w:t>
       </w:r>
       <w:r>
         <w:rPr>
@@ -728,19 +712,19 @@
               <wp:anchor distT="0" distB="0" distL="114300" distR="114300" simplePos="0" relativeHeight="251660288" behindDoc="1" locked="0" layoutInCell="1" allowOverlap="1" wp14:anchorId="797393BE" wp14:editId="61F7CEFE">
                 <wp:simplePos x="0" y="0"/>
                 <wp:positionH relativeFrom="column">
-                  <wp:posOffset>2442943</wp:posOffset>
+                  <wp:posOffset>2045970</wp:posOffset>
                 </wp:positionH>
                 <wp:positionV relativeFrom="paragraph">
-                  <wp:posOffset>2578735</wp:posOffset>
+                  <wp:posOffset>3654425</wp:posOffset>
                 </wp:positionV>
-                <wp:extent cx="3251200" cy="635"/>
-                <wp:effectExtent l="0" t="0" r="25400" b="10160"/>
+                <wp:extent cx="3333750" cy="635"/>
+                <wp:effectExtent l="0" t="0" r="19050" b="10160"/>
                 <wp:wrapTight wrapText="bothSides">
                   <wp:wrapPolygon edited="0">
                     <wp:start x="0" y="0"/>
                     <wp:lineTo x="0" y="21107"/>
-                    <wp:lineTo x="21642" y="21107"/>
-                    <wp:lineTo x="21642" y="0"/>
+                    <wp:lineTo x="21600" y="21107"/>
+                    <wp:lineTo x="21600" y="0"/>
                     <wp:lineTo x="0" y="0"/>
                   </wp:wrapPolygon>
                 </wp:wrapTight>
@@ -753,7 +737,7 @@
                       <wps:spPr>
                         <a:xfrm>
                           <a:off x="0" y="0"/>
-                          <a:ext cx="3251200" cy="635"/>
+                          <a:ext cx="3333750" cy="635"/>
                         </a:xfrm>
                         <a:prstGeom prst="rect">
                           <a:avLst/>
@@ -790,7 +774,15 @@
                               </w:r>
                             </w:fldSimple>
                             <w:r>
-                              <w:t xml:space="preserve">: Git </w:t>
+                              <w:t xml:space="preserve">: </w:t>
+                            </w:r>
+                            <w:proofErr w:type="spellStart"/>
+                            <w:r>
+                              <w:t>Git</w:t>
+                            </w:r>
+                            <w:proofErr w:type="spellEnd"/>
+                            <w:r>
+                              <w:t xml:space="preserve"> </w:t>
                             </w:r>
                             <w:proofErr w:type="spellStart"/>
                             <w:r>
@@ -824,7 +816,7 @@
                 <v:stroke joinstyle="miter"/>
                 <v:path gradientshapeok="t" o:connecttype="rect"/>
               </v:shapetype>
-              <v:shape id="Textfeld 2" o:spid="_x0000_s1026" type="#_x0000_t202" style="position:absolute;left:0;text-align:left;margin-left:192.35pt;margin-top:203.05pt;width:256pt;height:.05pt;z-index:-251656192;visibility:visible;mso-wrap-style:square;mso-width-percent:0;mso-wrap-distance-left:9pt;mso-wrap-distance-top:0;mso-wrap-distance-right:9pt;mso-wrap-distance-bottom:0;mso-position-horizontal:absolute;mso-position-horizontal-relative:text;mso-position-vertical:absolute;mso-position-vertical-relative:text;mso-width-percent:0;mso-width-relative:margin;v-text-anchor:top" o:gfxdata="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" strokecolor="white [3212]">
+              <v:shape id="Textfeld 2" o:spid="_x0000_s1026" type="#_x0000_t202" style="position:absolute;left:0;text-align:left;margin-left:161.1pt;margin-top:287.75pt;width:262.5pt;height:.05pt;z-index:-251656192;visibility:visible;mso-wrap-style:square;mso-width-percent:0;mso-wrap-distance-left:9pt;mso-wrap-distance-top:0;mso-wrap-distance-right:9pt;mso-wrap-distance-bottom:0;mso-position-horizontal:absolute;mso-position-horizontal-relative:text;mso-position-vertical:absolute;mso-position-vertical-relative:text;mso-width-percent:0;mso-width-relative:margin;v-text-anchor:top" o:gfxdata="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" strokecolor="white [3212]">
                 <v:textbox style="mso-fit-shape-to-text:t" inset="0,0,0,0">
                   <w:txbxContent>
                     <w:p>
@@ -848,7 +840,15 @@
                         </w:r>
                       </w:fldSimple>
                       <w:r>
-                        <w:t xml:space="preserve">: Git </w:t>
+                        <w:t xml:space="preserve">: </w:t>
+                      </w:r>
+                      <w:proofErr w:type="spellStart"/>
+                      <w:r>
+                        <w:t>Git</w:t>
+                      </w:r>
+                      <w:proofErr w:type="spellEnd"/>
+                      <w:r>
+                        <w:t xml:space="preserve"> </w:t>
                       </w:r>
                       <w:proofErr w:type="spellStart"/>
                       <w:r>
@@ -871,6 +871,50 @@
         <w:rPr>
           <w:szCs w:val="24"/>
         </w:rPr>
+        <w:t xml:space="preserve">Veröffentlichung von OpenWrt erfolgte im Januar 2006 mit Version 0.9 (White </w:t>
+      </w:r>
+      <w:proofErr w:type="spellStart"/>
+      <w:r>
+        <w:rPr>
+          <w:szCs w:val="24"/>
+        </w:rPr>
+        <w:t>Russian</w:t>
+      </w:r>
+      <w:proofErr w:type="spellEnd"/>
+      <w:r>
+        <w:rPr>
+          <w:szCs w:val="24"/>
+        </w:rPr>
+        <w:t xml:space="preserve">). </w:t>
+      </w:r>
+      <w:r>
+        <w:rPr>
+          <w:szCs w:val="24"/>
+        </w:rPr>
+        <w:t>Seitdem</w:t>
+      </w:r>
+      <w:r>
+        <w:rPr>
+          <w:szCs w:val="24"/>
+        </w:rPr>
+        <w:t xml:space="preserve"> wurde das Projekt stetig weiterentwickelt (siehe Abbildung 1). </w:t>
+      </w:r>
+      <w:r>
+        <w:rPr>
+          <w:szCs w:val="24"/>
+        </w:rPr>
+        <w:t>2016 spaltete sich eine Gruppe Mitwirkender aufgrund interner Diskrepanzen ab und gründete das LEDE Projekt</w:t>
+      </w:r>
+      <w:r>
+        <w:rPr>
+          <w:szCs w:val="24"/>
+        </w:rPr>
+        <w:t xml:space="preserve">. </w:t>
+      </w:r>
+      <w:r>
+        <w:rPr>
+          <w:szCs w:val="24"/>
+        </w:rPr>
         <w:t>Jedoch wurde LEDE bereits 2018 wieder in OpenWrt integriert, sodass beide Projekte nun wieder zusammen unter einem Namen entwickelt werden.  Die derzeit aktuelle Version ist 19.07.4, welche am 10.09.2020 veröffentlicht wurde.</w:t>
       </w:r>
     </w:p>
@@ -910,6 +954,9 @@
     </w:p>
     <w:p>
       <w:r>
+        <w:rPr>
+          <w:noProof/>
+        </w:rPr>
         <w:drawing>
           <wp:anchor distT="0" distB="0" distL="114300" distR="114300" simplePos="0" relativeHeight="251661312" behindDoc="1" locked="0" layoutInCell="1" allowOverlap="1" wp14:anchorId="59D6D903">
             <wp:simplePos x="0" y="0"/>
@@ -974,7 +1021,11 @@
         </w:drawing>
       </w:r>
       <w:r>
-        <w:t>Die Webseite des OpenWrt Projektes verzeichnete im Jahre 2020 bis einschließlich November 1.261.500 einzigartige Besucher, sowie 52,4 Millionen Seitenaufrufe. Insgesamt wurden bereits 16,44TB Daten abgerufen [Source]. Die aktuelle Version von OpenWrt</w:t>
+        <w:t xml:space="preserve">Die Webseite des OpenWrt Projektes verzeichnete im Jahre 2020 bis einschließlich November 1.261.500 einzigartige Besucher, sowie 52,4 Millionen Seitenaufrufe. Insgesamt wurden bereits 16,44TB Daten abgerufen [Source]. Die aktuelle Version von </w:t>
+      </w:r>
+      <w:r>
+        <w:lastRenderedPageBreak/>
+        <w:t>OpenWrt</w:t>
       </w:r>
       <w:r>
         <w:t>, 19.07.4,</w:t>
@@ -983,31 +1034,13 @@
         <w:t xml:space="preserve"> wurde dabei</w:t>
       </w:r>
       <w:r>
-        <w:t xml:space="preserve"> </w:t>
-      </w:r>
-      <w:proofErr w:type="gramStart"/>
-      <w:r>
-        <w:t>alleine</w:t>
-      </w:r>
-      <w:proofErr w:type="gramEnd"/>
-      <w:r>
-        <w:t xml:space="preserve"> im November 1981 Mal heruntergeladen. Ebenfalls wurde Version 18.06.8 noch 935 Mal angefragt. </w:t>
+        <w:t xml:space="preserve"> alleine im November 1981 Mal heruntergeladen. Ebenfalls wurde Version 18.06.8 noch 935 Mal angefragt. </w:t>
       </w:r>
       <w:r>
         <w:t>Zusammen</w:t>
       </w:r>
       <w:r>
-        <w:t xml:space="preserve"> wurden ca. 10000 Firmware-Abbilder im November heruntergeladen </w:t>
-      </w:r>
-      <w:r>
-        <w:t>[Anhang]</w:t>
-      </w:r>
-      <w:r>
-        <w:t xml:space="preserve">. Wie die Daten zeigen ist OpenWrt keinesfalls ein kleines Projekt mit nur wenigen Interessierten, sondern eine </w:t>
-      </w:r>
-      <w:r>
-        <w:lastRenderedPageBreak/>
-        <w:t xml:space="preserve">nachgefragt Alternative für </w:t>
+        <w:t xml:space="preserve"> wurden ca. 10000 Firmware-Abbilder im November heruntergeladen [Anhang]. Wie die Daten zeigen ist OpenWrt keinesfalls ein kleines Projekt mit nur wenigen Interessierten, sondern eine nachgefragt Alternative für </w:t>
       </w:r>
       <w:r>
         <w:t>Heimrouter, Unternehmen und</w:t>
@@ -1097,15 +1130,13 @@
         <w:t xml:space="preserve"> des Bundesamtes für Sicherheit in der Informationstechnik handelt es sich um </w:t>
       </w:r>
       <w:r>
-        <w:t xml:space="preserve">eine Sammlung von grundlegenden Sicherheitsanforderungen für Breitband Router. Der Schwerpunkt der Richtlinie liegt hierbei auf Heimroutern, sowie auf Geräten, welche im sogenannten SOHO (Small Office, </w:t>
-      </w:r>
-      <w:proofErr w:type="gramStart"/>
-      <w:r>
-        <w:t>Home Office</w:t>
-      </w:r>
-      <w:proofErr w:type="gramEnd"/>
-      <w:r>
-        <w:t>) eingesetzt werden. Das Dokument wird durch die Dokumente „</w:t>
+        <w:t xml:space="preserve">eine Sammlung von grundlegenden Sicherheitsanforderungen für Breitband Router. Der Schwerpunkt der Richtlinie liegt hierbei auf Heimroutern, sowie auf Geräten, welche im sogenannten SOHO (Small Office, Home Office) </w:t>
+      </w:r>
+      <w:r>
+        <w:t xml:space="preserve">Umfeld </w:t>
+      </w:r>
+      <w:r>
+        <w:t>eingesetzt werden. Das Dokument wird durch die Dokumente „</w:t>
       </w:r>
       <w:r>
         <w:t xml:space="preserve">BSI TR-03148 Implementation </w:t>
@@ -1133,10 +1164,28 @@
         <w:t>”</w:t>
       </w:r>
       <w:r>
-        <w:t xml:space="preserve"> ergänzt. In diesen Dokumenten sind Testfälle und Dokumentation zur Durchführung einer Prüfung festgehalten. Nach Angaben des Bundesamtes für Sicherheit in der Informationstechnik richtet sich die Technische Richtlinie vor Allem an Hersteller von Routern, sie kann jedoch auch für Endnutzer relevant sein, wenn diese einen neuen Router anschaffen [SOURCE].</w:t>
-      </w:r>
-      <w:r>
-        <w:t xml:space="preserve"> Es werden Anforderungen für ein Mindestmaß an verpflichtenden und einigen optionalen IT-Sicherheitsmaßnahmen definiert [Source].</w:t>
+        <w:t xml:space="preserve"> ergänzt. In diesen Dokumenten sind Testfälle und Dokumentation zur Durchführung einer Prüfung festgehalten. Nach Angaben des Bundesamtes für Sicherheit in der Informationstechnik richtet sich die Technische Richtlinie vor Allem an Hersteller von Routern, sie kann jedoch auch für Endnutzer relevant sein, wenn diese einen neuen Router anschaffen</w:t>
+      </w:r>
+      <w:r>
+        <w:t xml:space="preserve"> möchten</w:t>
+      </w:r>
+      <w:r>
+        <w:t xml:space="preserve"> </w:t>
+      </w:r>
+      <w:r>
+        <w:t>und sich im Zuge dessen über den Stand der Technik informieren wollen [SOURCE]</w:t>
+      </w:r>
+      <w:r>
+        <w:t>.</w:t>
+      </w:r>
+      <w:r>
+        <w:t xml:space="preserve"> Es werden Anforderungen für ein Mindestmaß an verpflichtenden und einigen optionalen IT-Sicherheitsmaßnahmen </w:t>
+      </w:r>
+      <w:r>
+        <w:t>definiert, um ein grundlegendes Niveau für die Sicherheit dieser Geräte zu schaffen</w:t>
+      </w:r>
+      <w:r>
+        <w:t xml:space="preserve"> [Source].</w:t>
       </w:r>
       <w:r>
         <w:t xml:space="preserve"> </w:t>
@@ -1152,13 +1201,23 @@
         <w:tab/>
       </w:r>
       <w:r>
-        <w:t xml:space="preserve">Das Dokument entstand aus einer Zusammenarbeit des BSIs mit verschiedenen deutschen Herstellern von Heimroutern, </w:t>
+        <w:t xml:space="preserve">Das Dokument entstand aus einer Zusammenarbeit des BSIs mit verschiedenen </w:t>
+      </w:r>
+      <w:r>
+        <w:lastRenderedPageBreak/>
+        <w:t xml:space="preserve">deutschen Herstellern von Heimroutern, </w:t>
       </w:r>
       <w:r>
         <w:t xml:space="preserve">Wirtschaftsvertretern, </w:t>
       </w:r>
       <w:r>
-        <w:t xml:space="preserve">sowie mit Vertretern des OpenWrt Projektes. Diese trugen ihre Ideen und Vorstellungen zur Sicherheit von Routern zusammen und suchten Lösungen für Interessenkonflikte. </w:t>
+        <w:t>sowie mit Vertretern des OpenWrt Projektes</w:t>
+      </w:r>
+      <w:r>
+        <w:t xml:space="preserve"> und dem Chaos Computer Club</w:t>
+      </w:r>
+      <w:r>
+        <w:t xml:space="preserve">. Diese trugen ihre Ideen und Vorstellungen zur Sicherheit von Routern zusammen und suchten Lösungen für Interessenkonflikte. </w:t>
       </w:r>
       <w:r>
         <w:t xml:space="preserve">Nach </w:t>
@@ -1170,7 +1229,13 @@
         <w:t xml:space="preserve"> der Richtlinie</w:t>
       </w:r>
       <w:r>
-        <w:t xml:space="preserve"> 2018 </w:t>
+        <w:t xml:space="preserve"> </w:t>
+      </w:r>
+      <w:r>
+        <w:t xml:space="preserve">im Jahre </w:t>
+      </w:r>
+      <w:r>
+        <w:t xml:space="preserve">2018 </w:t>
       </w:r>
       <w:r>
         <w:t xml:space="preserve">wurde diese </w:t>
@@ -1182,14 +1247,13 @@
         <w:t>unter Anderem von Vertretern des OpenWrt Projektes, sowie vom Chaos Computer Club (CCC)</w:t>
       </w:r>
       <w:r>
-        <w:t xml:space="preserve">, kritisiert.  </w:t>
-      </w:r>
-      <w:bookmarkStart w:id="0" w:name="_GoBack"/>
-      <w:bookmarkEnd w:id="0"/>
-      <w:r>
-        <w:br w:type="page"/>
+        <w:t xml:space="preserve">, kritisiert. </w:t>
+      </w:r>
+      <w:r>
+        <w:t>Nach Meinung dieser Interessengruppe sind die definierten Maßnahmen in der Technischen Richtlinie nicht ausreichend, um tatsächliche Angriffe auf Router zu verhindern.</w:t>
       </w:r>
     </w:p>
+    <w:p/>
     <w:p>
       <w:pPr>
         <w:pStyle w:val="Listenabsatz"/>
@@ -1211,7 +1275,6 @@
           <w:sz w:val="28"/>
           <w:szCs w:val="24"/>
         </w:rPr>
-        <w:lastRenderedPageBreak/>
         <w:t>Bisherige Forschung</w:t>
       </w:r>
     </w:p>
@@ -1249,7 +1312,13 @@
         <w:t>Andrew McDonnell</w:t>
       </w:r>
       <w:r>
-        <w:t xml:space="preserve"> veröffentlichte in seinem Blog 2014 zwei Einträge über eine Analyse von OpenWrt mittels des Tools checksec.sh[source] und </w:t>
+        <w:t xml:space="preserve"> veröffentlichte in seinem Blog 2014 zwei Einträge über eine </w:t>
+      </w:r>
+      <w:r>
+        <w:t>Sicherheitsa</w:t>
+      </w:r>
+      <w:r>
+        <w:t xml:space="preserve">nalyse von OpenWrt mittels des Tools checksec.sh[source] und </w:t>
       </w:r>
       <w:r>
         <w:t>entwarf</w:t>
@@ -1277,98 +1346,37 @@
         <w:t>,</w:t>
       </w:r>
       <w:r>
-        <w:t xml:space="preserve"> welche stark veraltet ist.  </w:t>
+        <w:t xml:space="preserve"> welche stark veraltet ist.</w:t>
+      </w:r>
+      <w:r>
+        <w:tab/>
+      </w:r>
+      <w:r>
+        <w:br/>
+        <w:t xml:space="preserve"> </w:t>
+      </w:r>
+      <w:r>
+        <w:tab/>
+        <w:t xml:space="preserve">Die Forschung an Komponenten die OpenWrt ausmachen ist jedoch keinesfalls so eingeschränkt wie zuvor aufgezeigt. Der Linux Kernel, welcher einen grundlegenden Teil des OpenWrt Betriebssystems ausmacht, ist seit seiner Veröffentlichung 1991 ein andauerndes Gebiet der Forschung und Entwicklung, so auch in der IT-Sicherheit. Ebenso definiert sich OpenWrt über seine ca. 3800 zusätzlichen quelloffenen Pakete. Viele dieser Software-Erweiterungen existieren schon seit </w:t>
+      </w:r>
+      <w:r>
+        <w:t>Jahrzehnten und</w:t>
+      </w:r>
+      <w:r>
+        <w:t xml:space="preserve"> </w:t>
+      </w:r>
+      <w:r>
+        <w:t xml:space="preserve">ihre Integrität und Vertraulichkeit sind von den unzähligen Nutzern auf verschiedensten Plattformen anerkannt. </w:t>
+      </w:r>
+      <w:r>
+        <w:t xml:space="preserve">Abschließend kann man feststellen, dass es zwar durchaus Forschung an </w:t>
+      </w:r>
+      <w:r>
+        <w:lastRenderedPageBreak/>
+        <w:t>Komponenten von OpenWrt gibt, jedoch OpenWrt selbst noch nicht oft mit Mittelpunkt der Forschung stand und die Sicherheitslage weitestgehend ungeklärt bleibt.</w:t>
       </w:r>
     </w:p>
-    <w:p>
-      <w:pPr>
-        <w:pStyle w:val="Listenabsatz"/>
-        <w:numPr>
-          <w:ilvl w:val="0"/>
-          <w:numId w:val="12"/>
-        </w:numPr>
-      </w:pPr>
-      <w:r>
-        <w:t>Forschung Linux Kernel</w:t>
-      </w:r>
-    </w:p>
-    <w:p>
-      <w:pPr>
-        <w:pStyle w:val="Listenabsatz"/>
-        <w:numPr>
-          <w:ilvl w:val="0"/>
-          <w:numId w:val="12"/>
-        </w:numPr>
-      </w:pPr>
-      <w:r>
-        <w:t>Forschung Open Source allgemein</w:t>
-      </w:r>
-    </w:p>
-    <w:p>
-      <w:pPr>
-        <w:pStyle w:val="Listenabsatz"/>
-        <w:numPr>
-          <w:ilvl w:val="0"/>
-          <w:numId w:val="12"/>
-        </w:numPr>
-        <w:rPr>
-          <w:lang w:val="en-US"/>
-        </w:rPr>
-      </w:pPr>
-      <w:proofErr w:type="spellStart"/>
-      <w:r>
-        <w:rPr>
-          <w:lang w:val="en-US"/>
-        </w:rPr>
-        <w:t>Forschung</w:t>
-      </w:r>
-      <w:proofErr w:type="spellEnd"/>
-      <w:r>
-        <w:rPr>
-          <w:lang w:val="en-US"/>
-        </w:rPr>
-        <w:t xml:space="preserve"> </w:t>
-      </w:r>
-      <w:proofErr w:type="spellStart"/>
-      <w:r>
-        <w:rPr>
-          <w:lang w:val="en-US"/>
-        </w:rPr>
-        <w:t>Pakete</w:t>
-      </w:r>
-      <w:proofErr w:type="spellEnd"/>
-      <w:r>
-        <w:rPr>
-          <w:lang w:val="en-US"/>
-        </w:rPr>
-        <w:t xml:space="preserve"> – tested and trust</w:t>
-      </w:r>
-      <w:r>
-        <w:rPr>
-          <w:lang w:val="en-US"/>
-        </w:rPr>
-        <w:t>ed</w:t>
-      </w:r>
-    </w:p>
-    <w:p>
-      <w:pPr>
-        <w:rPr>
-          <w:lang w:val="en-US"/>
-        </w:rPr>
-      </w:pPr>
-      <w:r>
-        <w:rPr>
-          <w:lang w:val="en-US"/>
-        </w:rPr>
-        <w:t xml:space="preserve"> </w:t>
-      </w:r>
-      <w:r>
-        <w:rPr>
-          <w:lang w:val="en-US"/>
-        </w:rPr>
-        <w:t xml:space="preserve"> </w:t>
-      </w:r>
-    </w:p>
+    <w:p/>
     <w:p>
       <w:pPr>
         <w:pStyle w:val="Listenabsatz"/>
@@ -1428,14 +1436,768 @@
         <w:t xml:space="preserve"> werden. In einem weiteren Schritt werden die Ergebnisse der Untersuchung im Kontext anderer quelloffenen und </w:t>
       </w:r>
       <w:r>
-        <w:t xml:space="preserve">proprietären Router-Betriebssysteme betrachtet. Darüber hinaus sollen statische Software Tests aller betrachteten Betriebssysteme als weitere Metrik dienen und einen differenzierteren Einblick in die Sicherheitslage gewähren. Abschließend muss sich kritisch mit den Ergebnissen, sowie der technischen Richtlinie, auseinandergesetzt </w:t>
-      </w:r>
-      <w:r>
+        <w:t xml:space="preserve">proprietären Router-Betriebssysteme betrachtet. Darüber hinaus sollen statische Software Tests aller betrachteten Betriebssysteme als weitere Metrik dienen und einen differenzierteren Einblick in die Sicherheitslage gewähren. Abschließend muss sich kritisch mit den Ergebnissen, sowie der technischen Richtlinie, auseinandergesetzt werden. Die Ergebnisse der Arbeit können sowohl der Entwicklung von OpenWrt als auch unerfahrenen Endnutzern weitere Einblicke </w:t>
+      </w:r>
+      <w:r>
+        <w:t xml:space="preserve">in die Sicherheit des Projektes liefern und somit langfristig die Resilienz der Heim- und SoHo Netzinfrastruktur stärken.  </w:t>
+      </w:r>
+    </w:p>
+    <w:p>
+      <w:r>
+        <w:br w:type="page"/>
+      </w:r>
+    </w:p>
+    <w:p>
+      <w:pPr>
+        <w:rPr>
+          <w:sz w:val="42"/>
+          <w:szCs w:val="42"/>
+        </w:rPr>
+      </w:pPr>
+      <w:r>
+        <w:rPr>
+          <w:sz w:val="42"/>
+          <w:szCs w:val="42"/>
+        </w:rPr>
         <w:lastRenderedPageBreak/>
-        <w:t xml:space="preserve">werden. Die Ergebnisse der Arbeit können sowohl der Entwicklung von OpenWrt als auch unerfahrenen Endnutzern weitere Einblicke </w:t>
-      </w:r>
-      <w:r>
-        <w:t xml:space="preserve">in die Sicherheit des Projektes liefern und somit langfristig die Resilienz der Heim- und SoHo Netzinfrastruktur stärken.  </w:t>
+        <w:t>Kapitel 2</w:t>
+      </w:r>
+    </w:p>
+    <w:p>
+      <w:pPr>
+        <w:rPr>
+          <w:sz w:val="50"/>
+          <w:szCs w:val="50"/>
+        </w:rPr>
+      </w:pPr>
+      <w:r>
+        <w:rPr>
+          <w:sz w:val="50"/>
+          <w:szCs w:val="50"/>
+        </w:rPr>
+        <w:t>Grundlagen</w:t>
+      </w:r>
+    </w:p>
+    <w:p>
+      <w:pPr>
+        <w:rPr>
+          <w:sz w:val="28"/>
+          <w:szCs w:val="28"/>
+        </w:rPr>
+      </w:pPr>
+      <w:r>
+        <w:rPr>
+          <w:sz w:val="28"/>
+          <w:szCs w:val="28"/>
+        </w:rPr>
+        <w:t>2.1</w:t>
+      </w:r>
+      <w:r>
+        <w:rPr>
+          <w:sz w:val="28"/>
+          <w:szCs w:val="28"/>
+        </w:rPr>
+        <w:tab/>
+        <w:t>Something</w:t>
+      </w:r>
+    </w:p>
+    <w:p>
+      <w:pPr>
+        <w:rPr>
+          <w:sz w:val="28"/>
+          <w:szCs w:val="28"/>
+        </w:rPr>
+      </w:pPr>
+      <w:r>
+        <w:rPr>
+          <w:sz w:val="28"/>
+          <w:szCs w:val="28"/>
+        </w:rPr>
+        <w:br w:type="page"/>
+      </w:r>
+    </w:p>
+    <w:p>
+      <w:pPr>
+        <w:rPr>
+          <w:sz w:val="42"/>
+          <w:szCs w:val="42"/>
+        </w:rPr>
+      </w:pPr>
+      <w:r>
+        <w:rPr>
+          <w:sz w:val="42"/>
+          <w:szCs w:val="42"/>
+        </w:rPr>
+        <w:lastRenderedPageBreak/>
+        <w:t>Kapitel 3</w:t>
+      </w:r>
+    </w:p>
+    <w:p>
+      <w:pPr>
+        <w:rPr>
+          <w:sz w:val="50"/>
+          <w:szCs w:val="50"/>
+        </w:rPr>
+      </w:pPr>
+      <w:r>
+        <w:rPr>
+          <w:sz w:val="50"/>
+          <w:szCs w:val="50"/>
+        </w:rPr>
+        <w:t>Methodik</w:t>
+      </w:r>
+    </w:p>
+    <w:p>
+      <w:pPr>
+        <w:rPr>
+          <w:sz w:val="28"/>
+          <w:szCs w:val="28"/>
+        </w:rPr>
+      </w:pPr>
+      <w:r>
+        <w:rPr>
+          <w:sz w:val="28"/>
+          <w:szCs w:val="28"/>
+        </w:rPr>
+        <w:t>3.1</w:t>
+      </w:r>
+      <w:r>
+        <w:rPr>
+          <w:sz w:val="28"/>
+          <w:szCs w:val="28"/>
+        </w:rPr>
+        <w:tab/>
+        <w:t>Übersicht und Begründung der verwendeten Methodik</w:t>
+      </w:r>
+    </w:p>
+    <w:p>
+      <w:pPr>
+        <w:rPr>
+          <w:szCs w:val="24"/>
+        </w:rPr>
+      </w:pPr>
+      <w:r>
+        <w:rPr>
+          <w:szCs w:val="24"/>
+        </w:rPr>
+        <w:t>Die Methodik der Arbeit ist in großen Teilen durch die Technische Richtlinie vorgegeben. Auf eine genaue Durchführung wurde großer Wert gelegt. Die Testfälle wurden aufgrund ihrer Gruppierung in thematische Module in chronologischer Reihenfolge erarbeitet. Einzig solche Testfälle, welche spezifizierten, dass sie erst zum Ende der Testphase durchgeführt werden sollten, wurden nach Hinten gestellt.</w:t>
+      </w:r>
+      <w:r>
+        <w:rPr>
+          <w:szCs w:val="24"/>
+        </w:rPr>
+        <w:t xml:space="preserve"> Da es in erster Linie um die Technische Richtlinie 03148 gehen soll, wurden weitere Tests, wie ein statischer Test mit dem Tool „FACT“[SOURCE], erst nach Vollendung der Richtlinie begonnen.</w:t>
+      </w:r>
+      <w:r>
+        <w:rPr>
+          <w:szCs w:val="24"/>
+        </w:rPr>
+        <w:t xml:space="preserve"> </w:t>
+      </w:r>
+      <w:r>
+        <w:rPr>
+          <w:szCs w:val="24"/>
+        </w:rPr>
+        <w:tab/>
+      </w:r>
+      <w:r>
+        <w:rPr>
+          <w:szCs w:val="24"/>
+        </w:rPr>
+        <w:br/>
+      </w:r>
+      <w:r>
+        <w:rPr>
+          <w:szCs w:val="24"/>
+        </w:rPr>
+        <w:tab/>
+        <w:t>Die Testfälle der Technischen Richtlinie wurden, soweit möglich, mit den Programmen durchgeführt, welche in der TR selbst spezifiziert wurden. Die aufgeführte Software ist für die Überprüfung der Testanforderungen geeignet, sowie die Ergebnisse derselben seit vielen Jahren weitestgehend als korrekt akzeptiert. Hierzu zählt vor Allem das</w:t>
+      </w:r>
+      <w:r>
+        <w:rPr>
+          <w:szCs w:val="24"/>
+        </w:rPr>
+        <w:t xml:space="preserve"> Programm</w:t>
+      </w:r>
+      <w:r>
+        <w:rPr>
+          <w:szCs w:val="24"/>
+        </w:rPr>
+        <w:t xml:space="preserve"> </w:t>
+      </w:r>
+      <w:r>
+        <w:rPr>
+          <w:szCs w:val="24"/>
+        </w:rPr>
+        <w:t>nmap, welches aufgrund von verschiedenen Testrechnern in den Versionen 7.80, 7.90 und 7.91 verwendet wurde. Die Änderungshistorie von nmap gibt allerdings keinen Anlass zur Annahme, dass dies die Ergebnisse invalidiert [SOURCE]. Ebenso wurde airmon-</w:t>
+      </w:r>
+      <w:proofErr w:type="spellStart"/>
+      <w:r>
+        <w:rPr>
+          <w:szCs w:val="24"/>
+        </w:rPr>
+        <w:t>ng</w:t>
+      </w:r>
+      <w:proofErr w:type="spellEnd"/>
+      <w:r>
+        <w:rPr>
+          <w:szCs w:val="24"/>
+        </w:rPr>
+        <w:t xml:space="preserve"> / airodump-</w:t>
+      </w:r>
+      <w:proofErr w:type="spellStart"/>
+      <w:r>
+        <w:rPr>
+          <w:szCs w:val="24"/>
+        </w:rPr>
+        <w:t>ng</w:t>
+      </w:r>
+      <w:proofErr w:type="spellEnd"/>
+      <w:r>
+        <w:rPr>
+          <w:szCs w:val="24"/>
+        </w:rPr>
+        <w:t xml:space="preserve"> zum Prüfen verwendet. Diese Softwarepacket ist ebenfalls seit vielen Jahren angesehen. Zur Aufzeichnung von Netzwerkpaketen wurde Wireshark verwendet, welches neben der Kommandozeilenanwendung </w:t>
+      </w:r>
+      <w:proofErr w:type="spellStart"/>
+      <w:r>
+        <w:rPr>
+          <w:szCs w:val="24"/>
+        </w:rPr>
+        <w:t>tcpdump</w:t>
+      </w:r>
+      <w:proofErr w:type="spellEnd"/>
+      <w:r>
+        <w:rPr>
+          <w:szCs w:val="24"/>
+        </w:rPr>
+        <w:t xml:space="preserve"> häufig Verwendung findet. Im Rahmen der Tests wurde des Weiteren auf einige zweckspezifische Skripte in der Programmiersprache Python zurückgegriffen. Bei der Entwicklung wurde Wert auf </w:t>
+      </w:r>
+      <w:r>
+        <w:rPr>
+          <w:szCs w:val="24"/>
+        </w:rPr>
+        <w:t>einfache Ausführbarkeit, sowie eine geringe Zahl an externen Abhängigkeiten, gelegt</w:t>
+      </w:r>
+      <w:r>
+        <w:rPr>
+          <w:szCs w:val="24"/>
+        </w:rPr>
+        <w:t>, um eine wiederholbare Ausführbarkeit auch in der Zukunft zu gewährleisten</w:t>
+      </w:r>
+      <w:r>
+        <w:rPr>
+          <w:szCs w:val="24"/>
+        </w:rPr>
+        <w:t xml:space="preserve">. </w:t>
+      </w:r>
+    </w:p>
+    <w:p>
+      <w:pPr>
+        <w:rPr>
+          <w:szCs w:val="24"/>
+        </w:rPr>
+      </w:pPr>
+    </w:p>
+    <w:p>
+      <w:pPr>
+        <w:rPr>
+          <w:sz w:val="28"/>
+          <w:szCs w:val="28"/>
+        </w:rPr>
+      </w:pPr>
+    </w:p>
+    <w:p>
+      <w:pPr>
+        <w:rPr>
+          <w:sz w:val="28"/>
+          <w:szCs w:val="28"/>
+        </w:rPr>
+      </w:pPr>
+    </w:p>
+    <w:p>
+      <w:pPr>
+        <w:rPr>
+          <w:sz w:val="28"/>
+          <w:szCs w:val="28"/>
+        </w:rPr>
+      </w:pPr>
+      <w:r>
+        <w:rPr>
+          <w:sz w:val="28"/>
+          <w:szCs w:val="28"/>
+        </w:rPr>
+        <w:lastRenderedPageBreak/>
+        <w:t>3.2</w:t>
+      </w:r>
+      <w:r>
+        <w:rPr>
+          <w:sz w:val="28"/>
+          <w:szCs w:val="28"/>
+        </w:rPr>
+        <w:tab/>
+        <w:t>Aufbau und Beschreibung der Testumgebung</w:t>
+      </w:r>
+    </w:p>
+    <w:p>
+      <w:pPr>
+        <w:rPr>
+          <w:szCs w:val="24"/>
+        </w:rPr>
+      </w:pPr>
+      <w:r>
+        <w:rPr>
+          <w:noProof/>
+          <w:sz w:val="28"/>
+          <w:szCs w:val="28"/>
+        </w:rPr>
+        <w:drawing>
+          <wp:anchor distT="0" distB="0" distL="114300" distR="114300" simplePos="0" relativeHeight="251662336" behindDoc="1" locked="0" layoutInCell="1" allowOverlap="1">
+            <wp:simplePos x="0" y="0"/>
+            <wp:positionH relativeFrom="column">
+              <wp:posOffset>30480</wp:posOffset>
+            </wp:positionH>
+            <wp:positionV relativeFrom="paragraph">
+              <wp:posOffset>4251960</wp:posOffset>
+            </wp:positionV>
+            <wp:extent cx="5377180" cy="3571875"/>
+            <wp:effectExtent l="19050" t="19050" r="13970" b="28575"/>
+            <wp:wrapTight wrapText="bothSides">
+              <wp:wrapPolygon edited="0">
+                <wp:start x="-77" y="-115"/>
+                <wp:lineTo x="-77" y="21658"/>
+                <wp:lineTo x="21580" y="21658"/>
+                <wp:lineTo x="21580" y="-115"/>
+                <wp:lineTo x="-77" y="-115"/>
+              </wp:wrapPolygon>
+            </wp:wrapTight>
+            <wp:docPr id="4" name="Grafik 4"/>
+            <wp:cNvGraphicFramePr>
+              <a:graphicFrameLocks xmlns:a="http://schemas.openxmlformats.org/drawingml/2006/main" noChangeAspect="1"/>
+            </wp:cNvGraphicFramePr>
+            <a:graphic xmlns:a="http://schemas.openxmlformats.org/drawingml/2006/main">
+              <a:graphicData uri="http://schemas.openxmlformats.org/drawingml/2006/picture">
+                <pic:pic xmlns:pic="http://schemas.openxmlformats.org/drawingml/2006/picture">
+                  <pic:nvPicPr>
+                    <pic:cNvPr id="0" name="Picture 1"/>
+                    <pic:cNvPicPr>
+                      <a:picLocks noChangeAspect="1" noChangeArrowheads="1"/>
+                    </pic:cNvPicPr>
+                  </pic:nvPicPr>
+                  <pic:blipFill>
+                    <a:blip r:embed="rId10">
+                      <a:extLst>
+                        <a:ext uri="{28A0092B-C50C-407E-A947-70E740481C1C}">
+                          <a14:useLocalDpi xmlns:a14="http://schemas.microsoft.com/office/drawing/2010/main" val="0"/>
+                        </a:ext>
+                      </a:extLst>
+                    </a:blip>
+                    <a:srcRect/>
+                    <a:stretch>
+                      <a:fillRect/>
+                    </a:stretch>
+                  </pic:blipFill>
+                  <pic:spPr bwMode="auto">
+                    <a:xfrm>
+                      <a:off x="0" y="0"/>
+                      <a:ext cx="5377180" cy="3571875"/>
+                    </a:xfrm>
+                    <a:prstGeom prst="rect">
+                      <a:avLst/>
+                    </a:prstGeom>
+                    <a:noFill/>
+                    <a:ln>
+                      <a:solidFill>
+                        <a:schemeClr val="tx1"/>
+                      </a:solidFill>
+                    </a:ln>
+                  </pic:spPr>
+                </pic:pic>
+              </a:graphicData>
+            </a:graphic>
+            <wp14:sizeRelH relativeFrom="margin">
+              <wp14:pctWidth>0</wp14:pctWidth>
+            </wp14:sizeRelH>
+            <wp14:sizeRelV relativeFrom="margin">
+              <wp14:pctHeight>0</wp14:pctHeight>
+            </wp14:sizeRelV>
+          </wp:anchor>
+        </w:drawing>
+      </w:r>
+      <w:r>
+        <w:rPr>
+          <w:noProof/>
+        </w:rPr>
+        <mc:AlternateContent>
+          <mc:Choice Requires="wps">
+            <w:drawing>
+              <wp:anchor distT="0" distB="0" distL="114300" distR="114300" simplePos="0" relativeHeight="251664384" behindDoc="1" locked="0" layoutInCell="1" allowOverlap="1" wp14:anchorId="7CC35716" wp14:editId="6CF0D4C2">
+                <wp:simplePos x="0" y="0"/>
+                <wp:positionH relativeFrom="column">
+                  <wp:posOffset>26670</wp:posOffset>
+                </wp:positionH>
+                <wp:positionV relativeFrom="paragraph">
+                  <wp:posOffset>7894320</wp:posOffset>
+                </wp:positionV>
+                <wp:extent cx="5377180" cy="635"/>
+                <wp:effectExtent l="0" t="0" r="13970" b="27305"/>
+                <wp:wrapTight wrapText="bothSides">
+                  <wp:wrapPolygon edited="0">
+                    <wp:start x="0" y="0"/>
+                    <wp:lineTo x="0" y="22290"/>
+                    <wp:lineTo x="21580" y="22290"/>
+                    <wp:lineTo x="21580" y="0"/>
+                    <wp:lineTo x="0" y="0"/>
+                  </wp:wrapPolygon>
+                </wp:wrapTight>
+                <wp:docPr id="5" name="Textfeld 5"/>
+                <wp:cNvGraphicFramePr/>
+                <a:graphic xmlns:a="http://schemas.openxmlformats.org/drawingml/2006/main">
+                  <a:graphicData uri="http://schemas.microsoft.com/office/word/2010/wordprocessingShape">
+                    <wps:wsp>
+                      <wps:cNvSpPr txBox="1"/>
+                      <wps:spPr>
+                        <a:xfrm>
+                          <a:off x="0" y="0"/>
+                          <a:ext cx="5377180" cy="635"/>
+                        </a:xfrm>
+                        <a:prstGeom prst="rect">
+                          <a:avLst/>
+                        </a:prstGeom>
+                        <a:solidFill>
+                          <a:prstClr val="white"/>
+                        </a:solidFill>
+                        <a:ln>
+                          <a:solidFill>
+                            <a:schemeClr val="tx1"/>
+                          </a:solidFill>
+                        </a:ln>
+                      </wps:spPr>
+                      <wps:txbx>
+                        <w:txbxContent>
+                          <w:p>
+                            <w:pPr>
+                              <w:pStyle w:val="Beschriftung"/>
+                              <w:rPr>
+                                <w:noProof/>
+                                <w:color w:val="000000" w:themeColor="text1"/>
+                                <w:sz w:val="28"/>
+                                <w:szCs w:val="28"/>
+                              </w:rPr>
+                            </w:pPr>
+                            <w:r>
+                              <w:t xml:space="preserve">Abbildung </w:t>
+                            </w:r>
+                            <w:fldSimple w:instr=" SEQ Abbildung \* ARABIC ">
+                              <w:r>
+                                <w:rPr>
+                                  <w:noProof/>
+                                </w:rPr>
+                                <w:t>2</w:t>
+                              </w:r>
+                            </w:fldSimple>
+                            <w:r>
+                              <w:t>: Aufbau der Testumgebung mit Einteilung in Subnetze</w:t>
+                            </w:r>
+                          </w:p>
+                        </w:txbxContent>
+                      </wps:txbx>
+                      <wps:bodyPr rot="0" spcFirstLastPara="0" vertOverflow="overflow" horzOverflow="overflow" vert="horz" wrap="square" lIns="0" tIns="0" rIns="0" bIns="0" numCol="1" spcCol="0" rtlCol="0" fromWordArt="0" anchor="t" anchorCtr="0" forceAA="0" compatLnSpc="1">
+                        <a:prstTxWarp prst="textNoShape">
+                          <a:avLst/>
+                        </a:prstTxWarp>
+                        <a:spAutoFit/>
+                      </wps:bodyPr>
+                    </wps:wsp>
+                  </a:graphicData>
+                </a:graphic>
+                <wp14:sizeRelH relativeFrom="margin">
+                  <wp14:pctWidth>0</wp14:pctWidth>
+                </wp14:sizeRelH>
+              </wp:anchor>
+            </w:drawing>
+          </mc:Choice>
+          <mc:Fallback>
+            <w:pict>
+              <v:shape w14:anchorId="7CC35716" id="Textfeld 5" o:spid="_x0000_s1027" type="#_x0000_t202" style="position:absolute;left:0;text-align:left;margin-left:2.1pt;margin-top:621.6pt;width:423.4pt;height:.05pt;z-index:-251652096;visibility:visible;mso-wrap-style:square;mso-width-percent:0;mso-wrap-distance-left:9pt;mso-wrap-distance-top:0;mso-wrap-distance-right:9pt;mso-wrap-distance-bottom:0;mso-position-horizontal:absolute;mso-position-horizontal-relative:text;mso-position-vertical:absolute;mso-position-vertical-relative:text;mso-width-percent:0;mso-width-relative:margin;v-text-anchor:top" o:gfxdata="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" strokecolor="black [3213]">
+                <v:textbox style="mso-fit-shape-to-text:t" inset="0,0,0,0">
+                  <w:txbxContent>
+                    <w:p>
+                      <w:pPr>
+                        <w:pStyle w:val="Beschriftung"/>
+                        <w:rPr>
+                          <w:noProof/>
+                          <w:color w:val="000000" w:themeColor="text1"/>
+                          <w:sz w:val="28"/>
+                          <w:szCs w:val="28"/>
+                        </w:rPr>
+                      </w:pPr>
+                      <w:r>
+                        <w:t xml:space="preserve">Abbildung </w:t>
+                      </w:r>
+                      <w:fldSimple w:instr=" SEQ Abbildung \* ARABIC ">
+                        <w:r>
+                          <w:rPr>
+                            <w:noProof/>
+                          </w:rPr>
+                          <w:t>2</w:t>
+                        </w:r>
+                      </w:fldSimple>
+                      <w:r>
+                        <w:t>: Aufbau der Testumgebung mit Einteilung in Subnetze</w:t>
+                      </w:r>
+                    </w:p>
+                  </w:txbxContent>
+                </v:textbox>
+                <w10:wrap type="tight"/>
+              </v:shape>
+            </w:pict>
+          </mc:Fallback>
+        </mc:AlternateContent>
+      </w:r>
+      <w:r>
+        <w:rPr>
+          <w:szCs w:val="24"/>
+        </w:rPr>
+        <w:t xml:space="preserve"> </w:t>
+      </w:r>
+      <w:r>
+        <w:rPr>
+          <w:szCs w:val="24"/>
+        </w:rPr>
+        <w:t xml:space="preserve">Der genutzte Testaufbau soll einen reibungslosen Ablauf der Testfälle erlauben, sowie einfach reproduzierbar sein. Der Internetanschluss wurde durch den Internet Service Provider (ISP) </w:t>
+      </w:r>
+      <w:proofErr w:type="spellStart"/>
+      <w:r>
+        <w:rPr>
+          <w:szCs w:val="24"/>
+        </w:rPr>
+        <w:t>bn:t</w:t>
+      </w:r>
+      <w:proofErr w:type="spellEnd"/>
+      <w:r>
+        <w:rPr>
+          <w:szCs w:val="24"/>
+        </w:rPr>
+        <w:t xml:space="preserve"> </w:t>
+      </w:r>
+      <w:proofErr w:type="spellStart"/>
+      <w:r>
+        <w:rPr>
+          <w:szCs w:val="24"/>
+        </w:rPr>
+        <w:t>Blatzheim</w:t>
+      </w:r>
+      <w:proofErr w:type="spellEnd"/>
+      <w:r>
+        <w:rPr>
+          <w:szCs w:val="24"/>
+        </w:rPr>
+        <w:t xml:space="preserve"> Networks Telecom GmbH</w:t>
+      </w:r>
+      <w:r>
+        <w:rPr>
+          <w:szCs w:val="24"/>
+        </w:rPr>
+        <w:t xml:space="preserve"> zur Verfügung gestellt. Der Glasfaseranschluss des ISP mündete in eine </w:t>
+      </w:r>
+      <w:proofErr w:type="spellStart"/>
+      <w:r>
+        <w:rPr>
+          <w:szCs w:val="24"/>
+        </w:rPr>
+        <w:t>FRITZ!Box</w:t>
+      </w:r>
+      <w:proofErr w:type="spellEnd"/>
+      <w:r>
+        <w:rPr>
+          <w:szCs w:val="24"/>
+        </w:rPr>
+        <w:t xml:space="preserve"> 5530 Fiber</w:t>
+      </w:r>
+      <w:r>
+        <w:rPr>
+          <w:szCs w:val="24"/>
+        </w:rPr>
+        <w:t xml:space="preserve">, welche das Subnetz 192.168.178.0/24 bereitstellt. Der WAN Port des mit OpenWrt 19.7.04 bespielten Heimrouters, ein TP-Link Archer C7 v.5, wurde mit dieser </w:t>
+      </w:r>
+      <w:proofErr w:type="spellStart"/>
+      <w:r>
+        <w:rPr>
+          <w:szCs w:val="24"/>
+        </w:rPr>
+        <w:t>FRITZ!Box</w:t>
+      </w:r>
+      <w:proofErr w:type="spellEnd"/>
+      <w:r>
+        <w:rPr>
+          <w:szCs w:val="24"/>
+        </w:rPr>
+        <w:t xml:space="preserve"> verbunden, sodass der OpenWrt fähige Router das Subnetz 192.168.1.</w:t>
+      </w:r>
+      <w:r>
+        <w:rPr>
+          <w:szCs w:val="24"/>
+        </w:rPr>
+        <w:t>0/24</w:t>
+      </w:r>
+      <w:r>
+        <w:rPr>
+          <w:szCs w:val="24"/>
+        </w:rPr>
+        <w:t xml:space="preserve"> </w:t>
+      </w:r>
+      <w:r>
+        <w:rPr>
+          <w:szCs w:val="24"/>
+        </w:rPr>
+        <w:t>aufspannen konnte. Ein Testcomputer wurde über LAN angeschlossen, ein weiterer Laptop per WLAN verbunden. Der Testcomputer wurde wahlweise mit Windows 10 Version 20H2 (</w:t>
+      </w:r>
+      <w:proofErr w:type="spellStart"/>
+      <w:r>
+        <w:rPr>
+          <w:szCs w:val="24"/>
+        </w:rPr>
+        <w:t>Build</w:t>
+      </w:r>
+      <w:proofErr w:type="spellEnd"/>
+      <w:r>
+        <w:rPr>
+          <w:szCs w:val="24"/>
+        </w:rPr>
+        <w:t xml:space="preserve"> 19042.685) oder Ubuntu 20.04 LTS betrieben. Auf dem Laptop kam Kali Linux zum Einsatz. Dieser Aufbau gibt dem Tester eine flexible Arbeitsumgebung, in welcher die Tests ungestört durchgeführt werden können. Durch die automatische Abtrennung des Netzes in das 192.168.1.0/24 Subnetz durch den OpenWrt Router sind Geräte des allgemeinen Heimnetzes von Portscans und Netzwerkpaketmitschnitten ausgeschlossen wodurch Tests performanter durchgeführt werden können, während andere Teilnehmer des Netzes ungestört weiterarbeiten können. Ebenso bietet der beschriebene Aufbau </w:t>
+      </w:r>
+      <w:r>
+        <w:rPr>
+          <w:szCs w:val="24"/>
+        </w:rPr>
+        <w:lastRenderedPageBreak/>
+        <w:t>einfach die Möglichkeit weitere Netzteilnehmer oder Geräte hinzuzufügen. Die verwendeten Linux Distributionen, Ubuntu 20.4 LTS und Kali Linux, bieten dabei die notwendigen Programme</w:t>
+      </w:r>
+      <w:r>
+        <w:rPr>
+          <w:szCs w:val="24"/>
+        </w:rPr>
+        <w:t xml:space="preserve"> und Möglichkeiten</w:t>
+      </w:r>
+      <w:r>
+        <w:rPr>
+          <w:szCs w:val="24"/>
+        </w:rPr>
+        <w:t xml:space="preserve"> zur Durchführung der </w:t>
+      </w:r>
+      <w:r>
+        <w:rPr>
+          <w:szCs w:val="24"/>
+        </w:rPr>
+        <w:t>Testfälle</w:t>
+      </w:r>
+      <w:r>
+        <w:rPr>
+          <w:szCs w:val="24"/>
+        </w:rPr>
+        <w:t xml:space="preserve">. </w:t>
+      </w:r>
+    </w:p>
+    <w:p>
+      <w:pPr>
+        <w:rPr>
+          <w:sz w:val="28"/>
+          <w:szCs w:val="28"/>
+        </w:rPr>
+      </w:pPr>
+    </w:p>
+    <w:p>
+      <w:pPr>
+        <w:rPr>
+          <w:sz w:val="28"/>
+          <w:szCs w:val="28"/>
+        </w:rPr>
+      </w:pPr>
+      <w:r>
+        <w:rPr>
+          <w:sz w:val="28"/>
+          <w:szCs w:val="28"/>
+        </w:rPr>
+        <w:t>2.3</w:t>
+      </w:r>
+      <w:r>
+        <w:rPr>
+          <w:sz w:val="28"/>
+          <w:szCs w:val="28"/>
+        </w:rPr>
+        <w:tab/>
+        <w:t>Durchführung der Testfälle</w:t>
+      </w:r>
+    </w:p>
+    <w:p>
+      <w:pPr>
+        <w:rPr>
+          <w:sz w:val="28"/>
+          <w:szCs w:val="28"/>
+        </w:rPr>
+      </w:pPr>
+      <w:r>
+        <w:rPr>
+          <w:sz w:val="28"/>
+          <w:szCs w:val="28"/>
+        </w:rPr>
+        <w:t>2.3.1</w:t>
+      </w:r>
+      <w:r>
+        <w:rPr>
+          <w:sz w:val="28"/>
+          <w:szCs w:val="28"/>
+        </w:rPr>
+        <w:tab/>
+      </w:r>
+      <w:r>
+        <w:rPr>
+          <w:sz w:val="28"/>
+          <w:szCs w:val="28"/>
+        </w:rPr>
+        <w:tab/>
+      </w:r>
+      <w:proofErr w:type="spellStart"/>
+      <w:r>
+        <w:rPr>
+          <w:sz w:val="28"/>
+          <w:szCs w:val="28"/>
+        </w:rPr>
+        <w:t>Conformance</w:t>
+      </w:r>
+      <w:proofErr w:type="spellEnd"/>
+      <w:r>
+        <w:rPr>
+          <w:sz w:val="28"/>
+          <w:szCs w:val="28"/>
+        </w:rPr>
+        <w:t xml:space="preserve"> Statement</w:t>
+      </w:r>
+    </w:p>
+    <w:p>
+      <w:pPr>
+        <w:rPr>
+          <w:sz w:val="28"/>
+          <w:szCs w:val="28"/>
+        </w:rPr>
+      </w:pPr>
+      <w:bookmarkStart w:id="0" w:name="_GoBack"/>
+      <w:bookmarkEnd w:id="0"/>
+    </w:p>
+    <w:p>
+      <w:pPr>
+        <w:rPr>
+          <w:sz w:val="28"/>
+          <w:szCs w:val="28"/>
+        </w:rPr>
+      </w:pPr>
+      <w:r>
+        <w:rPr>
+          <w:sz w:val="28"/>
+          <w:szCs w:val="28"/>
+        </w:rPr>
+        <w:t xml:space="preserve"> </w:t>
       </w:r>
     </w:p>
     <w:sectPr>

</xml_diff>

<commit_message>
auto commit @13.12.2020: 23:37:59,29
</commit_message>
<xml_diff>
--- a/Bachelorarbeit/Text/Abschlussarbeit_Weckermann.docx
+++ b/Bachelorarbeit/Text/Abschlussarbeit_Weckermann.docx
@@ -53,6 +53,7 @@
         <w:t>Abkürzungsverzeichnis</w:t>
       </w:r>
     </w:p>
+    <w:p/>
     <w:p>
       <w:pPr>
         <w:sectPr>
@@ -157,23 +158,7 @@
         <w:t>IOT-Geräte</w:t>
       </w:r>
       <w:r>
-        <w:t xml:space="preserve">) und mobiles Arbeiten von Zuhause sind nur einige Beispiele für technologische Neuerungen, welche ohne das Internet nicht möglich wären. Die rund 35,5 Mio. Netzanbindung an DSL-, Kabel-, oder Glasfaser-Anschlüsse in Deutschland [SOURCE] werden in Heimnetzen und Kleinunternehmen überwiegend durch Netzwerkrouter realisiert. In vielen Fällen bildet der Router die direkte Schnittstelle zwischen dem Internet und dem privaten Netzwerk. So stellt dieser meist auch die einzige zentrale Sicherheitskomponente zum Schutz des Netzwerkes bereit. Ein erfolgreicher Angriff auf den Router bietet einem Angreifer unzählige Möglichkeiten in das Netz einzugreifen und so immensen Schaden anzurichten. Neben bekannten Zielen wie private Daten und Passwörtern kann der Router auch als Teil eines Bot-Netzwerks für Distributed </w:t>
-      </w:r>
-      <w:proofErr w:type="spellStart"/>
-      <w:r>
-        <w:t>Denial</w:t>
-      </w:r>
-      <w:proofErr w:type="spellEnd"/>
-      <w:r>
-        <w:t>-</w:t>
-      </w:r>
-      <w:proofErr w:type="spellStart"/>
-      <w:r>
-        <w:t>of</w:t>
-      </w:r>
-      <w:proofErr w:type="spellEnd"/>
-      <w:r>
-        <w:t>-Service (</w:t>
+        <w:t>) und mobiles Arbeiten von Zuhause sind nur einige Beispiele für technologische Neuerungen, welche ohne das Internet nicht möglich wären. Die rund 35,5 Mio. Netzanbindung an DSL-, Kabel-, oder Glasfaser-Anschlüsse in Deutschland [SOURCE] werden in Heimnetzen und Kleinunternehmen überwiegend durch Netzwerkrouter realisiert. In vielen Fällen bildet der Router die direkte Schnittstelle zwischen dem Internet und dem privaten Netzwerk. So stellt dieser meist auch die einzige zentrale Sicherheitskomponente zum Schutz des Netzwerkes bereit. Ein erfolgreicher Angriff auf den Router bietet einem Angreifer unzählige Möglichkeiten in das Netz einzugreifen und so immensen Schaden anzurichten. Neben bekannten Zielen wie private Daten und Passwörtern kann der Router auch als Teil eines Bot-Netzwerks für Distributed Denial-of-Service (</w:t>
       </w:r>
       <w:r>
         <w:rPr>
@@ -205,29 +190,11 @@
         <w:t>o</w:t>
       </w:r>
       <w:r>
-        <w:t>) Umgebungen eingesetzt werden sind bereits mit einem proprietären Betriebssystem bespielt. Die Sicherheit dieser Distribution kann also nur mit großem Aufwand von Endnutzern verifiziert werden, sowie Sicherheitsupdates nur vom Hersteller veröffentlicht werden. Hersteller können in der zunehmend kürzer werdenden Zeit zwischen neuen Iterationen von Malware meist nicht in einer angemessenen Zeit reagieren, um Sicherheitsupdates zur Verfügung zu stellen. Quelloffene Router Firmware wie OpenWrt, DD-</w:t>
-      </w:r>
-      <w:proofErr w:type="spellStart"/>
-      <w:r>
-        <w:t>Wrt</w:t>
-      </w:r>
-      <w:proofErr w:type="spellEnd"/>
-      <w:r>
-        <w:t xml:space="preserve">, </w:t>
-      </w:r>
-      <w:proofErr w:type="spellStart"/>
-      <w:r>
-        <w:t>Tomato</w:t>
-      </w:r>
-      <w:proofErr w:type="spellEnd"/>
-      <w:r>
-        <w:t xml:space="preserve"> oder </w:t>
-      </w:r>
-      <w:proofErr w:type="spellStart"/>
+        <w:t xml:space="preserve">) Umgebungen eingesetzt werden sind bereits mit einem proprietären Betriebssystem bespielt. Die Sicherheit dieser Distribution kann also nur mit großem Aufwand von Endnutzern verifiziert werden, sowie Sicherheitsupdates nur vom Hersteller veröffentlicht werden. Hersteller können in der zunehmend kürzer werdenden Zeit zwischen neuen Iterationen von Malware meist nicht in einer angemessenen Zeit reagieren, um Sicherheitsupdates zur Verfügung zu stellen. Quelloffene Router Firmware wie OpenWrt, DD-Wrt, Tomato oder </w:t>
+      </w:r>
       <w:r>
         <w:t>LibreCMC</w:t>
       </w:r>
-      <w:proofErr w:type="spellEnd"/>
       <w:r>
         <w:t xml:space="preserve"> bieten eine Alternative zu den vorinstallierten, proprietären Betriebssystemen der Router. Diese Projekte können vollständig eingesehen, modifiziert und kompiliert werden, sodass die Sicherheit des Produktes einfach evaluiert werden kann. Ebenfalls können aufgrund der hohen Zahl an Mitwirkenden Sicherheits- und Funktionsupdates schneller entwickelt und veröffentlicht </w:t>
       </w:r>
@@ -307,7 +274,6 @@
         </w:rPr>
         <w:t xml:space="preserve">ireless </w:t>
       </w:r>
-      <w:proofErr w:type="spellStart"/>
       <w:r>
         <w:rPr>
           <w:b/>
@@ -336,7 +302,6 @@
         </w:rPr>
         <w:t>er</w:t>
       </w:r>
-      <w:proofErr w:type="spellEnd"/>
       <w:r>
         <w:rPr>
           <w:szCs w:val="24"/>
@@ -359,35 +324,7 @@
         <w:rPr>
           <w:szCs w:val="24"/>
         </w:rPr>
-        <w:t xml:space="preserve">Die Installation umfasst einen </w:t>
-      </w:r>
-      <w:proofErr w:type="spellStart"/>
-      <w:r>
-        <w:rPr>
-          <w:szCs w:val="24"/>
-        </w:rPr>
-        <w:t>bootloader</w:t>
-      </w:r>
-      <w:proofErr w:type="spellEnd"/>
-      <w:r>
-        <w:rPr>
-          <w:szCs w:val="24"/>
-        </w:rPr>
-        <w:t xml:space="preserve">, </w:t>
-      </w:r>
-      <w:proofErr w:type="spellStart"/>
-      <w:r>
-        <w:rPr>
-          <w:szCs w:val="24"/>
-        </w:rPr>
-        <w:t>kernel</w:t>
-      </w:r>
-      <w:proofErr w:type="spellEnd"/>
-      <w:r>
-        <w:rPr>
-          <w:szCs w:val="24"/>
-        </w:rPr>
-        <w:t xml:space="preserve">, ein eigenes Dateisystem und ausgewählte Anwendungen. </w:t>
+        <w:t xml:space="preserve">Die Installation umfasst einen bootloader, kernel, ein eigenes Dateisystem und ausgewählte Anwendungen. </w:t>
       </w:r>
       <w:r>
         <w:rPr>
@@ -454,21 +391,7 @@
         <w:rPr>
           <w:szCs w:val="24"/>
         </w:rPr>
-        <w:t xml:space="preserve">Ebenfalls wird OpenWrt mit </w:t>
-      </w:r>
-      <w:proofErr w:type="spellStart"/>
-      <w:r>
-        <w:rPr>
-          <w:szCs w:val="24"/>
-        </w:rPr>
-        <w:t>BusyBox</w:t>
-      </w:r>
-      <w:proofErr w:type="spellEnd"/>
-      <w:r>
-        <w:rPr>
-          <w:szCs w:val="24"/>
-        </w:rPr>
-        <w:t>, einem SSH Dienst, und Luci, einem Web-Interface, ausgeliefert</w:t>
+        <w:t>Ebenfalls wird OpenWrt mit BusyBox, einem SSH Dienst, und Luci, einem Web-Interface, ausgeliefert</w:t>
       </w:r>
       <w:r>
         <w:rPr>
@@ -541,21 +464,7 @@
         <w:rPr>
           <w:szCs w:val="24"/>
         </w:rPr>
-        <w:t xml:space="preserve">Ebenfalls zeichnet sich OpenWrt dadurch aus, dass Geräte solange unterstützt werden, wie sie diese Grundanforderungen erfüllen. Dies steht im Gegensatz zu den meisten proprietären Betriebssystemen, welche nur einige Jahre lang Funktions- und Sicherheitsupdates erhalten und nach ihrem sog. „End </w:t>
-      </w:r>
-      <w:proofErr w:type="spellStart"/>
-      <w:r>
-        <w:rPr>
-          <w:szCs w:val="24"/>
-        </w:rPr>
-        <w:t>of</w:t>
-      </w:r>
-      <w:proofErr w:type="spellEnd"/>
-      <w:r>
-        <w:rPr>
-          <w:szCs w:val="24"/>
-        </w:rPr>
-        <w:t xml:space="preserve"> Life“ (EOL) nicht mehr sicher betrieben werden können und ausgetauscht werden müssen.</w:t>
+        <w:t>Ebenfalls zeichnet sich OpenWrt dadurch aus, dass Geräte solange unterstützt werden, wie sie diese Grundanforderungen erfüllen. Dies steht im Gegensatz zu den meisten proprietären Betriebssystemen, welche nur einige Jahre lang Funktions- und Sicherheitsupdates erhalten und nach ihrem sog. „End of Life“ (EOL) nicht mehr sicher betrieben werden können und ausgetauscht werden müssen.</w:t>
       </w:r>
       <w:r>
         <w:rPr>
@@ -600,7 +509,7 @@
           <w:szCs w:val="24"/>
         </w:rPr>
         <w:drawing>
-          <wp:anchor distT="0" distB="0" distL="114300" distR="114300" simplePos="0" relativeHeight="251658240" behindDoc="1" locked="0" layoutInCell="1" allowOverlap="1">
+          <wp:anchor distT="0" distB="0" distL="114300" distR="114300" simplePos="0" relativeHeight="251658240" behindDoc="1" locked="0" layoutInCell="1" allowOverlap="1" wp14:anchorId="4922C0CC" wp14:editId="554B32D7">
             <wp:simplePos x="0" y="0"/>
             <wp:positionH relativeFrom="column">
               <wp:posOffset>2043430</wp:posOffset>
@@ -709,7 +618,7 @@
         <mc:AlternateContent>
           <mc:Choice Requires="wps">
             <w:drawing>
-              <wp:anchor distT="0" distB="0" distL="114300" distR="114300" simplePos="0" relativeHeight="251660288" behindDoc="1" locked="0" layoutInCell="1" allowOverlap="1" wp14:anchorId="797393BE" wp14:editId="61F7CEFE">
+              <wp:anchor distT="0" distB="0" distL="114300" distR="114300" simplePos="0" relativeHeight="251660288" behindDoc="1" locked="0" layoutInCell="1" allowOverlap="1" wp14:anchorId="40EA4F0D" wp14:editId="77E7839B">
                 <wp:simplePos x="0" y="0"/>
                 <wp:positionH relativeFrom="column">
                   <wp:posOffset>2045970</wp:posOffset>
@@ -765,32 +674,29 @@
                             <w:r>
                               <w:t xml:space="preserve">Abbildung </w:t>
                             </w:r>
-                            <w:fldSimple w:instr=" SEQ Abbildung \* ARABIC ">
-                              <w:r>
-                                <w:rPr>
-                                  <w:noProof/>
-                                </w:rPr>
-                                <w:t>1</w:t>
-                              </w:r>
-                            </w:fldSimple>
                             <w:r>
-                              <w:t xml:space="preserve">: </w:t>
+                              <w:fldChar w:fldCharType="begin"/>
                             </w:r>
-                            <w:proofErr w:type="spellStart"/>
                             <w:r>
-                              <w:t>Git</w:t>
+                              <w:instrText xml:space="preserve"> SEQ Abbildung \* ARABIC </w:instrText>
                             </w:r>
-                            <w:proofErr w:type="spellEnd"/>
                             <w:r>
-                              <w:t xml:space="preserve"> </w:t>
+                              <w:fldChar w:fldCharType="separate"/>
                             </w:r>
-                            <w:proofErr w:type="spellStart"/>
                             <w:r>
-                              <w:t>commits</w:t>
+                              <w:rPr>
+                                <w:noProof/>
+                              </w:rPr>
+                              <w:t>1</w:t>
                             </w:r>
-                            <w:proofErr w:type="spellEnd"/>
                             <w:r>
-                              <w:t xml:space="preserve"> pro Monat und pro Jahr. Die Datenreihe beginnt am 28.03.2004 und endet am 25.10.2020</w:t>
+                              <w:rPr>
+                                <w:noProof/>
+                              </w:rPr>
+                              <w:fldChar w:fldCharType="end"/>
+                            </w:r>
+                            <w:r>
+                              <w:t>: Git commits pro Monat und pro Jahr. Die Datenreihe beginnt am 28.03.2004 und endet am 25.10.2020</w:t>
                             </w:r>
                           </w:p>
                         </w:txbxContent>
@@ -812,7 +718,7 @@
           </mc:Choice>
           <mc:Fallback>
             <w:pict>
-              <v:shapetype w14:anchorId="797393BE" id="_x0000_t202" coordsize="21600,21600" o:spt="202" path="m,l,21600r21600,l21600,xe">
+              <v:shapetype w14:anchorId="40EA4F0D" id="_x0000_t202" coordsize="21600,21600" o:spt="202" path="m,l,21600r21600,l21600,xe">
                 <v:stroke joinstyle="miter"/>
                 <v:path gradientshapeok="t" o:connecttype="rect"/>
               </v:shapetype>
@@ -831,32 +737,29 @@
                       <w:r>
                         <w:t xml:space="preserve">Abbildung </w:t>
                       </w:r>
-                      <w:fldSimple w:instr=" SEQ Abbildung \* ARABIC ">
-                        <w:r>
-                          <w:rPr>
-                            <w:noProof/>
-                          </w:rPr>
-                          <w:t>1</w:t>
-                        </w:r>
-                      </w:fldSimple>
                       <w:r>
-                        <w:t xml:space="preserve">: </w:t>
+                        <w:fldChar w:fldCharType="begin"/>
                       </w:r>
-                      <w:proofErr w:type="spellStart"/>
                       <w:r>
-                        <w:t>Git</w:t>
+                        <w:instrText xml:space="preserve"> SEQ Abbildung \* ARABIC </w:instrText>
                       </w:r>
-                      <w:proofErr w:type="spellEnd"/>
                       <w:r>
-                        <w:t xml:space="preserve"> </w:t>
+                        <w:fldChar w:fldCharType="separate"/>
                       </w:r>
-                      <w:proofErr w:type="spellStart"/>
                       <w:r>
-                        <w:t>commits</w:t>
+                        <w:rPr>
+                          <w:noProof/>
+                        </w:rPr>
+                        <w:t>1</w:t>
                       </w:r>
-                      <w:proofErr w:type="spellEnd"/>
                       <w:r>
-                        <w:t xml:space="preserve"> pro Monat und pro Jahr. Die Datenreihe beginnt am 28.03.2004 und endet am 25.10.2020</w:t>
+                        <w:rPr>
+                          <w:noProof/>
+                        </w:rPr>
+                        <w:fldChar w:fldCharType="end"/>
+                      </w:r>
+                      <w:r>
+                        <w:t>: Git commits pro Monat und pro Jahr. Die Datenreihe beginnt am 28.03.2004 und endet am 25.10.2020</w:t>
                       </w:r>
                     </w:p>
                   </w:txbxContent>
@@ -871,21 +774,7 @@
         <w:rPr>
           <w:szCs w:val="24"/>
         </w:rPr>
-        <w:t xml:space="preserve">Veröffentlichung von OpenWrt erfolgte im Januar 2006 mit Version 0.9 (White </w:t>
-      </w:r>
-      <w:proofErr w:type="spellStart"/>
-      <w:r>
-        <w:rPr>
-          <w:szCs w:val="24"/>
-        </w:rPr>
-        <w:t>Russian</w:t>
-      </w:r>
-      <w:proofErr w:type="spellEnd"/>
-      <w:r>
-        <w:rPr>
-          <w:szCs w:val="24"/>
-        </w:rPr>
-        <w:t xml:space="preserve">). </w:t>
+        <w:t xml:space="preserve">Veröffentlichung von OpenWrt erfolgte im Januar 2006 mit Version 0.9 (White Russian). </w:t>
       </w:r>
       <w:r>
         <w:rPr>
@@ -915,7 +804,19 @@
         <w:rPr>
           <w:szCs w:val="24"/>
         </w:rPr>
-        <w:t>Jedoch wurde LEDE bereits 2018 wieder in OpenWrt integriert, sodass beide Projekte nun wieder zusammen unter einem Namen entwickelt werden.  Die derzeit aktuelle Version ist 19.07.4, welche am 10.09.2020 veröffentlicht wurde.</w:t>
+        <w:t>Jedoch wurde LEDE bereits 2018 wieder in OpenWrt integriert, sodass beide Projekte nun wieder zusammen unter einem Namen entwickelt werden.</w:t>
+      </w:r>
+      <w:r>
+        <w:rPr>
+          <w:szCs w:val="24"/>
+        </w:rPr>
+        <w:t xml:space="preserve"> </w:t>
+      </w:r>
+      <w:r>
+        <w:rPr>
+          <w:szCs w:val="24"/>
+        </w:rPr>
+        <w:t>Die derzeit aktuelle Version ist 19.07.4, welche am 10.09.2020 veröffentlicht wurde.</w:t>
       </w:r>
     </w:p>
     <w:p>
@@ -958,7 +859,7 @@
           <w:noProof/>
         </w:rPr>
         <w:drawing>
-          <wp:anchor distT="0" distB="0" distL="114300" distR="114300" simplePos="0" relativeHeight="251661312" behindDoc="1" locked="0" layoutInCell="1" allowOverlap="1" wp14:anchorId="59D6D903">
+          <wp:anchor distT="0" distB="0" distL="114300" distR="114300" simplePos="0" relativeHeight="251661312" behindDoc="1" locked="0" layoutInCell="1" allowOverlap="1" wp14:anchorId="07B0C201" wp14:editId="230F5B09">
             <wp:simplePos x="0" y="0"/>
             <wp:positionH relativeFrom="column">
               <wp:posOffset>1828599</wp:posOffset>
@@ -1061,13 +962,10 @@
         <w:t>ket</w:t>
       </w:r>
       <w:r>
-        <w:t xml:space="preserve"> bereitgestellt und verteilt werden. </w:t>
+        <w:t xml:space="preserve"> bereitgestellt und verteilt werden.</w:t>
       </w:r>
       <w:r>
         <w:t xml:space="preserve">  </w:t>
-      </w:r>
-      <w:r>
-        <w:t xml:space="preserve"> </w:t>
       </w:r>
     </w:p>
     <w:p/>
@@ -1139,29 +1037,13 @@
         <w:t>eingesetzt werden. Das Dokument wird durch die Dokumente „</w:t>
       </w:r>
       <w:r>
-        <w:t xml:space="preserve">BSI TR-03148 Implementation </w:t>
-      </w:r>
-      <w:proofErr w:type="spellStart"/>
-      <w:r>
-        <w:t>Conformance</w:t>
-      </w:r>
-      <w:proofErr w:type="spellEnd"/>
-      <w:r>
-        <w:t xml:space="preserve"> Statement (ICS)</w:t>
+        <w:t>BSI TR-03148 Implementation Conformance Statement (ICS)</w:t>
       </w:r>
       <w:r>
         <w:t>“ sowie „</w:t>
       </w:r>
       <w:r>
-        <w:t xml:space="preserve">BSI-TR-03148-P ICS and Test </w:t>
-      </w:r>
-      <w:proofErr w:type="spellStart"/>
-      <w:r>
-        <w:t>Documentation</w:t>
-      </w:r>
-      <w:proofErr w:type="spellEnd"/>
-      <w:r>
-        <w:t>”</w:t>
+        <w:t>BSI-TR-03148-P ICS and Test Documentation”</w:t>
       </w:r>
       <w:r>
         <w:t xml:space="preserve"> ergänzt. In diesen Dokumenten sind Testfälle und Dokumentation zur Durchführung einer Prüfung festgehalten. Nach Angaben des Bundesamtes für Sicherheit in der Informationstechnik richtet sich die Technische Richtlinie vor Allem an Hersteller von Routern, sie kann jedoch auch für Endnutzer relevant sein, wenn diese einen neuen Router anschaffen</w:t>
@@ -1292,15 +1174,7 @@
         <w:t>enannten</w:t>
       </w:r>
       <w:r>
-        <w:t xml:space="preserve"> ARP </w:t>
-      </w:r>
-      <w:proofErr w:type="spellStart"/>
-      <w:r>
-        <w:t>Poisoning</w:t>
-      </w:r>
-      <w:proofErr w:type="spellEnd"/>
-      <w:r>
-        <w:t xml:space="preserve"> Attacken. Sie nutzen in diesem Kontext OpenWrt lediglich als vielseitig unterstützte Testplattform [source]. Palazzi et al. nutzen den Funktionsumfang und die Anpassbarkeit der Firmware, um einen verbesserten Datendurchsatz in Heimnetzen mit verschiedenen W-Lan Geräten zu erreichen. </w:t>
+        <w:t xml:space="preserve"> ARP Poisoning Attacken. Sie nutzen in diesem Kontext OpenWrt lediglich als vielseitig unterstützte Testplattform [source]. Palazzi et al. nutzen den Funktionsumfang und die Anpassbarkeit der Firmware, um einen verbesserten Datendurchsatz in Heimnetzen mit verschiedenen W-Lan Geräten zu erreichen. </w:t>
       </w:r>
       <w:r>
         <w:t xml:space="preserve">Keine der derzeitigen Veröffentlichungen beschäftigt sich mit der Sicherheit von OpenWrt als Betriebssystem. </w:t>
@@ -1324,23 +1198,7 @@
         <w:t>entwarf</w:t>
       </w:r>
       <w:r>
-        <w:t xml:space="preserve"> eine verbesserte Version, in welcher bedeutend mehr Härtungsmaßnahmen aktiviert waren [source]. McDonnells Ergebnisse basierten jedoch auf Version 14.07 (</w:t>
-      </w:r>
-      <w:proofErr w:type="spellStart"/>
-      <w:r>
-        <w:t>Barrier</w:t>
-      </w:r>
-      <w:proofErr w:type="spellEnd"/>
-      <w:r>
-        <w:t xml:space="preserve"> </w:t>
-      </w:r>
-      <w:proofErr w:type="spellStart"/>
-      <w:r>
-        <w:t>Breaker</w:t>
-      </w:r>
-      <w:proofErr w:type="spellEnd"/>
-      <w:r>
-        <w:t>) von OpenWrt</w:t>
+        <w:t xml:space="preserve"> eine verbesserte Version, in welcher bedeutend mehr Härtungsmaßnahmen aktiviert waren [source]. McDonnells Ergebnisse basierten jedoch auf Version 14.07 (Barrier Breaker) von OpenWrt</w:t>
       </w:r>
       <w:r>
         <w:t>,</w:t>
@@ -1439,7 +1297,10 @@
         <w:t xml:space="preserve">proprietären Router-Betriebssysteme betrachtet. Darüber hinaus sollen statische Software Tests aller betrachteten Betriebssysteme als weitere Metrik dienen und einen differenzierteren Einblick in die Sicherheitslage gewähren. Abschließend muss sich kritisch mit den Ergebnissen, sowie der technischen Richtlinie, auseinandergesetzt werden. Die Ergebnisse der Arbeit können sowohl der Entwicklung von OpenWrt als auch unerfahrenen Endnutzern weitere Einblicke </w:t>
       </w:r>
       <w:r>
-        <w:t xml:space="preserve">in die Sicherheit des Projektes liefern und somit langfristig die Resilienz der Heim- und SoHo Netzinfrastruktur stärken.  </w:t>
+        <w:t>in die Sicherheit des Projektes liefern und somit langfristig die Resilienz der Heim- und SoHo Netzinfrastruktur stärken.</w:t>
+      </w:r>
+      <w:r>
+        <w:t xml:space="preserve"> </w:t>
       </w:r>
     </w:p>
     <w:p>
@@ -1629,49 +1490,7 @@
         <w:rPr>
           <w:szCs w:val="24"/>
         </w:rPr>
-        <w:t>nmap, welches aufgrund von verschiedenen Testrechnern in den Versionen 7.80, 7.90 und 7.91 verwendet wurde. Die Änderungshistorie von nmap gibt allerdings keinen Anlass zur Annahme, dass dies die Ergebnisse invalidiert [SOURCE]. Ebenso wurde airmon-</w:t>
-      </w:r>
-      <w:proofErr w:type="spellStart"/>
-      <w:r>
-        <w:rPr>
-          <w:szCs w:val="24"/>
-        </w:rPr>
-        <w:t>ng</w:t>
-      </w:r>
-      <w:proofErr w:type="spellEnd"/>
-      <w:r>
-        <w:rPr>
-          <w:szCs w:val="24"/>
-        </w:rPr>
-        <w:t xml:space="preserve"> / airodump-</w:t>
-      </w:r>
-      <w:proofErr w:type="spellStart"/>
-      <w:r>
-        <w:rPr>
-          <w:szCs w:val="24"/>
-        </w:rPr>
-        <w:t>ng</w:t>
-      </w:r>
-      <w:proofErr w:type="spellEnd"/>
-      <w:r>
-        <w:rPr>
-          <w:szCs w:val="24"/>
-        </w:rPr>
-        <w:t xml:space="preserve"> zum Prüfen verwendet. Diese Softwarepacket ist ebenfalls seit vielen Jahren angesehen. Zur Aufzeichnung von Netzwerkpaketen wurde Wireshark verwendet, welches neben der Kommandozeilenanwendung </w:t>
-      </w:r>
-      <w:proofErr w:type="spellStart"/>
-      <w:r>
-        <w:rPr>
-          <w:szCs w:val="24"/>
-        </w:rPr>
-        <w:t>tcpdump</w:t>
-      </w:r>
-      <w:proofErr w:type="spellEnd"/>
-      <w:r>
-        <w:rPr>
-          <w:szCs w:val="24"/>
-        </w:rPr>
-        <w:t xml:space="preserve"> häufig Verwendung findet. Im Rahmen der Tests wurde des Weiteren auf einige zweckspezifische Skripte in der Programmiersprache Python zurückgegriffen. Bei der Entwicklung wurde Wert auf </w:t>
+        <w:t xml:space="preserve">nmap, welches aufgrund von verschiedenen Testrechnern in den Versionen 7.80, 7.90 und 7.91 verwendet wurde. Die Änderungshistorie von nmap gibt allerdings keinen Anlass zur Annahme, dass dies die Ergebnisse invalidiert [SOURCE]. Ebenso wurde airmon-ng / airodump-ng zum Prüfen verwendet. Diese Softwarepacket ist ebenfalls seit vielen Jahren angesehen. Zur Aufzeichnung von Netzwerkpaketen wurde Wireshark verwendet, welches neben der Kommandozeilenanwendung tcpdump häufig Verwendung findet. Im Rahmen der Tests wurde des Weiteren auf einige zweckspezifische Skripte in der Programmiersprache Python zurückgegriffen. Bei der Entwicklung wurde Wert auf </w:t>
       </w:r>
       <w:r>
         <w:rPr>
@@ -1752,21 +1571,21 @@
           <w:szCs w:val="28"/>
         </w:rPr>
         <w:drawing>
-          <wp:anchor distT="0" distB="0" distL="114300" distR="114300" simplePos="0" relativeHeight="251662336" behindDoc="1" locked="0" layoutInCell="1" allowOverlap="1">
+          <wp:anchor distT="0" distB="0" distL="114300" distR="114300" simplePos="0" relativeHeight="251662336" behindDoc="1" locked="0" layoutInCell="1" allowOverlap="1" wp14:anchorId="2CDF0BA9" wp14:editId="03CF2798">
             <wp:simplePos x="0" y="0"/>
             <wp:positionH relativeFrom="column">
-              <wp:posOffset>30480</wp:posOffset>
+              <wp:posOffset>26670</wp:posOffset>
             </wp:positionH>
             <wp:positionV relativeFrom="paragraph">
-              <wp:posOffset>4251960</wp:posOffset>
+              <wp:posOffset>4255135</wp:posOffset>
             </wp:positionV>
-            <wp:extent cx="5377180" cy="3571875"/>
-            <wp:effectExtent l="19050" t="19050" r="13970" b="28575"/>
+            <wp:extent cx="5377180" cy="3569970"/>
+            <wp:effectExtent l="19050" t="19050" r="13970" b="11430"/>
             <wp:wrapTight wrapText="bothSides">
               <wp:wrapPolygon edited="0">
                 <wp:start x="-77" y="-115"/>
-                <wp:lineTo x="-77" y="21658"/>
-                <wp:lineTo x="21580" y="21658"/>
+                <wp:lineTo x="-77" y="21554"/>
+                <wp:lineTo x="21580" y="21554"/>
                 <wp:lineTo x="21580" y="-115"/>
                 <wp:lineTo x="-77" y="-115"/>
               </wp:wrapPolygon>
@@ -1792,7 +1611,6 @@
                         </a:ext>
                       </a:extLst>
                     </a:blip>
-                    <a:srcRect/>
                     <a:stretch>
                       <a:fillRect/>
                     </a:stretch>
@@ -1800,7 +1618,7 @@
                   <pic:spPr bwMode="auto">
                     <a:xfrm>
                       <a:off x="0" y="0"/>
-                      <a:ext cx="5377180" cy="3571875"/>
+                      <a:ext cx="5377180" cy="3569970"/>
                     </a:xfrm>
                     <a:prstGeom prst="rect">
                       <a:avLst/>
@@ -1831,13 +1649,13 @@
         <mc:AlternateContent>
           <mc:Choice Requires="wps">
             <w:drawing>
-              <wp:anchor distT="0" distB="0" distL="114300" distR="114300" simplePos="0" relativeHeight="251664384" behindDoc="1" locked="0" layoutInCell="1" allowOverlap="1" wp14:anchorId="7CC35716" wp14:editId="6CF0D4C2">
+              <wp:anchor distT="0" distB="0" distL="114300" distR="114300" simplePos="0" relativeHeight="251664384" behindDoc="1" locked="0" layoutInCell="1" allowOverlap="1" wp14:anchorId="211FAE5F" wp14:editId="577133DA">
                 <wp:simplePos x="0" y="0"/>
                 <wp:positionH relativeFrom="column">
                   <wp:posOffset>26670</wp:posOffset>
                 </wp:positionH>
                 <wp:positionV relativeFrom="paragraph">
-                  <wp:posOffset>7894320</wp:posOffset>
+                  <wp:posOffset>7825740</wp:posOffset>
                 </wp:positionV>
                 <wp:extent cx="5377180" cy="635"/>
                 <wp:effectExtent l="0" t="0" r="13970" b="27305"/>
@@ -1880,23 +1698,53 @@
                               <w:pStyle w:val="Beschriftung"/>
                               <w:rPr>
                                 <w:noProof/>
-                                <w:color w:val="000000" w:themeColor="text1"/>
+                                <w:color w:val="auto"/>
                                 <w:sz w:val="28"/>
                                 <w:szCs w:val="28"/>
                               </w:rPr>
                             </w:pPr>
                             <w:r>
+                              <w:rPr>
+                                <w:color w:val="auto"/>
+                              </w:rPr>
                               <w:t xml:space="preserve">Abbildung </w:t>
                             </w:r>
-                            <w:fldSimple w:instr=" SEQ Abbildung \* ARABIC ">
-                              <w:r>
-                                <w:rPr>
-                                  <w:noProof/>
-                                </w:rPr>
-                                <w:t>2</w:t>
-                              </w:r>
-                            </w:fldSimple>
                             <w:r>
+                              <w:rPr>
+                                <w:color w:val="auto"/>
+                              </w:rPr>
+                              <w:fldChar w:fldCharType="begin"/>
+                            </w:r>
+                            <w:r>
+                              <w:rPr>
+                                <w:color w:val="auto"/>
+                              </w:rPr>
+                              <w:instrText xml:space="preserve"> SEQ Abbildung \* ARABIC </w:instrText>
+                            </w:r>
+                            <w:r>
+                              <w:rPr>
+                                <w:color w:val="auto"/>
+                              </w:rPr>
+                              <w:fldChar w:fldCharType="separate"/>
+                            </w:r>
+                            <w:r>
+                              <w:rPr>
+                                <w:noProof/>
+                                <w:color w:val="auto"/>
+                              </w:rPr>
+                              <w:t>2</w:t>
+                            </w:r>
+                            <w:r>
+                              <w:rPr>
+                                <w:noProof/>
+                                <w:color w:val="auto"/>
+                              </w:rPr>
+                              <w:fldChar w:fldCharType="end"/>
+                            </w:r>
+                            <w:r>
+                              <w:rPr>
+                                <w:color w:val="auto"/>
+                              </w:rPr>
                               <w:t>: Aufbau der Testumgebung mit Einteilung in Subnetze</w:t>
                             </w:r>
                           </w:p>
@@ -1919,7 +1767,7 @@
           </mc:Choice>
           <mc:Fallback>
             <w:pict>
-              <v:shape w14:anchorId="7CC35716" id="Textfeld 5" o:spid="_x0000_s1027" type="#_x0000_t202" style="position:absolute;left:0;text-align:left;margin-left:2.1pt;margin-top:621.6pt;width:423.4pt;height:.05pt;z-index:-251652096;visibility:visible;mso-wrap-style:square;mso-width-percent:0;mso-wrap-distance-left:9pt;mso-wrap-distance-top:0;mso-wrap-distance-right:9pt;mso-wrap-distance-bottom:0;mso-position-horizontal:absolute;mso-position-horizontal-relative:text;mso-position-vertical:absolute;mso-position-vertical-relative:text;mso-width-percent:0;mso-width-relative:margin;v-text-anchor:top" o:gfxdata="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" strokecolor="black [3213]">
+              <v:shape w14:anchorId="211FAE5F" id="Textfeld 5" o:spid="_x0000_s1027" type="#_x0000_t202" style="position:absolute;left:0;text-align:left;margin-left:2.1pt;margin-top:616.2pt;width:423.4pt;height:.05pt;z-index:-251652096;visibility:visible;mso-wrap-style:square;mso-width-percent:0;mso-wrap-distance-left:9pt;mso-wrap-distance-top:0;mso-wrap-distance-right:9pt;mso-wrap-distance-bottom:0;mso-position-horizontal:absolute;mso-position-horizontal-relative:text;mso-position-vertical:absolute;mso-position-vertical-relative:text;mso-width-percent:0;mso-width-relative:margin;v-text-anchor:top" o:gfxdata="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" strokecolor="black [3213]">
                 <v:textbox style="mso-fit-shape-to-text:t" inset="0,0,0,0">
                   <w:txbxContent>
                     <w:p>
@@ -1927,23 +1775,53 @@
                         <w:pStyle w:val="Beschriftung"/>
                         <w:rPr>
                           <w:noProof/>
-                          <w:color w:val="000000" w:themeColor="text1"/>
+                          <w:color w:val="auto"/>
                           <w:sz w:val="28"/>
                           <w:szCs w:val="28"/>
                         </w:rPr>
                       </w:pPr>
                       <w:r>
+                        <w:rPr>
+                          <w:color w:val="auto"/>
+                        </w:rPr>
                         <w:t xml:space="preserve">Abbildung </w:t>
                       </w:r>
-                      <w:fldSimple w:instr=" SEQ Abbildung \* ARABIC ">
-                        <w:r>
-                          <w:rPr>
-                            <w:noProof/>
-                          </w:rPr>
-                          <w:t>2</w:t>
-                        </w:r>
-                      </w:fldSimple>
                       <w:r>
+                        <w:rPr>
+                          <w:color w:val="auto"/>
+                        </w:rPr>
+                        <w:fldChar w:fldCharType="begin"/>
+                      </w:r>
+                      <w:r>
+                        <w:rPr>
+                          <w:color w:val="auto"/>
+                        </w:rPr>
+                        <w:instrText xml:space="preserve"> SEQ Abbildung \* ARABIC </w:instrText>
+                      </w:r>
+                      <w:r>
+                        <w:rPr>
+                          <w:color w:val="auto"/>
+                        </w:rPr>
+                        <w:fldChar w:fldCharType="separate"/>
+                      </w:r>
+                      <w:r>
+                        <w:rPr>
+                          <w:noProof/>
+                          <w:color w:val="auto"/>
+                        </w:rPr>
+                        <w:t>2</w:t>
+                      </w:r>
+                      <w:r>
+                        <w:rPr>
+                          <w:noProof/>
+                          <w:color w:val="auto"/>
+                        </w:rPr>
+                        <w:fldChar w:fldCharType="end"/>
+                      </w:r>
+                      <w:r>
+                        <w:rPr>
+                          <w:color w:val="auto"/>
+                        </w:rPr>
                         <w:t>: Aufbau der Testumgebung mit Einteilung in Subnetze</w:t>
                       </w:r>
                     </w:p>
@@ -1967,112 +1845,333 @@
         </w:rPr>
         <w:t xml:space="preserve">Der genutzte Testaufbau soll einen reibungslosen Ablauf der Testfälle erlauben, sowie einfach reproduzierbar sein. Der Internetanschluss wurde durch den Internet Service Provider (ISP) </w:t>
       </w:r>
-      <w:proofErr w:type="spellStart"/>
-      <w:r>
-        <w:rPr>
-          <w:szCs w:val="24"/>
-        </w:rPr>
-        <w:t>bn:t</w:t>
-      </w:r>
-      <w:proofErr w:type="spellEnd"/>
+      <w:r>
+        <w:rPr>
+          <w:szCs w:val="24"/>
+        </w:rPr>
+        <w:t>bn:t Blatzheim Networks Telecom GmbH</w:t>
+      </w:r>
+      <w:r>
+        <w:rPr>
+          <w:szCs w:val="24"/>
+        </w:rPr>
+        <w:t xml:space="preserve"> zur Verfügung gestellt. Der Glasfaseranschluss des ISP mündete in eine </w:t>
+      </w:r>
+      <w:r>
+        <w:rPr>
+          <w:szCs w:val="24"/>
+        </w:rPr>
+        <w:t>FRITZ!Box 5530 Fiber</w:t>
+      </w:r>
+      <w:r>
+        <w:rPr>
+          <w:szCs w:val="24"/>
+        </w:rPr>
+        <w:t>, welche das Subnetz 192.168.178.0/24 bereitstellt. Der WAN Port des mit OpenWrt 19.7.04 bespielten Heimrouters, ein TP-Link Archer C7 v.5, wurde mit dieser FRITZ!Box verbunden, sodass der OpenWrt fähige Router das Subnetz 192.168.1.</w:t>
+      </w:r>
+      <w:r>
+        <w:rPr>
+          <w:szCs w:val="24"/>
+        </w:rPr>
+        <w:t>0/24</w:t>
+      </w:r>
       <w:r>
         <w:rPr>
           <w:szCs w:val="24"/>
         </w:rPr>
         <w:t xml:space="preserve"> </w:t>
       </w:r>
-      <w:proofErr w:type="spellStart"/>
-      <w:r>
-        <w:rPr>
-          <w:szCs w:val="24"/>
-        </w:rPr>
-        <w:t>Blatzheim</w:t>
-      </w:r>
-      <w:proofErr w:type="spellEnd"/>
-      <w:r>
-        <w:rPr>
-          <w:szCs w:val="24"/>
-        </w:rPr>
-        <w:t xml:space="preserve"> Networks Telecom GmbH</w:t>
-      </w:r>
-      <w:r>
-        <w:rPr>
-          <w:szCs w:val="24"/>
-        </w:rPr>
-        <w:t xml:space="preserve"> zur Verfügung gestellt. Der Glasfaseranschluss des ISP mündete in eine </w:t>
-      </w:r>
-      <w:proofErr w:type="spellStart"/>
-      <w:r>
-        <w:rPr>
-          <w:szCs w:val="24"/>
-        </w:rPr>
-        <w:t>FRITZ!Box</w:t>
-      </w:r>
-      <w:proofErr w:type="spellEnd"/>
-      <w:r>
-        <w:rPr>
-          <w:szCs w:val="24"/>
-        </w:rPr>
-        <w:t xml:space="preserve"> 5530 Fiber</w:t>
-      </w:r>
-      <w:r>
-        <w:rPr>
-          <w:szCs w:val="24"/>
-        </w:rPr>
-        <w:t xml:space="preserve">, welche das Subnetz 192.168.178.0/24 bereitstellt. Der WAN Port des mit OpenWrt 19.7.04 bespielten Heimrouters, ein TP-Link Archer C7 v.5, wurde mit dieser </w:t>
-      </w:r>
-      <w:proofErr w:type="spellStart"/>
-      <w:r>
-        <w:rPr>
-          <w:szCs w:val="24"/>
-        </w:rPr>
-        <w:t>FRITZ!Box</w:t>
-      </w:r>
-      <w:proofErr w:type="spellEnd"/>
-      <w:r>
-        <w:rPr>
-          <w:szCs w:val="24"/>
-        </w:rPr>
-        <w:t xml:space="preserve"> verbunden, sodass der OpenWrt fähige Router das Subnetz 192.168.1.</w:t>
-      </w:r>
-      <w:r>
-        <w:rPr>
-          <w:szCs w:val="24"/>
-        </w:rPr>
-        <w:t>0/24</w:t>
-      </w:r>
-      <w:r>
-        <w:rPr>
-          <w:szCs w:val="24"/>
-        </w:rPr>
+      <w:r>
+        <w:rPr>
+          <w:szCs w:val="24"/>
+        </w:rPr>
+        <w:t>aufspannen konnte.</w:t>
+      </w:r>
+      <w:r>
+        <w:rPr>
+          <w:szCs w:val="24"/>
+        </w:rPr>
+        <w:t xml:space="preserve"> Die Erstinstallation von OpenWrt auf dem TP-Link Router erfolgte über die zur Verfügung stehende Anleitung [SOURCE]. Zunächst wurde das Firmware-Abbild heruntergeladen, daraufhin wurden die Hashwerte mit den veröffentlichten und signierten Hash Werten abgeglichen. Nachdem sichergestellt wurde, dass diese übereinstimmten konnte die Datei über das Web-Interface des TP-Link Routers aufgespielt werden. Die Datei wird hierzu über die Firmware-Update Funktion hochgeladen und automatisch vom Gerät installiert. </w:t>
+      </w:r>
+      <w:r>
+        <w:rPr>
+          <w:szCs w:val="24"/>
+        </w:rPr>
+        <w:t>Das Gerät startet daraufhin persistent mit OpenWrt anstelle des Betriebssystems von TP-Link. Alternativ besteht die Möglichkeit das Firmware-Abbild von OpenWrt über die „</w:t>
+      </w:r>
+      <w:r>
+        <w:rPr>
+          <w:szCs w:val="24"/>
+        </w:rPr>
+        <w:t>Trivial File Transfer Protocol</w:t>
+      </w:r>
+      <w:r>
+        <w:rPr>
+          <w:szCs w:val="24"/>
+        </w:rPr>
+        <w:t>“ (TFTP) Funktionalität des Routers aufzuspielen.</w:t>
+      </w:r>
+      <w:r>
+        <w:rPr>
+          <w:szCs w:val="24"/>
+        </w:rPr>
+        <w:tab/>
+      </w:r>
+      <w:r>
+        <w:rPr>
+          <w:szCs w:val="24"/>
+        </w:rPr>
+        <w:br/>
+      </w:r>
+      <w:r>
+        <w:rPr>
+          <w:szCs w:val="24"/>
+        </w:rPr>
+        <w:lastRenderedPageBreak/>
         <w:t xml:space="preserve"> </w:t>
       </w:r>
       <w:r>
         <w:rPr>
           <w:szCs w:val="24"/>
         </w:rPr>
-        <w:t>aufspannen konnte. Ein Testcomputer wurde über LAN angeschlossen, ein weiterer Laptop per WLAN verbunden. Der Testcomputer wurde wahlweise mit Windows 10 Version 20H2 (</w:t>
-      </w:r>
-      <w:proofErr w:type="spellStart"/>
-      <w:r>
-        <w:rPr>
-          <w:szCs w:val="24"/>
-        </w:rPr>
-        <w:t>Build</w:t>
-      </w:r>
-      <w:proofErr w:type="spellEnd"/>
-      <w:r>
-        <w:rPr>
-          <w:szCs w:val="24"/>
-        </w:rPr>
-        <w:t xml:space="preserve"> 19042.685) oder Ubuntu 20.04 LTS betrieben. Auf dem Laptop kam Kali Linux zum Einsatz. Dieser Aufbau gibt dem Tester eine flexible Arbeitsumgebung, in welcher die Tests ungestört durchgeführt werden können. Durch die automatische Abtrennung des Netzes in das 192.168.1.0/24 Subnetz durch den OpenWrt Router sind Geräte des allgemeinen Heimnetzes von Portscans und Netzwerkpaketmitschnitten ausgeschlossen wodurch Tests performanter durchgeführt werden können, während andere Teilnehmer des Netzes ungestört weiterarbeiten können. Ebenso bietet der beschriebene Aufbau </w:t>
-      </w:r>
-      <w:r>
-        <w:rPr>
-          <w:szCs w:val="24"/>
-        </w:rPr>
-        <w:lastRenderedPageBreak/>
-        <w:t>einfach die Möglichkeit weitere Netzteilnehmer oder Geräte hinzuzufügen. Die verwendeten Linux Distributionen, Ubuntu 20.4 LTS und Kali Linux, bieten dabei die notwendigen Programme</w:t>
+        <w:tab/>
+      </w:r>
+      <w:r>
+        <w:rPr>
+          <w:szCs w:val="24"/>
+        </w:rPr>
+        <w:t>Ein Testcomputer wurde über LAN angeschlossen, ein weiterer Laptop per WLAN verbunden</w:t>
+      </w:r>
+      <w:r>
+        <w:rPr>
+          <w:szCs w:val="24"/>
+        </w:rPr>
+        <w:t xml:space="preserve"> (siehe Abbildung 2)</w:t>
+      </w:r>
+      <w:r>
+        <w:rPr>
+          <w:szCs w:val="24"/>
+        </w:rPr>
+        <w:t xml:space="preserve">. Der Testcomputer wurde wahlweise mit Windows 10 Version 20H2 (Build 19042.685) oder Ubuntu 20.04 LTS betrieben. Auf dem Laptop kam Kali Linux zum Einsatz. Dieser Aufbau gibt dem Tester eine flexible Arbeitsumgebung, in welcher die Tests ungestört durchgeführt werden können. Durch die automatische Abtrennung des Netzes in das 192.168.1.0/24 Subnetz durch den OpenWrt Router sind Geräte des allgemeinen Heimnetzes von Portscans und Netzwerkpaketmitschnitten ausgeschlossen wodurch Tests performanter durchgeführt werden können, während andere Teilnehmer des Netzes ungestört weiterarbeiten können. Ebenso bietet der beschriebene Aufbau einfach die Möglichkeit weitere Netzteilnehmer oder Geräte hinzuzufügen. Die verwendeten Linux </w:t>
+      </w:r>
+      <w:r>
+        <w:rPr>
+          <w:noProof/>
+        </w:rPr>
+        <mc:AlternateContent>
+          <mc:Choice Requires="wps">
+            <w:drawing>
+              <wp:anchor distT="0" distB="0" distL="114300" distR="114300" simplePos="0" relativeHeight="251667456" behindDoc="1" locked="0" layoutInCell="1" allowOverlap="1" wp14:anchorId="4CA7C45A" wp14:editId="5B249087">
+                <wp:simplePos x="0" y="0"/>
+                <wp:positionH relativeFrom="column">
+                  <wp:posOffset>1054735</wp:posOffset>
+                </wp:positionH>
+                <wp:positionV relativeFrom="paragraph">
+                  <wp:posOffset>4178300</wp:posOffset>
+                </wp:positionV>
+                <wp:extent cx="4463415" cy="635"/>
+                <wp:effectExtent l="0" t="0" r="13335" b="10160"/>
+                <wp:wrapTight wrapText="bothSides">
+                  <wp:wrapPolygon edited="0">
+                    <wp:start x="0" y="0"/>
+                    <wp:lineTo x="0" y="21107"/>
+                    <wp:lineTo x="21572" y="21107"/>
+                    <wp:lineTo x="21572" y="0"/>
+                    <wp:lineTo x="0" y="0"/>
+                  </wp:wrapPolygon>
+                </wp:wrapTight>
+                <wp:docPr id="9" name="Textfeld 9"/>
+                <wp:cNvGraphicFramePr/>
+                <a:graphic xmlns:a="http://schemas.openxmlformats.org/drawingml/2006/main">
+                  <a:graphicData uri="http://schemas.microsoft.com/office/word/2010/wordprocessingShape">
+                    <wps:wsp>
+                      <wps:cNvSpPr txBox="1"/>
+                      <wps:spPr>
+                        <a:xfrm>
+                          <a:off x="0" y="0"/>
+                          <a:ext cx="4463415" cy="635"/>
+                        </a:xfrm>
+                        <a:prstGeom prst="rect">
+                          <a:avLst/>
+                        </a:prstGeom>
+                        <a:solidFill>
+                          <a:prstClr val="white"/>
+                        </a:solidFill>
+                        <a:ln>
+                          <a:solidFill>
+                            <a:schemeClr val="tx1"/>
+                          </a:solidFill>
+                        </a:ln>
+                      </wps:spPr>
+                      <wps:txbx>
+                        <w:txbxContent>
+                          <w:p>
+                            <w:pPr>
+                              <w:pStyle w:val="Beschriftung"/>
+                              <w:rPr>
+                                <w:noProof/>
+                                <w:color w:val="auto"/>
+                                <w:sz w:val="28"/>
+                                <w:szCs w:val="28"/>
+                              </w:rPr>
+                            </w:pPr>
+                            <w:r>
+                              <w:rPr>
+                                <w:color w:val="auto"/>
+                              </w:rPr>
+                              <w:t xml:space="preserve">Abbildung </w:t>
+                            </w:r>
+                            <w:r>
+                              <w:rPr>
+                                <w:color w:val="auto"/>
+                              </w:rPr>
+                              <w:fldChar w:fldCharType="begin"/>
+                            </w:r>
+                            <w:r>
+                              <w:rPr>
+                                <w:color w:val="auto"/>
+                              </w:rPr>
+                              <w:instrText xml:space="preserve"> SEQ Abbildung \* ARABIC </w:instrText>
+                            </w:r>
+                            <w:r>
+                              <w:rPr>
+                                <w:color w:val="auto"/>
+                              </w:rPr>
+                              <w:fldChar w:fldCharType="separate"/>
+                            </w:r>
+                            <w:r>
+                              <w:rPr>
+                                <w:noProof/>
+                                <w:color w:val="auto"/>
+                              </w:rPr>
+                              <w:t>3</w:t>
+                            </w:r>
+                            <w:r>
+                              <w:rPr>
+                                <w:color w:val="auto"/>
+                              </w:rPr>
+                              <w:fldChar w:fldCharType="end"/>
+                            </w:r>
+                            <w:r>
+                              <w:rPr>
+                                <w:color w:val="auto"/>
+                              </w:rPr>
+                              <w:t>: Beispiel einer allgemeinen "double NAT" Umgebung. Basiert auf: https://kb.netgear.com/30186/What-is-Double-NAT [</w:t>
+                            </w:r>
+                            <w:r>
+                              <w:rPr>
+                                <w:color w:val="auto"/>
+                              </w:rPr>
+                              <w:t>a</w:t>
+                            </w:r>
+                            <w:r>
+                              <w:rPr>
+                                <w:color w:val="auto"/>
+                              </w:rPr>
+                              <w:t>bgerufen: 13.12.2020]</w:t>
+                            </w:r>
+                          </w:p>
+                        </w:txbxContent>
+                      </wps:txbx>
+                      <wps:bodyPr rot="0" spcFirstLastPara="0" vertOverflow="overflow" horzOverflow="overflow" vert="horz" wrap="square" lIns="0" tIns="0" rIns="0" bIns="0" numCol="1" spcCol="0" rtlCol="0" fromWordArt="0" anchor="t" anchorCtr="0" forceAA="0" compatLnSpc="1">
+                        <a:prstTxWarp prst="textNoShape">
+                          <a:avLst/>
+                        </a:prstTxWarp>
+                        <a:spAutoFit/>
+                      </wps:bodyPr>
+                    </wps:wsp>
+                  </a:graphicData>
+                </a:graphic>
+                <wp14:sizeRelH relativeFrom="margin">
+                  <wp14:pctWidth>0</wp14:pctWidth>
+                </wp14:sizeRelH>
+              </wp:anchor>
+            </w:drawing>
+          </mc:Choice>
+          <mc:Fallback>
+            <w:pict>
+              <v:shape w14:anchorId="4CA7C45A" id="Textfeld 9" o:spid="_x0000_s1028" type="#_x0000_t202" style="position:absolute;left:0;text-align:left;margin-left:83.05pt;margin-top:329pt;width:351.45pt;height:.05pt;z-index:-251649024;visibility:visible;mso-wrap-style:square;mso-width-percent:0;mso-wrap-distance-left:9pt;mso-wrap-distance-top:0;mso-wrap-distance-right:9pt;mso-wrap-distance-bottom:0;mso-position-horizontal:absolute;mso-position-horizontal-relative:text;mso-position-vertical:absolute;mso-position-vertical-relative:text;mso-width-percent:0;mso-width-relative:margin;v-text-anchor:top" o:gfxdata="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" strokecolor="black [3213]">
+                <v:textbox style="mso-fit-shape-to-text:t" inset="0,0,0,0">
+                  <w:txbxContent>
+                    <w:p>
+                      <w:pPr>
+                        <w:pStyle w:val="Beschriftung"/>
+                        <w:rPr>
+                          <w:noProof/>
+                          <w:color w:val="auto"/>
+                          <w:sz w:val="28"/>
+                          <w:szCs w:val="28"/>
+                        </w:rPr>
+                      </w:pPr>
+                      <w:r>
+                        <w:rPr>
+                          <w:color w:val="auto"/>
+                        </w:rPr>
+                        <w:t xml:space="preserve">Abbildung </w:t>
+                      </w:r>
+                      <w:r>
+                        <w:rPr>
+                          <w:color w:val="auto"/>
+                        </w:rPr>
+                        <w:fldChar w:fldCharType="begin"/>
+                      </w:r>
+                      <w:r>
+                        <w:rPr>
+                          <w:color w:val="auto"/>
+                        </w:rPr>
+                        <w:instrText xml:space="preserve"> SEQ Abbildung \* ARABIC </w:instrText>
+                      </w:r>
+                      <w:r>
+                        <w:rPr>
+                          <w:color w:val="auto"/>
+                        </w:rPr>
+                        <w:fldChar w:fldCharType="separate"/>
+                      </w:r>
+                      <w:r>
+                        <w:rPr>
+                          <w:noProof/>
+                          <w:color w:val="auto"/>
+                        </w:rPr>
+                        <w:t>3</w:t>
+                      </w:r>
+                      <w:r>
+                        <w:rPr>
+                          <w:color w:val="auto"/>
+                        </w:rPr>
+                        <w:fldChar w:fldCharType="end"/>
+                      </w:r>
+                      <w:r>
+                        <w:rPr>
+                          <w:color w:val="auto"/>
+                        </w:rPr>
+                        <w:t>: Beispiel einer allgemeinen "double NAT" Umgebung. Basiert auf: https://kb.netgear.com/30186/What-is-Double-NAT [</w:t>
+                      </w:r>
+                      <w:r>
+                        <w:rPr>
+                          <w:color w:val="auto"/>
+                        </w:rPr>
+                        <w:t>a</w:t>
+                      </w:r>
+                      <w:r>
+                        <w:rPr>
+                          <w:color w:val="auto"/>
+                        </w:rPr>
+                        <w:t>bgerufen: 13.12.2020]</w:t>
+                      </w:r>
+                    </w:p>
+                  </w:txbxContent>
+                </v:textbox>
+                <w10:wrap type="tight"/>
+              </v:shape>
+            </w:pict>
+          </mc:Fallback>
+        </mc:AlternateContent>
+      </w:r>
+      <w:r>
+        <w:rPr>
+          <w:szCs w:val="24"/>
+        </w:rPr>
+        <w:t>Distributionen, Ubuntu 20.4 LTS und Kali Linux, bieten dabei die notwendigen Programme</w:t>
       </w:r>
       <w:r>
         <w:rPr>
@@ -2097,6 +2196,118 @@
           <w:szCs w:val="24"/>
         </w:rPr>
         <w:t xml:space="preserve">. </w:t>
+      </w:r>
+      <w:r>
+        <w:rPr>
+          <w:szCs w:val="24"/>
+        </w:rPr>
+        <w:t xml:space="preserve">Dieser sogenannte „double NAT“ (Network Address Translation) [SOURCE] Aufbau stellt praktisch keinen Nachteil dar. Obwohl der direkte Anschluss des OpenWrt-fähigen Routers präferiert eingesetzt werden sollte, können alle Tests ohne Integritätsverlust durchgeführt werden. Die Tests bezüglich des WAN Anschlusses können über die IP-Adresse des Routers durchgeführt werden, welche durch die FRITZ!Box vergeben wurde. Für einige Tests müssen allerdings einige Einstellungen des ISP Routers verändert </w:t>
+      </w:r>
+      <w:r>
+        <w:rPr>
+          <w:noProof/>
+        </w:rPr>
+        <w:drawing>
+          <wp:anchor distT="0" distB="0" distL="114300" distR="114300" simplePos="0" relativeHeight="251665408" behindDoc="1" locked="0" layoutInCell="1" allowOverlap="1" wp14:anchorId="3CC08C33" wp14:editId="41CF66CE">
+            <wp:simplePos x="0" y="0"/>
+            <wp:positionH relativeFrom="column">
+              <wp:posOffset>1064260</wp:posOffset>
+            </wp:positionH>
+            <wp:positionV relativeFrom="paragraph">
+              <wp:posOffset>2625725</wp:posOffset>
+            </wp:positionV>
+            <wp:extent cx="4453890" cy="1552575"/>
+            <wp:effectExtent l="19050" t="19050" r="22860" b="28575"/>
+            <wp:wrapTight wrapText="bothSides">
+              <wp:wrapPolygon edited="0">
+                <wp:start x="-92" y="-265"/>
+                <wp:lineTo x="-92" y="21733"/>
+                <wp:lineTo x="21618" y="21733"/>
+                <wp:lineTo x="21618" y="-265"/>
+                <wp:lineTo x="-92" y="-265"/>
+              </wp:wrapPolygon>
+            </wp:wrapTight>
+            <wp:docPr id="8" name="Grafik 8"/>
+            <wp:cNvGraphicFramePr>
+              <a:graphicFrameLocks xmlns:a="http://schemas.openxmlformats.org/drawingml/2006/main" noChangeAspect="1"/>
+            </wp:cNvGraphicFramePr>
+            <a:graphic xmlns:a="http://schemas.openxmlformats.org/drawingml/2006/main">
+              <a:graphicData uri="http://schemas.openxmlformats.org/drawingml/2006/picture">
+                <pic:pic xmlns:pic="http://schemas.openxmlformats.org/drawingml/2006/picture">
+                  <pic:nvPicPr>
+                    <pic:cNvPr id="0" name="Picture 4"/>
+                    <pic:cNvPicPr>
+                      <a:picLocks noChangeAspect="1" noChangeArrowheads="1"/>
+                    </pic:cNvPicPr>
+                  </pic:nvPicPr>
+                  <pic:blipFill>
+                    <a:blip r:embed="rId11">
+                      <a:extLst>
+                        <a:ext uri="{28A0092B-C50C-407E-A947-70E740481C1C}">
+                          <a14:useLocalDpi xmlns:a14="http://schemas.microsoft.com/office/drawing/2010/main" val="0"/>
+                        </a:ext>
+                      </a:extLst>
+                    </a:blip>
+                    <a:stretch>
+                      <a:fillRect/>
+                    </a:stretch>
+                  </pic:blipFill>
+                  <pic:spPr bwMode="auto">
+                    <a:xfrm>
+                      <a:off x="0" y="0"/>
+                      <a:ext cx="4453890" cy="1552575"/>
+                    </a:xfrm>
+                    <a:prstGeom prst="rect">
+                      <a:avLst/>
+                    </a:prstGeom>
+                    <a:noFill/>
+                    <a:ln>
+                      <a:solidFill>
+                        <a:schemeClr val="tx1"/>
+                      </a:solidFill>
+                    </a:ln>
+                  </pic:spPr>
+                </pic:pic>
+              </a:graphicData>
+            </a:graphic>
+            <wp14:sizeRelH relativeFrom="margin">
+              <wp14:pctWidth>0</wp14:pctWidth>
+            </wp14:sizeRelH>
+          </wp:anchor>
+        </w:drawing>
+      </w:r>
+      <w:r>
+        <w:rPr>
+          <w:szCs w:val="24"/>
+        </w:rPr>
+        <w:t xml:space="preserve">werden, um z.B. den </w:t>
+      </w:r>
+      <w:r>
+        <w:rPr>
+          <w:szCs w:val="24"/>
+        </w:rPr>
+        <w:t>D</w:t>
+      </w:r>
+      <w:r>
+        <w:rPr>
+          <w:szCs w:val="24"/>
+        </w:rPr>
+        <w:t xml:space="preserve">omain Name Service (DNS) </w:t>
+      </w:r>
+      <w:r>
+        <w:rPr>
+          <w:szCs w:val="24"/>
+        </w:rPr>
+        <w:t>Server</w:t>
+      </w:r>
+      <w:r>
+        <w:rPr>
+          <w:szCs w:val="24"/>
+        </w:rPr>
+        <w:t xml:space="preserve"> zu testen.</w:t>
+      </w:r>
+      <w:r>
+        <w:t xml:space="preserve"> </w:t>
       </w:r>
     </w:p>
     <w:p>
@@ -2114,18 +2325,43 @@
           <w:szCs w:val="28"/>
         </w:rPr>
       </w:pPr>
-      <w:r>
+    </w:p>
+    <w:p>
+      <w:pPr>
         <w:rPr>
           <w:sz w:val="28"/>
           <w:szCs w:val="28"/>
         </w:rPr>
-        <w:t>2.3</w:t>
-      </w:r>
-      <w:r>
+      </w:pPr>
+    </w:p>
+    <w:p>
+      <w:pPr>
         <w:rPr>
           <w:sz w:val="28"/>
           <w:szCs w:val="28"/>
         </w:rPr>
+      </w:pPr>
+    </w:p>
+    <w:p>
+      <w:pPr>
+        <w:rPr>
+          <w:sz w:val="28"/>
+          <w:szCs w:val="28"/>
+        </w:rPr>
+      </w:pPr>
+      <w:r>
+        <w:rPr>
+          <w:sz w:val="28"/>
+          <w:szCs w:val="28"/>
+        </w:rPr>
+        <w:lastRenderedPageBreak/>
+        <w:t>2.3</w:t>
+      </w:r>
+      <w:r>
+        <w:rPr>
+          <w:sz w:val="28"/>
+          <w:szCs w:val="28"/>
+        </w:rPr>
         <w:tab/>
         <w:t>Durchführung der Testfälle</w:t>
       </w:r>
@@ -2150,40 +2386,416 @@
           <w:szCs w:val="28"/>
         </w:rPr>
         <w:tab/>
-      </w:r>
-      <w:r>
-        <w:rPr>
-          <w:sz w:val="28"/>
-          <w:szCs w:val="28"/>
-        </w:rPr>
-        <w:tab/>
-      </w:r>
-      <w:proofErr w:type="spellStart"/>
-      <w:r>
-        <w:rPr>
-          <w:sz w:val="28"/>
-          <w:szCs w:val="28"/>
-        </w:rPr>
-        <w:t>Conformance</w:t>
-      </w:r>
-      <w:proofErr w:type="spellEnd"/>
-      <w:r>
-        <w:rPr>
-          <w:sz w:val="28"/>
-          <w:szCs w:val="28"/>
-        </w:rPr>
-        <w:t xml:space="preserve"> Statement</w:t>
+        <w:t>Conformance Statement</w:t>
       </w:r>
     </w:p>
     <w:p>
       <w:pPr>
         <w:rPr>
-          <w:sz w:val="28"/>
-          <w:szCs w:val="28"/>
-        </w:rPr>
-      </w:pPr>
-      <w:bookmarkStart w:id="0" w:name="_GoBack"/>
-      <w:bookmarkEnd w:id="0"/>
+          <w:szCs w:val="24"/>
+        </w:rPr>
+      </w:pPr>
+      <w:r>
+        <w:rPr>
+          <w:szCs w:val="24"/>
+        </w:rPr>
+        <w:t xml:space="preserve">Bevor die </w:t>
+      </w:r>
+      <w:r>
+        <w:rPr>
+          <w:szCs w:val="24"/>
+        </w:rPr>
+        <w:t xml:space="preserve">eigentlichen Tests, welche in der Technischen Richtlinie 03148: Sichere Broadband Router beschrieben sind, durchgeführt werden können, muss zunächst ein sogenanntes „Implementation Conformance Statement“ (ICS) ausgefüllt werden. In diesem werden </w:t>
+      </w:r>
+      <w:r>
+        <w:rPr>
+          <w:szCs w:val="24"/>
+        </w:rPr>
+        <w:t>maßgebende</w:t>
+      </w:r>
+      <w:r>
+        <w:rPr>
+          <w:szCs w:val="24"/>
+        </w:rPr>
+        <w:t xml:space="preserve"> Informationen über das zu testende Gerät festgehalten. Zu diesen Informationen gehören neben dem Namen und der betrachteten Software Version auch eine Übersicht über die zur Verfügung stehende Dokumentation des Gerätes. Hierzu wird auch technische Dokumentation gezählt, welche normalerweise nicht für Endnutzer und Verbraucher zur Verfügung steht. </w:t>
+      </w:r>
+      <w:r>
+        <w:rPr>
+          <w:szCs w:val="24"/>
+        </w:rPr>
+        <w:t xml:space="preserve">Des Weiteren werden relevante Informationen zu allen Modulen zusammengetragen, welche bei der Durchführung der Tests von Relevanz sind. So werden zum Beispiel für Modul A – Privates Netzwerk alle Dienste gesammelt, welche im privaten Netz zur Verfügung stehen, sowie die dazugehörigen Interfaces und Ports. </w:t>
+      </w:r>
+      <w:r>
+        <w:rPr>
+          <w:szCs w:val="24"/>
+        </w:rPr>
+        <w:t xml:space="preserve">OpenWrt bietet eine vergleichsweise geringe Anzahl an Diensten im Ausgangs- sowie initialisierten Zustand an. Lediglich der Web-Server </w:t>
+      </w:r>
+      <w:r>
+        <w:rPr>
+          <w:szCs w:val="24"/>
+        </w:rPr>
+        <w:t xml:space="preserve">uHTTPd </w:t>
+      </w:r>
+      <w:r>
+        <w:rPr>
+          <w:szCs w:val="24"/>
+        </w:rPr>
+        <w:t xml:space="preserve">auf Port 80, der SSH Server auf Port 22 und der von dnsmasq zur Verfügung gestellte DNS-Dienst auf Port 53 liegen vor. Funktionen wie </w:t>
+      </w:r>
+      <w:r>
+        <w:rPr>
+          <w:szCs w:val="24"/>
+        </w:rPr>
+        <w:t>das</w:t>
+      </w:r>
+      <w:r>
+        <w:rPr>
+          <w:szCs w:val="24"/>
+        </w:rPr>
+        <w:t xml:space="preserve"> </w:t>
+      </w:r>
+      <w:r>
+        <w:rPr>
+          <w:szCs w:val="24"/>
+        </w:rPr>
+        <w:t>Session Initiation Protocol</w:t>
+      </w:r>
+      <w:r>
+        <w:rPr>
+          <w:szCs w:val="24"/>
+        </w:rPr>
+        <w:t xml:space="preserve"> (SIP) für Voice over </w:t>
+      </w:r>
+      <w:r>
+        <w:rPr>
+          <w:szCs w:val="24"/>
+        </w:rPr>
+        <w:t>IP-Telefonie</w:t>
+      </w:r>
+      <w:r>
+        <w:rPr>
+          <w:szCs w:val="24"/>
+        </w:rPr>
+        <w:t xml:space="preserve"> </w:t>
+      </w:r>
+      <w:r>
+        <w:rPr>
+          <w:szCs w:val="24"/>
+        </w:rPr>
+        <w:t>oder Protokolle zur externen, automatischen Konfiguration des Geräts, welche oft bei handelsüblichen Routern verwendet werden, fehlen vollends. Ebenso kann ohne die Installation von zusätzlicher Software nicht das veraltete und als unsicher geltende Wi</w:t>
+      </w:r>
+      <w:commentRangeStart w:id="0"/>
+      <w:r>
+        <w:rPr>
+          <w:szCs w:val="24"/>
+        </w:rPr>
+        <w:t>-</w:t>
+      </w:r>
+      <w:commentRangeEnd w:id="0"/>
+      <w:r>
+        <w:rPr>
+          <w:rStyle w:val="Kommentarzeichen"/>
+        </w:rPr>
+        <w:commentReference w:id="0"/>
+      </w:r>
+      <w:r>
+        <w:rPr>
+          <w:szCs w:val="24"/>
+        </w:rPr>
+        <w:t xml:space="preserve">Fi Protected Setup (WPS) Verfahren zur Verbindung von Geräten mit dem Router verwendet werden. Dies ist auf vielen aktuellen Geräten in den Standardeinstellungen aktiviert [SOURCE]. </w:t>
+      </w:r>
+      <w:r>
+        <w:rPr>
+          <w:szCs w:val="24"/>
+        </w:rPr>
+        <w:t xml:space="preserve">Aus dieser eingeschränkten Menge an Diensten wird ersichtlich, dass das Gerät nur über die Netz-Schnittstelle oder per ssh eingerichtet und bedient werden kann. Jedoch steht dem Nutzer standardmäßig der sogenannte „root“ Benutzer zur Verfügung, sodass uneingeschränkter Zugriff auf alle Funktionen und Einstellungen des Gerätes gewährleistet ist. </w:t>
+      </w:r>
+      <w:r>
+        <w:rPr>
+          <w:szCs w:val="24"/>
+        </w:rPr>
+        <w:t>Eine weitere Besonderheit zeigt sich in auch in der Vorkonfiguration des W-Lan Netzes von OpenWrt. Dies ist zunächst deaktiviert und wird standardmäßig ohne Password</w:t>
+      </w:r>
+      <w:r>
+        <w:rPr>
+          <w:szCs w:val="24"/>
+        </w:rPr>
+        <w:t xml:space="preserve"> initialisiert. Dies ist jedoch leicht damit zu begründen, dass OpenWrt nicht mit gerätespezifischer Dokumentation ausgeliefert werden kann, wie sonst üblich. Ein Schriftstück mit einzigartigem Passwort für das Gerät, sowie das voreingestellte W-</w:t>
+      </w:r>
+      <w:commentRangeStart w:id="1"/>
+      <w:r>
+        <w:rPr>
+          <w:szCs w:val="24"/>
+        </w:rPr>
+        <w:t>Lan</w:t>
+      </w:r>
+      <w:commentRangeEnd w:id="1"/>
+      <w:r>
+        <w:rPr>
+          <w:rStyle w:val="Kommentarzeichen"/>
+        </w:rPr>
+        <w:commentReference w:id="1"/>
+      </w:r>
+      <w:r>
+        <w:rPr>
+          <w:szCs w:val="24"/>
+        </w:rPr>
+        <w:t xml:space="preserve">, kann nicht erstellt werden. So muss jedes Passwort, welches für </w:t>
+      </w:r>
+      <w:r>
+        <w:rPr>
+          <w:szCs w:val="24"/>
+        </w:rPr>
+        <w:lastRenderedPageBreak/>
+        <w:t xml:space="preserve">ein OpenWrt Gerät verwendet wird vom Benutzer selbst erstellt werden. Dies kann sowohl </w:t>
+      </w:r>
+      <w:r>
+        <w:rPr>
+          <w:szCs w:val="24"/>
+        </w:rPr>
+        <w:t>positive</w:t>
+      </w:r>
+      <w:r>
+        <w:rPr>
+          <w:szCs w:val="24"/>
+        </w:rPr>
+        <w:t xml:space="preserve"> als auch negative </w:t>
+      </w:r>
+      <w:commentRangeStart w:id="2"/>
+      <w:r>
+        <w:rPr>
+          <w:szCs w:val="24"/>
+        </w:rPr>
+        <w:t xml:space="preserve">Implikationen </w:t>
+      </w:r>
+      <w:commentRangeEnd w:id="2"/>
+      <w:r>
+        <w:rPr>
+          <w:rStyle w:val="Kommentarzeichen"/>
+        </w:rPr>
+        <w:commentReference w:id="2"/>
+      </w:r>
+      <w:r>
+        <w:rPr>
+          <w:szCs w:val="24"/>
+        </w:rPr>
+        <w:t>für die Sicherheit des Gerätes haben.</w:t>
+      </w:r>
+      <w:r>
+        <w:rPr>
+          <w:szCs w:val="24"/>
+        </w:rPr>
+        <w:tab/>
+      </w:r>
+      <w:r>
+        <w:rPr>
+          <w:szCs w:val="24"/>
+        </w:rPr>
+        <w:br/>
+        <w:t xml:space="preserve"> </w:t>
+      </w:r>
+      <w:r>
+        <w:rPr>
+          <w:szCs w:val="24"/>
+        </w:rPr>
+        <w:tab/>
+      </w:r>
+      <w:r>
+        <w:rPr>
+          <w:szCs w:val="24"/>
+        </w:rPr>
+        <w:t xml:space="preserve">  </w:t>
+      </w:r>
+      <w:r>
+        <w:rPr>
+          <w:szCs w:val="24"/>
+        </w:rPr>
+        <w:t xml:space="preserve">Schon im zweiten Abschnitt des Conformance Statements, welcher sich auf das öffentliche Netz bezieht, wird erkenntlich, dass auch auf Seiten des Internets nur eine minimale Anzahl an Diensten verwendet wird. Die Dokumentation von OpenWrt enthält keinen Dienst, welcher nach außen angeboten wird. </w:t>
+      </w:r>
+      <w:r>
+        <w:rPr>
+          <w:szCs w:val="24"/>
+        </w:rPr>
+        <w:t xml:space="preserve">Ein vergleichbarer Trend kann auch bei den angebotenen Funktionen des Geräts beobachtet werden. </w:t>
+      </w:r>
+      <w:r>
+        <w:rPr>
+          <w:szCs w:val="24"/>
+        </w:rPr>
+        <w:t xml:space="preserve">Lediglich sehr grundlegende Funktionen wie das </w:t>
+      </w:r>
+      <w:r>
+        <w:rPr>
+          <w:szCs w:val="24"/>
+        </w:rPr>
+        <w:t>Dynamic Host Configuration Protocol</w:t>
+      </w:r>
+      <w:r>
+        <w:rPr>
+          <w:szCs w:val="24"/>
+        </w:rPr>
+        <w:t xml:space="preserve"> (DHCP), ssh, secure copy (scp), IPv6 Unterstützung und eine Firewall werden angeboten. Lediglich die eigens für OpenWrt entwickelte, quelloffene Packet</w:t>
+      </w:r>
+      <w:r>
+        <w:rPr>
+          <w:szCs w:val="24"/>
+        </w:rPr>
+        <w:t xml:space="preserve">-Management Software „opkg“, über welche zusätzliche Funktionalität installiert werden kann, </w:t>
+      </w:r>
+      <w:commentRangeStart w:id="3"/>
+      <w:r>
+        <w:rPr>
+          <w:szCs w:val="24"/>
+        </w:rPr>
+        <w:t xml:space="preserve">sticht </w:t>
+      </w:r>
+      <w:commentRangeEnd w:id="3"/>
+      <w:r>
+        <w:rPr>
+          <w:rStyle w:val="Kommentarzeichen"/>
+        </w:rPr>
+        <w:commentReference w:id="3"/>
+      </w:r>
+      <w:r>
+        <w:rPr>
+          <w:szCs w:val="24"/>
+        </w:rPr>
+        <w:t xml:space="preserve">heraus. Der geringe Umfang an Funktionen lässt sich in zweierlei Hinsicht begründen. Durch den Packet Manager opkg kann gewünschte Funktionalität leicht vom Benutzer selbst installiert und eingerichtet werden, ohne schon im Vorhinein Speicherplatz für Funktionen zu nutzen, welche unter Umständen nicht verwendet werden. Darüber hinaus kann OpenWrt so auch auf Geräten mit limitieren persistenten Speicher oder Arbeitsspeicher installiert werden. So kann selbst das </w:t>
+      </w:r>
+      <w:r>
+        <w:rPr>
+          <w:szCs w:val="24"/>
+        </w:rPr>
+        <w:t>Web-Interface von der Installation ausgeschlossen sein, wenn ein Gerät nicht über genügend Speicher</w:t>
+      </w:r>
+      <w:r>
+        <w:rPr>
+          <w:szCs w:val="24"/>
+        </w:rPr>
+        <w:t xml:space="preserve"> </w:t>
+      </w:r>
+      <w:r>
+        <w:rPr>
+          <w:szCs w:val="24"/>
+        </w:rPr>
+        <w:t>verfügt.</w:t>
+      </w:r>
+      <w:r>
+        <w:rPr>
+          <w:szCs w:val="24"/>
+        </w:rPr>
+        <w:t xml:space="preserve"> Dadurch ist eine minimale Installation auf Geräten mit 4MB Flashspeicher und 32MB RAM möglich, jedoch lediglich bis einschließlich Version 19.07. </w:t>
+      </w:r>
+      <w:r>
+        <w:rPr>
+          <w:szCs w:val="24"/>
+        </w:rPr>
+        <w:tab/>
+      </w:r>
+      <w:r>
+        <w:rPr>
+          <w:szCs w:val="24"/>
+        </w:rPr>
+        <w:br/>
+      </w:r>
+      <w:r>
+        <w:rPr>
+          <w:szCs w:val="24"/>
+        </w:rPr>
+        <w:tab/>
+        <w:t>Ein Defizit von OpenWrt lässt sich jedoch bereits im Comformance Statement finden.</w:t>
+      </w:r>
+      <w:r>
+        <w:rPr>
+          <w:szCs w:val="24"/>
+        </w:rPr>
+        <w:t xml:space="preserve"> Es besteht keine Möglichkeit sicherheitsrelevante Updates automatisch einzuspielen. Über den Paket Manager bereitgestellte Funktionen könnten zwar mittels CronJobs aktualisiert werden, dies würde jedoch nur periodisch nach Einstellung des Nutzers geschehen. Dies bietet keine Sicherheit, wenn die Periode zu groß gewählt wurde. Sicherheitslücken im Linux Kernel können jedoch nur über vollständige Firmware-Upgrades behoben werden und erfordern das aktive Eingreifen des Nutzers. Dies setzt das Engagement und fachliche Verständnis des Nutzers voraus, über den aktuellen Stand informiert zu bleiben und das Upgrade zeitnah </w:t>
+      </w:r>
+      <w:commentRangeStart w:id="4"/>
+      <w:r>
+        <w:rPr>
+          <w:szCs w:val="24"/>
+        </w:rPr>
+        <w:t>durchzuführen</w:t>
+      </w:r>
+      <w:commentRangeEnd w:id="4"/>
+      <w:r>
+        <w:rPr>
+          <w:rStyle w:val="Kommentarzeichen"/>
+        </w:rPr>
+        <w:commentReference w:id="4"/>
+      </w:r>
+      <w:r>
+        <w:rPr>
+          <w:szCs w:val="24"/>
+        </w:rPr>
+        <w:t xml:space="preserve">. </w:t>
+      </w:r>
+      <w:r>
+        <w:rPr>
+          <w:szCs w:val="24"/>
+        </w:rPr>
+        <w:t xml:space="preserve">Gleichermaßen ist die Überprüfung des Firmware-Upgrades, bzw. des aufzuspielenden Abbildes von OpenWrt, auf Integrität und Authentizität nicht vollständig automatisiert. Für einige Abbilder stehen digitale Signaturen zur Verfügung, welche vom integrierten Tool fwtool beim Aufspielen des Updates geprüft werden, jedoch steht diese Option nicht immer zur Verfügung. So </w:t>
+      </w:r>
+      <w:r>
+        <w:rPr>
+          <w:szCs w:val="24"/>
+        </w:rPr>
+        <w:lastRenderedPageBreak/>
+        <w:t>auch im Falle der für diese Arbeit verwendeten Firmware. Zur Unterstützung des Nutzers beim Upgrade-Prozess stehen dann lediglich die eingebetteten Metadaten bereit, welche ausschließlich sicherstellen, dass es sich überhaupt um ein unterstütztes Gerät handelt, und die berechneten Hash-Werte, welche durch den Benutzer mit den signierten Werten des Download-Servers abgeglichen werden können.</w:t>
+      </w:r>
+      <w:r>
+        <w:rPr>
+          <w:szCs w:val="24"/>
+        </w:rPr>
+        <w:tab/>
+      </w:r>
+      <w:r>
+        <w:rPr>
+          <w:szCs w:val="24"/>
+        </w:rPr>
+        <w:br/>
+        <w:t xml:space="preserve"> </w:t>
+      </w:r>
+      <w:r>
+        <w:rPr>
+          <w:szCs w:val="24"/>
+        </w:rPr>
+        <w:tab/>
+      </w:r>
+      <w:r>
+        <w:rPr>
+          <w:szCs w:val="24"/>
+        </w:rPr>
+        <w:t xml:space="preserve"> </w:t>
+      </w:r>
+      <w:r>
+        <w:rPr>
+          <w:szCs w:val="24"/>
+        </w:rPr>
+        <w:t xml:space="preserve">Die folgenden Module des Conformance Statements zeigen gleichwohl eine weitere Besonderheit von OpenWrt. Die für Firewall, DNS und DHCP verwendete Implementierung ist vollständig quelloffen und schon seit vielen Jahren verfügbar. Die Firewall wird durch ein für OpenWrt gestaltetes Programm firewall3 bereitgestellt. Es handelt sich hier um eine einfache Möglichkeit netfilter/iptable Regeln zu gestalten. </w:t>
+      </w:r>
+      <w:r>
+        <w:rPr>
+          <w:szCs w:val="24"/>
+        </w:rPr>
+        <w:t xml:space="preserve">Iptables sowie ip6tables sind Bestandteil des Kernels und schon seit Version 2.4 mitgeliefert wird [Source]. Der DHCP und DNS-Dienst wird von dnsmasq ermöglicht. Dies ist ebenfalls ein weitverbreitetes Programm, welches bereits 2001 veröffentlicht wurde und seitdem kontinuierlich weiterentwickelt wurde.   </w:t>
+      </w:r>
+      <w:r>
+        <w:rPr>
+          <w:szCs w:val="24"/>
+        </w:rPr>
+        <w:t xml:space="preserve"> </w:t>
+      </w:r>
+      <w:commentRangeStart w:id="5"/>
+      <w:commentRangeEnd w:id="5"/>
+      <w:r>
+        <w:rPr>
+          <w:rStyle w:val="Kommentarzeichen"/>
+        </w:rPr>
+        <w:commentReference w:id="5"/>
+      </w:r>
     </w:p>
     <w:p>
       <w:pPr>
@@ -2209,6 +2821,131 @@
     </w:sectPr>
   </w:body>
 </w:document>
+</file>
+
+<file path=word/comments.xml><?xml version="1.0" encoding="utf-8"?>
+<w:comments xmlns:wpc="http://schemas.microsoft.com/office/word/2010/wordprocessingCanvas" xmlns:cx="http://schemas.microsoft.com/office/drawing/2014/chartex" xmlns:cx1="http://schemas.microsoft.com/office/drawing/2015/9/8/chartex" xmlns:cx2="http://schemas.microsoft.com/office/drawing/2015/10/21/chartex" xmlns:cx3="http://schemas.microsoft.com/office/drawing/2016/5/9/chartex" xmlns:cx4="http://schemas.microsoft.com/office/drawing/2016/5/10/chartex" xmlns:cx5="http://schemas.microsoft.com/office/drawing/2016/5/11/chartex" xmlns:cx6="http://schemas.microsoft.com/office/drawing/2016/5/12/chartex" xmlns:cx7="http://schemas.microsoft.com/office/drawing/2016/5/13/chartex" xmlns:cx8="http://schemas.microsoft.com/office/drawing/2016/5/14/chartex" xmlns:mc="http://schemas.openxmlformats.org/markup-compatibility/2006" xmlns:aink="http://schemas.microsoft.com/office/drawing/2016/ink" xmlns:am3d="http://schemas.microsoft.com/office/drawing/2017/model3d" xmlns:o="urn:schemas-microsoft-com:office:office" xmlns:r="http://schemas.openxmlformats.org/officeDocument/2006/relationships" xmlns:m="http://schemas.openxmlformats.org/officeDocument/2006/math" xmlns:v="urn:schemas-microsoft-com:vml" xmlns:wp14="http://schemas.microsoft.com/office/word/2010/wordprocessingDrawing" xmlns:wp="http://schemas.openxmlformats.org/drawingml/2006/wordprocessingDrawing" xmlns:w10="urn:schemas-microsoft-com:office:word" xmlns:w="http://schemas.openxmlformats.org/wordprocessingml/2006/main" xmlns:w14="http://schemas.microsoft.com/office/word/2010/wordml" xmlns:w15="http://schemas.microsoft.com/office/word/2012/wordml" xmlns:w16cid="http://schemas.microsoft.com/office/word/2016/wordml/cid" xmlns:w16se="http://schemas.microsoft.com/office/word/2015/wordml/symex" xmlns:wpg="http://schemas.microsoft.com/office/word/2010/wordprocessingGroup" xmlns:wpi="http://schemas.microsoft.com/office/word/2010/wordprocessingInk" xmlns:wne="http://schemas.microsoft.com/office/word/2006/wordml" xmlns:wps="http://schemas.microsoft.com/office/word/2010/wordprocessingShape" mc:Ignorable="w14 w15 w16se w16cid wp14">
+  <w:comment w:id="0" w:author="Henry weckermann" w:date="2020-12-13T22:14:00Z" w:initials="Hw">
+    <w:p>
+      <w:pPr>
+        <w:pStyle w:val="Kommentartext"/>
+      </w:pPr>
+      <w:r>
+        <w:rPr>
+          <w:rStyle w:val="Kommentarzeichen"/>
+        </w:rPr>
+        <w:annotationRef/>
+      </w:r>
+      <w:r>
+        <w:t>Einheitlich</w:t>
+      </w:r>
+    </w:p>
+  </w:comment>
+  <w:comment w:id="1" w:author="Henry weckermann" w:date="2020-12-13T22:14:00Z" w:initials="Hw">
+    <w:p>
+      <w:pPr>
+        <w:pStyle w:val="Kommentartext"/>
+      </w:pPr>
+      <w:r>
+        <w:rPr>
+          <w:rStyle w:val="Kommentarzeichen"/>
+        </w:rPr>
+        <w:annotationRef/>
+      </w:r>
+      <w:r>
+        <w:t>Einheitlich!</w:t>
+      </w:r>
+    </w:p>
+  </w:comment>
+  <w:comment w:id="2" w:author="Henry weckermann" w:date="2020-12-13T22:13:00Z" w:initials="Hw">
+    <w:p>
+      <w:pPr>
+        <w:pStyle w:val="Kommentartext"/>
+      </w:pPr>
+      <w:r>
+        <w:rPr>
+          <w:rStyle w:val="Kommentarzeichen"/>
+        </w:rPr>
+        <w:annotationRef/>
+      </w:r>
+      <w:r>
+        <w:t>Diskussion</w:t>
+      </w:r>
+    </w:p>
+  </w:comment>
+  <w:comment w:id="3" w:author="Henry weckermann" w:date="2020-12-13T22:31:00Z" w:initials="Hw">
+    <w:p>
+      <w:pPr>
+        <w:pStyle w:val="Kommentartext"/>
+      </w:pPr>
+      <w:r>
+        <w:rPr>
+          <w:rStyle w:val="Kommentarzeichen"/>
+        </w:rPr>
+        <w:annotationRef/>
+      </w:r>
+      <w:r>
+        <w:t>Zu stark?</w:t>
+      </w:r>
+    </w:p>
+  </w:comment>
+  <w:comment w:id="4" w:author="Henry weckermann" w:date="2020-12-13T22:59:00Z" w:initials="Hw">
+    <w:p>
+      <w:pPr>
+        <w:pStyle w:val="Kommentartext"/>
+      </w:pPr>
+      <w:r>
+        <w:rPr>
+          <w:rStyle w:val="Kommentarzeichen"/>
+        </w:rPr>
+        <w:annotationRef/>
+      </w:r>
+      <w:r>
+        <w:t>Mehr in der Diskussion</w:t>
+      </w:r>
+    </w:p>
+  </w:comment>
+  <w:comment w:id="5" w:author="Henry weckermann" w:date="2020-12-13T23:37:00Z" w:initials="Hw">
+    <w:p>
+      <w:pPr>
+        <w:pStyle w:val="Kommentartext"/>
+      </w:pPr>
+      <w:r>
+        <w:rPr>
+          <w:rStyle w:val="Kommentarzeichen"/>
+        </w:rPr>
+        <w:annotationRef/>
+      </w:r>
+      <w:r>
+        <w:t>Vllt noch k bis m</w:t>
+      </w:r>
+      <w:bookmarkStart w:id="6" w:name="_GoBack"/>
+      <w:bookmarkEnd w:id="6"/>
+    </w:p>
+  </w:comment>
+</w:comments>
+</file>
+
+<file path=word/commentsExtended.xml><?xml version="1.0" encoding="utf-8"?>
+<w15:commentsEx xmlns:wpc="http://schemas.microsoft.com/office/word/2010/wordprocessingCanvas" xmlns:cx="http://schemas.microsoft.com/office/drawing/2014/chartex" xmlns:cx1="http://schemas.microsoft.com/office/drawing/2015/9/8/chartex" xmlns:cx2="http://schemas.microsoft.com/office/drawing/2015/10/21/chartex" xmlns:cx3="http://schemas.microsoft.com/office/drawing/2016/5/9/chartex" xmlns:cx4="http://schemas.microsoft.com/office/drawing/2016/5/10/chartex" xmlns:cx5="http://schemas.microsoft.com/office/drawing/2016/5/11/chartex" xmlns:cx6="http://schemas.microsoft.com/office/drawing/2016/5/12/chartex" xmlns:cx7="http://schemas.microsoft.com/office/drawing/2016/5/13/chartex" xmlns:cx8="http://schemas.microsoft.com/office/drawing/2016/5/14/chartex" xmlns:mc="http://schemas.openxmlformats.org/markup-compatibility/2006" xmlns:aink="http://schemas.microsoft.com/office/drawing/2016/ink" xmlns:am3d="http://schemas.microsoft.com/office/drawing/2017/model3d" xmlns:o="urn:schemas-microsoft-com:office:office" xmlns:r="http://schemas.openxmlformats.org/officeDocument/2006/relationships" xmlns:m="http://schemas.openxmlformats.org/officeDocument/2006/math" xmlns:v="urn:schemas-microsoft-com:vml" xmlns:wp14="http://schemas.microsoft.com/office/word/2010/wordprocessingDrawing" xmlns:wp="http://schemas.openxmlformats.org/drawingml/2006/wordprocessingDrawing" xmlns:w10="urn:schemas-microsoft-com:office:word" xmlns:w="http://schemas.openxmlformats.org/wordprocessingml/2006/main" xmlns:w14="http://schemas.microsoft.com/office/word/2010/wordml" xmlns:w15="http://schemas.microsoft.com/office/word/2012/wordml" xmlns:w16cid="http://schemas.microsoft.com/office/word/2016/wordml/cid" xmlns:w16se="http://schemas.microsoft.com/office/word/2015/wordml/symex" xmlns:wpg="http://schemas.microsoft.com/office/word/2010/wordprocessingGroup" xmlns:wpi="http://schemas.microsoft.com/office/word/2010/wordprocessingInk" xmlns:wne="http://schemas.microsoft.com/office/word/2006/wordml" xmlns:wps="http://schemas.microsoft.com/office/word/2010/wordprocessingShape" mc:Ignorable="w14 w15 w16se w16cid wp14">
+  <w15:commentEx w15:paraId="24C97119" w15:done="0"/>
+  <w15:commentEx w15:paraId="5F048EB1" w15:done="0"/>
+  <w15:commentEx w15:paraId="4CE3087F" w15:done="0"/>
+  <w15:commentEx w15:paraId="31E77727" w15:done="0"/>
+  <w15:commentEx w15:paraId="7E489405" w15:done="0"/>
+  <w15:commentEx w15:paraId="523B3A2F" w15:done="0"/>
+</w15:commentsEx>
+</file>
+
+<file path=word/commentsIds.xml><?xml version="1.0" encoding="utf-8"?>
+<w16cid:commentsIds xmlns:wpc="http://schemas.microsoft.com/office/word/2010/wordprocessingCanvas" xmlns:cx="http://schemas.microsoft.com/office/drawing/2014/chartex" xmlns:cx1="http://schemas.microsoft.com/office/drawing/2015/9/8/chartex" xmlns:cx2="http://schemas.microsoft.com/office/drawing/2015/10/21/chartex" xmlns:cx3="http://schemas.microsoft.com/office/drawing/2016/5/9/chartex" xmlns:cx4="http://schemas.microsoft.com/office/drawing/2016/5/10/chartex" xmlns:cx5="http://schemas.microsoft.com/office/drawing/2016/5/11/chartex" xmlns:cx6="http://schemas.microsoft.com/office/drawing/2016/5/12/chartex" xmlns:cx7="http://schemas.microsoft.com/office/drawing/2016/5/13/chartex" xmlns:cx8="http://schemas.microsoft.com/office/drawing/2016/5/14/chartex" xmlns:mc="http://schemas.openxmlformats.org/markup-compatibility/2006" xmlns:aink="http://schemas.microsoft.com/office/drawing/2016/ink" xmlns:am3d="http://schemas.microsoft.com/office/drawing/2017/model3d" xmlns:o="urn:schemas-microsoft-com:office:office" xmlns:r="http://schemas.openxmlformats.org/officeDocument/2006/relationships" xmlns:m="http://schemas.openxmlformats.org/officeDocument/2006/math" xmlns:v="urn:schemas-microsoft-com:vml" xmlns:wp14="http://schemas.microsoft.com/office/word/2010/wordprocessingDrawing" xmlns:wp="http://schemas.openxmlformats.org/drawingml/2006/wordprocessingDrawing" xmlns:w10="urn:schemas-microsoft-com:office:word" xmlns:w="http://schemas.openxmlformats.org/wordprocessingml/2006/main" xmlns:w14="http://schemas.microsoft.com/office/word/2010/wordml" xmlns:w15="http://schemas.microsoft.com/office/word/2012/wordml" xmlns:w16cid="http://schemas.microsoft.com/office/word/2016/wordml/cid" xmlns:w16se="http://schemas.microsoft.com/office/word/2015/wordml/symex" xmlns:wpg="http://schemas.microsoft.com/office/word/2010/wordprocessingGroup" xmlns:wpi="http://schemas.microsoft.com/office/word/2010/wordprocessingInk" xmlns:wne="http://schemas.microsoft.com/office/word/2006/wordml" xmlns:wps="http://schemas.microsoft.com/office/word/2010/wordprocessingShape" mc:Ignorable="w14 w15 w16se w16cid wp14">
+  <w16cid:commentId w16cid:paraId="24C97119" w16cid:durableId="238110D3"/>
+  <w16cid:commentId w16cid:paraId="5F048EB1" w16cid:durableId="238110C8"/>
+  <w16cid:commentId w16cid:paraId="4CE3087F" w16cid:durableId="2381109C"/>
+  <w16cid:commentId w16cid:paraId="31E77727" w16cid:durableId="238114D5"/>
+  <w16cid:commentId w16cid:paraId="7E489405" w16cid:durableId="23811B4C"/>
+  <w16cid:commentId w16cid:paraId="523B3A2F" w16cid:durableId="23812437"/>
+</w16cid:commentsIds>
 </file>
 
 <file path=word/endnotes.xml><?xml version="1.0" encoding="utf-8"?>
@@ -2764,6 +3501,14 @@
     <w:abstractNumId w:val="10"/>
   </w:num>
 </w:numbering>
+</file>
+
+<file path=word/people.xml><?xml version="1.0" encoding="utf-8"?>
+<w15:people xmlns:wpc="http://schemas.microsoft.com/office/word/2010/wordprocessingCanvas" xmlns:cx="http://schemas.microsoft.com/office/drawing/2014/chartex" xmlns:cx1="http://schemas.microsoft.com/office/drawing/2015/9/8/chartex" xmlns:cx2="http://schemas.microsoft.com/office/drawing/2015/10/21/chartex" xmlns:cx3="http://schemas.microsoft.com/office/drawing/2016/5/9/chartex" xmlns:cx4="http://schemas.microsoft.com/office/drawing/2016/5/10/chartex" xmlns:cx5="http://schemas.microsoft.com/office/drawing/2016/5/11/chartex" xmlns:cx6="http://schemas.microsoft.com/office/drawing/2016/5/12/chartex" xmlns:cx7="http://schemas.microsoft.com/office/drawing/2016/5/13/chartex" xmlns:cx8="http://schemas.microsoft.com/office/drawing/2016/5/14/chartex" xmlns:mc="http://schemas.openxmlformats.org/markup-compatibility/2006" xmlns:aink="http://schemas.microsoft.com/office/drawing/2016/ink" xmlns:am3d="http://schemas.microsoft.com/office/drawing/2017/model3d" xmlns:o="urn:schemas-microsoft-com:office:office" xmlns:r="http://schemas.openxmlformats.org/officeDocument/2006/relationships" xmlns:m="http://schemas.openxmlformats.org/officeDocument/2006/math" xmlns:v="urn:schemas-microsoft-com:vml" xmlns:wp14="http://schemas.microsoft.com/office/word/2010/wordprocessingDrawing" xmlns:wp="http://schemas.openxmlformats.org/drawingml/2006/wordprocessingDrawing" xmlns:w10="urn:schemas-microsoft-com:office:word" xmlns:w="http://schemas.openxmlformats.org/wordprocessingml/2006/main" xmlns:w14="http://schemas.microsoft.com/office/word/2010/wordml" xmlns:w15="http://schemas.microsoft.com/office/word/2012/wordml" xmlns:w16cid="http://schemas.microsoft.com/office/word/2016/wordml/cid" xmlns:w16se="http://schemas.microsoft.com/office/word/2015/wordml/symex" xmlns:wpg="http://schemas.microsoft.com/office/word/2010/wordprocessingGroup" xmlns:wpi="http://schemas.microsoft.com/office/word/2010/wordprocessingInk" xmlns:wne="http://schemas.microsoft.com/office/word/2006/wordml" xmlns:wps="http://schemas.microsoft.com/office/word/2010/wordprocessingShape" mc:Ignorable="w14 w15 w16se w16cid wp14">
+  <w15:person w15:author="Henry weckermann">
+    <w15:presenceInfo w15:providerId="Windows Live" w15:userId="831db4aef907a2fd"/>
+  </w15:person>
+</w15:people>
 </file>
 
 <file path=word/styles.xml><?xml version="1.0" encoding="utf-8"?>
@@ -7552,6 +8297,64 @@
       <w:szCs w:val="21"/>
     </w:rPr>
   </w:style>
+  <w:style w:type="paragraph" w:styleId="Kommentarthema">
+    <w:name w:val="annotation subject"/>
+    <w:basedOn w:val="Kommentartext"/>
+    <w:next w:val="Kommentartext"/>
+    <w:link w:val="KommentarthemaZchn"/>
+    <w:uiPriority w:val="99"/>
+    <w:semiHidden/>
+    <w:unhideWhenUsed/>
+    <w:rsid w:val="00FE5F11"/>
+    <w:rPr>
+      <w:b/>
+      <w:bCs/>
+    </w:rPr>
+  </w:style>
+  <w:style w:type="character" w:customStyle="1" w:styleId="KommentarthemaZchn">
+    <w:name w:val="Kommentarthema Zchn"/>
+    <w:basedOn w:val="KommentartextZchn"/>
+    <w:link w:val="Kommentarthema"/>
+    <w:uiPriority w:val="99"/>
+    <w:semiHidden/>
+    <w:rsid w:val="00FE5F11"/>
+    <w:rPr>
+      <w:b/>
+      <w:bCs/>
+      <w:sz w:val="20"/>
+      <w:szCs w:val="20"/>
+    </w:rPr>
+  </w:style>
+  <w:style w:type="paragraph" w:styleId="Sprechblasentext">
+    <w:name w:val="Balloon Text"/>
+    <w:basedOn w:val="Standard"/>
+    <w:link w:val="SprechblasentextZchn"/>
+    <w:uiPriority w:val="99"/>
+    <w:semiHidden/>
+    <w:unhideWhenUsed/>
+    <w:rsid w:val="00FE5F11"/>
+    <w:pPr>
+      <w:spacing w:after="0" w:line="240" w:lineRule="auto"/>
+    </w:pPr>
+    <w:rPr>
+      <w:rFonts w:ascii="Segoe UI" w:hAnsi="Segoe UI" w:cs="Segoe UI"/>
+      <w:sz w:val="18"/>
+      <w:szCs w:val="18"/>
+    </w:rPr>
+  </w:style>
+  <w:style w:type="character" w:customStyle="1" w:styleId="SprechblasentextZchn">
+    <w:name w:val="Sprechblasentext Zchn"/>
+    <w:basedOn w:val="Absatz-Standardschriftart"/>
+    <w:link w:val="Sprechblasentext"/>
+    <w:uiPriority w:val="99"/>
+    <w:semiHidden/>
+    <w:rsid w:val="00FE5F11"/>
+    <w:rPr>
+      <w:rFonts w:ascii="Segoe UI" w:hAnsi="Segoe UI" w:cs="Segoe UI"/>
+      <w:sz w:val="18"/>
+      <w:szCs w:val="18"/>
+    </w:rPr>
+  </w:style>
 </w:styles>
 </file>
 

</xml_diff>

<commit_message>
auto commit @16.12.2020: 13:27:10,61
</commit_message>
<xml_diff>
--- a/Bachelorarbeit/Text/Abschlussarbeit_Weckermann.docx
+++ b/Bachelorarbeit/Text/Abschlussarbeit_Weckermann.docx
@@ -54,6 +54,333 @@
       </w:r>
     </w:p>
     <w:p/>
+    <w:tbl>
+      <w:tblPr>
+        <w:tblStyle w:val="Tabellenraster"/>
+        <w:tblW w:w="0" w:type="auto"/>
+        <w:tblLook w:val="04A0" w:firstRow="1" w:lastRow="0" w:firstColumn="1" w:lastColumn="0" w:noHBand="0" w:noVBand="1"/>
+      </w:tblPr>
+      <w:tblGrid>
+        <w:gridCol w:w="2405"/>
+        <w:gridCol w:w="6089"/>
+      </w:tblGrid>
+      <w:tr>
+        <w:tc>
+          <w:tcPr>
+            <w:tcW w:w="2405" w:type="dxa"/>
+          </w:tcPr>
+          <w:p>
+            <w:r>
+              <w:t>Breitband-Internetzugang</w:t>
+            </w:r>
+          </w:p>
+        </w:tc>
+        <w:tc>
+          <w:tcPr>
+            <w:tcW w:w="6089" w:type="dxa"/>
+          </w:tcPr>
+          <w:p>
+            <w:r>
+              <w:t>Ein Begriff für verschiedene, moderne Internetzugangstechnologien. Es handelt sich hierbei um einen Nachfolger zu Telefonmodem.</w:t>
+            </w:r>
+          </w:p>
+        </w:tc>
+      </w:tr>
+      <w:tr>
+        <w:tc>
+          <w:tcPr>
+            <w:tcW w:w="2405" w:type="dxa"/>
+          </w:tcPr>
+          <w:p>
+            <w:r>
+              <w:t>Community WLAN</w:t>
+            </w:r>
+          </w:p>
+        </w:tc>
+        <w:tc>
+          <w:tcPr>
+            <w:tcW w:w="6089" w:type="dxa"/>
+          </w:tcPr>
+          <w:p>
+            <w:r>
+              <w:t>Ein WLAN, welches von einer größeren Gruppe Nutzern verwendet wird, welche dem Anwender unbekannt sind. Dieses WLAN ist logisch vom privaten WLAN separiert.</w:t>
+            </w:r>
+          </w:p>
+        </w:tc>
+      </w:tr>
+      <w:tr>
+        <w:tc>
+          <w:tcPr>
+            <w:tcW w:w="2405" w:type="dxa"/>
+          </w:tcPr>
+          <w:p>
+            <w:r>
+              <w:t>DUT</w:t>
+            </w:r>
+          </w:p>
+        </w:tc>
+        <w:tc>
+          <w:tcPr>
+            <w:tcW w:w="6089" w:type="dxa"/>
+          </w:tcPr>
+          <w:p>
+            <w:r>
+              <w:t>Device under Test bezeichnet den Router, wenn an diesem Tests im Rahmen der TR 03148 durchgeführt werden.</w:t>
+            </w:r>
+          </w:p>
+        </w:tc>
+      </w:tr>
+      <w:tr>
+        <w:tc>
+          <w:tcPr>
+            <w:tcW w:w="2405" w:type="dxa"/>
+          </w:tcPr>
+          <w:p>
+            <w:r>
+              <w:t>End-User</w:t>
+            </w:r>
+          </w:p>
+        </w:tc>
+        <w:tc>
+          <w:tcPr>
+            <w:tcW w:w="6089" w:type="dxa"/>
+          </w:tcPr>
+          <w:p>
+            <w:r>
+              <w:t>Der hauptsächliche Benutzer der Router Funktionen</w:t>
+            </w:r>
+          </w:p>
+        </w:tc>
+      </w:tr>
+      <w:tr>
+        <w:tc>
+          <w:tcPr>
+            <w:tcW w:w="2405" w:type="dxa"/>
+          </w:tcPr>
+          <w:p>
+            <w:r>
+              <w:t>Firewall</w:t>
+            </w:r>
+          </w:p>
+        </w:tc>
+        <w:tc>
+          <w:tcPr>
+            <w:tcW w:w="6089" w:type="dxa"/>
+          </w:tcPr>
+          <w:p/>
+        </w:tc>
+      </w:tr>
+      <w:tr>
+        <w:tc>
+          <w:tcPr>
+            <w:tcW w:w="2405" w:type="dxa"/>
+          </w:tcPr>
+          <w:p/>
+        </w:tc>
+        <w:tc>
+          <w:tcPr>
+            <w:tcW w:w="6089" w:type="dxa"/>
+          </w:tcPr>
+          <w:p/>
+        </w:tc>
+      </w:tr>
+      <w:tr>
+        <w:tc>
+          <w:tcPr>
+            <w:tcW w:w="2405" w:type="dxa"/>
+          </w:tcPr>
+          <w:p/>
+        </w:tc>
+        <w:tc>
+          <w:tcPr>
+            <w:tcW w:w="6089" w:type="dxa"/>
+          </w:tcPr>
+          <w:p/>
+        </w:tc>
+      </w:tr>
+      <w:tr>
+        <w:tc>
+          <w:tcPr>
+            <w:tcW w:w="2405" w:type="dxa"/>
+          </w:tcPr>
+          <w:p/>
+        </w:tc>
+        <w:tc>
+          <w:tcPr>
+            <w:tcW w:w="6089" w:type="dxa"/>
+          </w:tcPr>
+          <w:p/>
+        </w:tc>
+      </w:tr>
+      <w:tr>
+        <w:tc>
+          <w:tcPr>
+            <w:tcW w:w="2405" w:type="dxa"/>
+          </w:tcPr>
+          <w:p/>
+        </w:tc>
+        <w:tc>
+          <w:tcPr>
+            <w:tcW w:w="6089" w:type="dxa"/>
+          </w:tcPr>
+          <w:p/>
+        </w:tc>
+      </w:tr>
+      <w:tr>
+        <w:tc>
+          <w:tcPr>
+            <w:tcW w:w="2405" w:type="dxa"/>
+          </w:tcPr>
+          <w:p/>
+        </w:tc>
+        <w:tc>
+          <w:tcPr>
+            <w:tcW w:w="6089" w:type="dxa"/>
+          </w:tcPr>
+          <w:p/>
+        </w:tc>
+      </w:tr>
+      <w:tr>
+        <w:tc>
+          <w:tcPr>
+            <w:tcW w:w="2405" w:type="dxa"/>
+          </w:tcPr>
+          <w:p/>
+        </w:tc>
+        <w:tc>
+          <w:tcPr>
+            <w:tcW w:w="6089" w:type="dxa"/>
+          </w:tcPr>
+          <w:p/>
+        </w:tc>
+      </w:tr>
+      <w:tr>
+        <w:tc>
+          <w:tcPr>
+            <w:tcW w:w="2405" w:type="dxa"/>
+          </w:tcPr>
+          <w:p/>
+        </w:tc>
+        <w:tc>
+          <w:tcPr>
+            <w:tcW w:w="6089" w:type="dxa"/>
+          </w:tcPr>
+          <w:p/>
+        </w:tc>
+      </w:tr>
+      <w:tr>
+        <w:tc>
+          <w:tcPr>
+            <w:tcW w:w="2405" w:type="dxa"/>
+          </w:tcPr>
+          <w:p/>
+        </w:tc>
+        <w:tc>
+          <w:tcPr>
+            <w:tcW w:w="6089" w:type="dxa"/>
+          </w:tcPr>
+          <w:p/>
+        </w:tc>
+      </w:tr>
+      <w:tr>
+        <w:tc>
+          <w:tcPr>
+            <w:tcW w:w="2405" w:type="dxa"/>
+          </w:tcPr>
+          <w:p/>
+        </w:tc>
+        <w:tc>
+          <w:tcPr>
+            <w:tcW w:w="6089" w:type="dxa"/>
+          </w:tcPr>
+          <w:p/>
+        </w:tc>
+      </w:tr>
+      <w:tr>
+        <w:tc>
+          <w:tcPr>
+            <w:tcW w:w="2405" w:type="dxa"/>
+          </w:tcPr>
+          <w:p/>
+        </w:tc>
+        <w:tc>
+          <w:tcPr>
+            <w:tcW w:w="6089" w:type="dxa"/>
+          </w:tcPr>
+          <w:p/>
+        </w:tc>
+      </w:tr>
+      <w:tr>
+        <w:tc>
+          <w:tcPr>
+            <w:tcW w:w="2405" w:type="dxa"/>
+          </w:tcPr>
+          <w:p/>
+        </w:tc>
+        <w:tc>
+          <w:tcPr>
+            <w:tcW w:w="6089" w:type="dxa"/>
+          </w:tcPr>
+          <w:p/>
+        </w:tc>
+      </w:tr>
+      <w:tr>
+        <w:tc>
+          <w:tcPr>
+            <w:tcW w:w="2405" w:type="dxa"/>
+          </w:tcPr>
+          <w:p/>
+        </w:tc>
+        <w:tc>
+          <w:tcPr>
+            <w:tcW w:w="6089" w:type="dxa"/>
+          </w:tcPr>
+          <w:p/>
+        </w:tc>
+      </w:tr>
+      <w:tr>
+        <w:tc>
+          <w:tcPr>
+            <w:tcW w:w="2405" w:type="dxa"/>
+          </w:tcPr>
+          <w:p/>
+        </w:tc>
+        <w:tc>
+          <w:tcPr>
+            <w:tcW w:w="6089" w:type="dxa"/>
+          </w:tcPr>
+          <w:p/>
+        </w:tc>
+      </w:tr>
+      <w:tr>
+        <w:tc>
+          <w:tcPr>
+            <w:tcW w:w="2405" w:type="dxa"/>
+          </w:tcPr>
+          <w:p/>
+        </w:tc>
+        <w:tc>
+          <w:tcPr>
+            <w:tcW w:w="6089" w:type="dxa"/>
+          </w:tcPr>
+          <w:p/>
+        </w:tc>
+      </w:tr>
+      <w:tr>
+        <w:tc>
+          <w:tcPr>
+            <w:tcW w:w="2405" w:type="dxa"/>
+          </w:tcPr>
+          <w:p/>
+        </w:tc>
+        <w:tc>
+          <w:tcPr>
+            <w:tcW w:w="6089" w:type="dxa"/>
+          </w:tcPr>
+          <w:p/>
+        </w:tc>
+      </w:tr>
+    </w:tbl>
     <w:p>
       <w:pPr>
         <w:sectPr>
@@ -674,27 +1001,14 @@
                             <w:r>
                               <w:t xml:space="preserve">Abbildung </w:t>
                             </w:r>
-                            <w:r>
-                              <w:fldChar w:fldCharType="begin"/>
-                            </w:r>
-                            <w:r>
-                              <w:instrText xml:space="preserve"> SEQ Abbildung \* ARABIC </w:instrText>
-                            </w:r>
-                            <w:r>
-                              <w:fldChar w:fldCharType="separate"/>
-                            </w:r>
-                            <w:r>
-                              <w:rPr>
-                                <w:noProof/>
-                              </w:rPr>
-                              <w:t>1</w:t>
-                            </w:r>
-                            <w:r>
-                              <w:rPr>
-                                <w:noProof/>
-                              </w:rPr>
-                              <w:fldChar w:fldCharType="end"/>
-                            </w:r>
+                            <w:fldSimple w:instr=" SEQ Abbildung \* ARABIC ">
+                              <w:r>
+                                <w:rPr>
+                                  <w:noProof/>
+                                </w:rPr>
+                                <w:t>1</w:t>
+                              </w:r>
+                            </w:fldSimple>
                             <w:r>
                               <w:t>: Git commits pro Monat und pro Jahr. Die Datenreihe beginnt am 28.03.2004 und endet am 25.10.2020</w:t>
                             </w:r>
@@ -737,27 +1051,14 @@
                       <w:r>
                         <w:t xml:space="preserve">Abbildung </w:t>
                       </w:r>
-                      <w:r>
-                        <w:fldChar w:fldCharType="begin"/>
-                      </w:r>
-                      <w:r>
-                        <w:instrText xml:space="preserve"> SEQ Abbildung \* ARABIC </w:instrText>
-                      </w:r>
-                      <w:r>
-                        <w:fldChar w:fldCharType="separate"/>
-                      </w:r>
-                      <w:r>
-                        <w:rPr>
-                          <w:noProof/>
-                        </w:rPr>
-                        <w:t>1</w:t>
-                      </w:r>
-                      <w:r>
-                        <w:rPr>
-                          <w:noProof/>
-                        </w:rPr>
-                        <w:fldChar w:fldCharType="end"/>
-                      </w:r>
+                      <w:fldSimple w:instr=" SEQ Abbildung \* ARABIC ">
+                        <w:r>
+                          <w:rPr>
+                            <w:noProof/>
+                          </w:rPr>
+                          <w:t>1</w:t>
+                        </w:r>
+                      </w:fldSimple>
                       <w:r>
                         <w:t>: Git commits pro Monat und pro Jahr. Die Datenreihe beginnt am 28.03.2004 und endet am 25.10.2020</w:t>
                       </w:r>
@@ -1046,7 +1347,41 @@
         <w:t>BSI-TR-03148-P ICS and Test Documentation”</w:t>
       </w:r>
       <w:r>
-        <w:t xml:space="preserve"> ergänzt. In diesen Dokumenten sind Testfälle und Dokumentation zur Durchführung einer Prüfung festgehalten. Nach Angaben des Bundesamtes für Sicherheit in der Informationstechnik richtet sich die Technische Richtlinie vor Allem an Hersteller von Routern, sie kann jedoch auch für Endnutzer relevant sein, wenn diese einen neuen Router anschaffen</w:t>
+        <w:t xml:space="preserve"> ergänzt. In diesen Dokumenten sind Testfälle und Dokumentation zur Durchführung einer Prüfung festgehalten. </w:t>
+      </w:r>
+      <w:r>
+        <w:t xml:space="preserve">Die Technische Richtlinie definiert 101 </w:t>
+      </w:r>
+      <w:commentRangeStart w:id="0"/>
+      <w:r>
+        <w:t>Test Requirements</w:t>
+      </w:r>
+      <w:commentRangeEnd w:id="0"/>
+      <w:r>
+        <w:rPr>
+          <w:rStyle w:val="Kommentarzeichen"/>
+        </w:rPr>
+        <w:commentReference w:id="0"/>
+      </w:r>
+      <w:r>
+        <w:t xml:space="preserve">, welche 164 </w:t>
+      </w:r>
+      <w:commentRangeStart w:id="1"/>
+      <w:r>
+        <w:t xml:space="preserve">Test Procedures </w:t>
+      </w:r>
+      <w:commentRangeEnd w:id="1"/>
+      <w:r>
+        <w:rPr>
+          <w:rStyle w:val="Kommentarzeichen"/>
+        </w:rPr>
+        <w:commentReference w:id="1"/>
+      </w:r>
+      <w:r>
+        <w:t xml:space="preserve">beschreiben. Ein Test Requirement wird als fehlgeschlagen gewertet, wenn ein zugehöriges Test Procedure nicht bestanden wird. </w:t>
+      </w:r>
+      <w:r>
+        <w:t>Nach Angaben des Bundesamtes für Sicherheit in der Informationstechnik richtet sich die Technische Richtlinie vor Allem an Hersteller von Routern, sie kann jedoch auch für Endnutzer relevant sein, wenn diese einen neuen Router anschaffen</w:t>
       </w:r>
       <w:r>
         <w:t xml:space="preserve"> möchten</w:t>
@@ -1064,7 +1399,11 @@
         <w:t xml:space="preserve"> Es werden Anforderungen für ein Mindestmaß an verpflichtenden und einigen optionalen IT-Sicherheitsmaßnahmen </w:t>
       </w:r>
       <w:r>
-        <w:t>definiert, um ein grundlegendes Niveau für die Sicherheit dieser Geräte zu schaffen</w:t>
+        <w:t xml:space="preserve">definiert, um ein </w:t>
+      </w:r>
+      <w:r>
+        <w:lastRenderedPageBreak/>
+        <w:t>grundlegendes Niveau für die Sicherheit dieser Geräte zu schaffen</w:t>
       </w:r>
       <w:r>
         <w:t xml:space="preserve"> [Source].</w:t>
@@ -1083,11 +1422,7 @@
         <w:tab/>
       </w:r>
       <w:r>
-        <w:t xml:space="preserve">Das Dokument entstand aus einer Zusammenarbeit des BSIs mit verschiedenen </w:t>
-      </w:r>
-      <w:r>
-        <w:lastRenderedPageBreak/>
-        <w:t xml:space="preserve">deutschen Herstellern von Heimroutern, </w:t>
+        <w:t xml:space="preserve">Das Dokument entstand aus einer Zusammenarbeit des BSIs mit verschiedenen deutschen Herstellern von Heimroutern, </w:t>
       </w:r>
       <w:r>
         <w:t xml:space="preserve">Wirtschaftsvertretern, </w:t>
@@ -1224,14 +1559,14 @@
         <w:t xml:space="preserve"> </w:t>
       </w:r>
       <w:r>
-        <w:t xml:space="preserve">ihre Integrität und Vertraulichkeit sind von den unzähligen Nutzern auf verschiedensten Plattformen anerkannt. </w:t>
-      </w:r>
-      <w:r>
-        <w:t xml:space="preserve">Abschließend kann man feststellen, dass es zwar durchaus Forschung an </w:t>
+        <w:t xml:space="preserve">ihre Integrität </w:t>
       </w:r>
       <w:r>
         <w:lastRenderedPageBreak/>
-        <w:t>Komponenten von OpenWrt gibt, jedoch OpenWrt selbst noch nicht oft mit Mittelpunkt der Forschung stand und die Sicherheitslage weitestgehend ungeklärt bleibt.</w:t>
+        <w:t xml:space="preserve">und Vertraulichkeit sind von den unzähligen Nutzern auf verschiedensten Plattformen anerkannt. </w:t>
+      </w:r>
+      <w:r>
+        <w:t>Abschließend kann man feststellen, dass es zwar durchaus Forschung an Komponenten von OpenWrt gibt, jedoch OpenWrt selbst noch nicht oft mit Mittelpunkt der Forschung stand und die Sicherheitslage weitestgehend ungeklärt bleibt.</w:t>
       </w:r>
     </w:p>
     <w:p/>
@@ -1604,7 +1939,7 @@
                     </pic:cNvPicPr>
                   </pic:nvPicPr>
                   <pic:blipFill>
-                    <a:blip r:embed="rId10">
+                    <a:blip r:embed="rId13">
                       <a:extLst>
                         <a:ext uri="{28A0092B-C50C-407E-A947-70E740481C1C}">
                           <a14:useLocalDpi xmlns:a14="http://schemas.microsoft.com/office/drawing/2010/main" val="0"/>
@@ -1952,7 +2287,7 @@
         <w:rPr>
           <w:szCs w:val="24"/>
         </w:rPr>
-        <w:t xml:space="preserve">. Der Testcomputer wurde wahlweise mit Windows 10 Version 20H2 (Build 19042.685) oder Ubuntu 20.04 LTS betrieben. Auf dem Laptop kam Kali Linux zum Einsatz. Dieser Aufbau gibt dem Tester eine flexible Arbeitsumgebung, in welcher die Tests ungestört durchgeführt werden können. Durch die automatische Abtrennung des Netzes in das 192.168.1.0/24 Subnetz durch den OpenWrt Router sind Geräte des allgemeinen Heimnetzes von Portscans und Netzwerkpaketmitschnitten ausgeschlossen wodurch Tests performanter durchgeführt werden können, während andere Teilnehmer des Netzes ungestört weiterarbeiten können. Ebenso bietet der beschriebene Aufbau einfach die Möglichkeit weitere Netzteilnehmer oder Geräte hinzuzufügen. Die verwendeten Linux </w:t>
+        <w:t>. Der Testcomputer wurde wahlweise mit Windows 10 Version 20H2 (Build 19042.685) oder Ubuntu 20.04 LTS betrieben. Auf dem Laptop kam Kali Linux zum Einsatz. Dieser Aufbau gibt dem Tester eine flexible Arbeitsumgebung, in welcher die Tests ungestört durchgeführt werden können. Durch die automatische Abtrennung des Netzes in das 192.168.1.0/24 Subnetz durch den OpenWrt Router sind Geräte des allgemeinen Heimnetzes von Portscans und Netzwerkpaketmitschnitten ausgeschlossen wodurch Tests performanter durchgeführt werden können, während andere Teilnehmer des Netzes ungestört weiterarbeiten können. Ebenso bietet der beschriebene Aufbau einfach die Möglichkeit weitere Netzteilnehmer oder Geräte hinzuzufügen. Die verwendeten Linux</w:t>
       </w:r>
       <w:r>
         <w:rPr>
@@ -2171,6 +2506,12 @@
         <w:rPr>
           <w:szCs w:val="24"/>
         </w:rPr>
+        <w:t>-</w:t>
+      </w:r>
+      <w:r>
+        <w:rPr>
+          <w:szCs w:val="24"/>
+        </w:rPr>
         <w:t>Distributionen, Ubuntu 20.4 LTS und Kali Linux, bieten dabei die notwendigen Programme</w:t>
       </w:r>
       <w:r>
@@ -2241,7 +2582,7 @@
                     </pic:cNvPicPr>
                   </pic:nvPicPr>
                   <pic:blipFill>
-                    <a:blip r:embed="rId11">
+                    <a:blip r:embed="rId14">
                       <a:extLst>
                         <a:ext uri="{28A0092B-C50C-407E-A947-70E740481C1C}">
                           <a14:useLocalDpi xmlns:a14="http://schemas.microsoft.com/office/drawing/2010/main" val="0"/>
@@ -2417,13 +2758,49 @@
         <w:rPr>
           <w:szCs w:val="24"/>
         </w:rPr>
-        <w:t xml:space="preserve"> Informationen über das zu testende Gerät festgehalten. Zu diesen Informationen gehören neben dem Namen und der betrachteten Software Version auch eine Übersicht über die zur Verfügung stehende Dokumentation des Gerätes. Hierzu wird auch technische Dokumentation gezählt, welche normalerweise nicht für Endnutzer und Verbraucher zur Verfügung steht. </w:t>
-      </w:r>
-      <w:r>
-        <w:rPr>
-          <w:szCs w:val="24"/>
-        </w:rPr>
-        <w:t xml:space="preserve">Des Weiteren werden relevante Informationen zu allen Modulen zusammengetragen, welche bei der Durchführung der Tests von Relevanz sind. So werden zum Beispiel für Modul A – Privates Netzwerk alle Dienste gesammelt, welche im privaten Netz zur Verfügung stehen, sowie die dazugehörigen Interfaces und Ports. </w:t>
+        <w:t xml:space="preserve"> Informationen über das zu testende Gerät festgehalten.</w:t>
+      </w:r>
+      <w:r>
+        <w:rPr>
+          <w:szCs w:val="24"/>
+        </w:rPr>
+        <w:t xml:space="preserve"> Bei einer Durchführung der Technischen Richtlinie im Kontext einer Zertifizierung würde dieses Conformance Statement zunächst vom Hersteller bzw. Auftraggeber ausgefüllt und eingereicht. Die angegebenen Informationen unterstützen den Tester, sind aber auch selbst Teil der Testprozedur. </w:t>
+      </w:r>
+      <w:r>
+        <w:rPr>
+          <w:szCs w:val="24"/>
+        </w:rPr>
+        <w:t xml:space="preserve"> Zu diesen Informationen gehören neben dem Namen und der betrachteten Software Version auch eine Übersicht über die zur Verfügung stehende Dokumentation des Gerätes. Hierzu wird auch technische Dokumentation gezählt, welche normalerweise nicht für Endnutzer und Verbraucher zur Verfügung steht. </w:t>
+      </w:r>
+      <w:r>
+        <w:rPr>
+          <w:szCs w:val="24"/>
+        </w:rPr>
+        <w:t>Des Weiteren werden relevante Informationen zu allen Modulen zusammengetragen, welche bei der Durchführung der Tests von Relevanz sind. So werden zum Beispiel für Modul A – Privates Netzwerk alle Dienste gesammelt, welche im privaten Netz zur Verfügung stehen, sowie die dazugehörigen Interfaces und Ports.</w:t>
+      </w:r>
+      <w:r>
+        <w:rPr>
+          <w:szCs w:val="24"/>
+        </w:rPr>
+        <w:t xml:space="preserve"> Im Falle dieser Arbeit wurde das Conformance Statement als Teil der Richtlinie betrachtet und ordnungsgemäß mit den in der Dokumentation von OpenWrt beschriebenen Informationen ausgefüllt. Darüber hinaus konnte der Quellcode </w:t>
+      </w:r>
+      <w:r>
+        <w:rPr>
+          <w:szCs w:val="24"/>
+        </w:rPr>
+        <w:t>Aufschluss</w:t>
+      </w:r>
+      <w:r>
+        <w:rPr>
+          <w:szCs w:val="24"/>
+        </w:rPr>
+        <w:t xml:space="preserve"> über in der Dokumentation ungeklärte</w:t>
+      </w:r>
+      <w:r>
+        <w:rPr>
+          <w:szCs w:val="24"/>
+        </w:rPr>
+        <w:t xml:space="preserve"> Fragestellungen geben. </w:t>
       </w:r>
       <w:r>
         <w:rPr>
@@ -2485,19 +2862,19 @@
         </w:rPr>
         <w:t>oder Protokolle zur externen, automatischen Konfiguration des Geräts, welche oft bei handelsüblichen Routern verwendet werden, fehlen vollends. Ebenso kann ohne die Installation von zusätzlicher Software nicht das veraltete und als unsicher geltende Wi</w:t>
       </w:r>
-      <w:commentRangeStart w:id="0"/>
+      <w:commentRangeStart w:id="2"/>
       <w:r>
         <w:rPr>
           <w:szCs w:val="24"/>
         </w:rPr>
         <w:t>-</w:t>
       </w:r>
-      <w:commentRangeEnd w:id="0"/>
+      <w:commentRangeEnd w:id="2"/>
       <w:r>
         <w:rPr>
           <w:rStyle w:val="Kommentarzeichen"/>
         </w:rPr>
-        <w:commentReference w:id="0"/>
+        <w:commentReference w:id="2"/>
       </w:r>
       <w:r>
         <w:rPr>
@@ -2509,7 +2886,14 @@
         <w:rPr>
           <w:szCs w:val="24"/>
         </w:rPr>
-        <w:t xml:space="preserve">Aus dieser eingeschränkten Menge an Diensten wird ersichtlich, dass das Gerät nur über die Netz-Schnittstelle oder per ssh eingerichtet und bedient werden kann. Jedoch steht dem Nutzer standardmäßig der sogenannte „root“ Benutzer zur Verfügung, sodass uneingeschränkter Zugriff auf alle Funktionen und Einstellungen des Gerätes gewährleistet ist. </w:t>
+        <w:t xml:space="preserve">Aus dieser eingeschränkten Menge an Diensten wird ersichtlich, dass das Gerät nur über die Netz-Schnittstelle oder per ssh eingerichtet und bedient werden kann. Jedoch steht dem Nutzer standardmäßig der </w:t>
+      </w:r>
+      <w:r>
+        <w:rPr>
+          <w:szCs w:val="24"/>
+        </w:rPr>
+        <w:lastRenderedPageBreak/>
+        <w:t xml:space="preserve">sogenannte „root“ Benutzer zur Verfügung, sodass uneingeschränkter Zugriff auf alle Funktionen und Einstellungen des Gerätes gewährleistet ist. </w:t>
       </w:r>
       <w:r>
         <w:rPr>
@@ -2523,32 +2907,25 @@
         </w:rPr>
         <w:t xml:space="preserve"> initialisiert. Dies ist jedoch leicht damit zu begründen, dass OpenWrt nicht mit gerätespezifischer Dokumentation ausgeliefert werden kann, wie sonst üblich. Ein Schriftstück mit einzigartigem Passwort für das Gerät, sowie das voreingestellte W-</w:t>
       </w:r>
-      <w:commentRangeStart w:id="1"/>
+      <w:commentRangeStart w:id="3"/>
       <w:r>
         <w:rPr>
           <w:szCs w:val="24"/>
         </w:rPr>
         <w:t>Lan</w:t>
       </w:r>
-      <w:commentRangeEnd w:id="1"/>
+      <w:commentRangeEnd w:id="3"/>
       <w:r>
         <w:rPr>
           <w:rStyle w:val="Kommentarzeichen"/>
         </w:rPr>
-        <w:commentReference w:id="1"/>
-      </w:r>
-      <w:r>
-        <w:rPr>
-          <w:szCs w:val="24"/>
-        </w:rPr>
-        <w:t xml:space="preserve">, kann nicht erstellt werden. So muss jedes Passwort, welches für </w:t>
-      </w:r>
-      <w:r>
-        <w:rPr>
-          <w:szCs w:val="24"/>
-        </w:rPr>
-        <w:lastRenderedPageBreak/>
-        <w:t xml:space="preserve">ein OpenWrt Gerät verwendet wird vom Benutzer selbst erstellt werden. Dies kann sowohl </w:t>
+        <w:commentReference w:id="3"/>
+      </w:r>
+      <w:r>
+        <w:rPr>
+          <w:szCs w:val="24"/>
+        </w:rPr>
+        <w:t xml:space="preserve">, kann nicht erstellt werden. So muss jedes Passwort, welches für ein OpenWrt Gerät verwendet wird vom Benutzer selbst erstellt werden. Dies kann sowohl </w:t>
       </w:r>
       <w:r>
         <w:rPr>
@@ -2562,19 +2939,19 @@
         </w:rPr>
         <w:t xml:space="preserve"> als auch negative </w:t>
       </w:r>
-      <w:commentRangeStart w:id="2"/>
+      <w:commentRangeStart w:id="4"/>
       <w:r>
         <w:rPr>
           <w:szCs w:val="24"/>
         </w:rPr>
         <w:t xml:space="preserve">Implikationen </w:t>
       </w:r>
-      <w:commentRangeEnd w:id="2"/>
+      <w:commentRangeEnd w:id="4"/>
       <w:r>
         <w:rPr>
           <w:rStyle w:val="Kommentarzeichen"/>
         </w:rPr>
-        <w:commentReference w:id="2"/>
+        <w:commentReference w:id="4"/>
       </w:r>
       <w:r>
         <w:rPr>
@@ -2643,19 +3020,19 @@
         </w:rPr>
         <w:t xml:space="preserve">-Management Software „opkg“, über welche zusätzliche Funktionalität installiert werden kann, </w:t>
       </w:r>
-      <w:commentRangeStart w:id="3"/>
+      <w:commentRangeStart w:id="5"/>
       <w:r>
         <w:rPr>
           <w:szCs w:val="24"/>
         </w:rPr>
         <w:t xml:space="preserve">sticht </w:t>
       </w:r>
-      <w:commentRangeEnd w:id="3"/>
+      <w:commentRangeEnd w:id="5"/>
       <w:r>
         <w:rPr>
           <w:rStyle w:val="Kommentarzeichen"/>
         </w:rPr>
-        <w:commentReference w:id="3"/>
+        <w:commentReference w:id="5"/>
       </w:r>
       <w:r>
         <w:rPr>
@@ -2710,21 +3087,28 @@
         <w:rPr>
           <w:szCs w:val="24"/>
         </w:rPr>
-        <w:t xml:space="preserve"> Es besteht keine Möglichkeit sicherheitsrelevante Updates automatisch einzuspielen. Über den Paket Manager bereitgestellte Funktionen könnten zwar mittels CronJobs aktualisiert werden, dies würde jedoch nur periodisch nach Einstellung des Nutzers geschehen. Dies bietet keine Sicherheit, wenn die Periode zu groß gewählt wurde. Sicherheitslücken im Linux Kernel können jedoch nur über vollständige Firmware-Upgrades behoben werden und erfordern das aktive Eingreifen des Nutzers. Dies setzt das Engagement und fachliche Verständnis des Nutzers voraus, über den aktuellen Stand informiert zu bleiben und das Upgrade zeitnah </w:t>
-      </w:r>
-      <w:commentRangeStart w:id="4"/>
+        <w:t xml:space="preserve"> Es besteht keine Möglichkeit sicherheitsrelevante Updates automatisch einzuspielen. Über den Paket Manager bereitgestellte Funktionen könnten zwar mittels CronJobs aktualisiert werden, dies würde jedoch nur periodisch nach Einstellung des Nutzers geschehen. Dies bietet keine Sicherheit, wenn die Periode zu groß gewählt wurde. </w:t>
+      </w:r>
+      <w:r>
+        <w:rPr>
+          <w:szCs w:val="24"/>
+        </w:rPr>
+        <w:lastRenderedPageBreak/>
+        <w:t xml:space="preserve">Sicherheitslücken im Linux Kernel können jedoch nur über vollständige Firmware-Upgrades behoben werden und erfordern das aktive Eingreifen des Nutzers. Dies setzt das Engagement und fachliche Verständnis des Nutzers voraus, über den aktuellen Stand informiert zu bleiben und das Upgrade zeitnah </w:t>
+      </w:r>
+      <w:commentRangeStart w:id="6"/>
       <w:r>
         <w:rPr>
           <w:szCs w:val="24"/>
         </w:rPr>
         <w:t>durchzuführen</w:t>
       </w:r>
-      <w:commentRangeEnd w:id="4"/>
+      <w:commentRangeEnd w:id="6"/>
       <w:r>
         <w:rPr>
           <w:rStyle w:val="Kommentarzeichen"/>
         </w:rPr>
-        <w:commentReference w:id="4"/>
+        <w:commentReference w:id="6"/>
       </w:r>
       <w:r>
         <w:rPr>
@@ -2736,14 +3120,7 @@
         <w:rPr>
           <w:szCs w:val="24"/>
         </w:rPr>
-        <w:t xml:space="preserve">Gleichermaßen ist die Überprüfung des Firmware-Upgrades, bzw. des aufzuspielenden Abbildes von OpenWrt, auf Integrität und Authentizität nicht vollständig automatisiert. Für einige Abbilder stehen digitale Signaturen zur Verfügung, welche vom integrierten Tool fwtool beim Aufspielen des Updates geprüft werden, jedoch steht diese Option nicht immer zur Verfügung. So </w:t>
-      </w:r>
-      <w:r>
-        <w:rPr>
-          <w:szCs w:val="24"/>
-        </w:rPr>
-        <w:lastRenderedPageBreak/>
-        <w:t>auch im Falle der für diese Arbeit verwendeten Firmware. Zur Unterstützung des Nutzers beim Upgrade-Prozess stehen dann lediglich die eingebetteten Metadaten bereit, welche ausschließlich sicherstellen, dass es sich überhaupt um ein unterstütztes Gerät handelt, und die berechneten Hash-Werte, welche durch den Benutzer mit den signierten Werten des Download-Servers abgeglichen werden können.</w:t>
+        <w:t>Gleichermaßen ist die Überprüfung des Firmware-Upgrades, bzw. des aufzuspielenden Abbildes von OpenWrt, auf Integrität und Authentizität nicht vollständig automatisiert. Für einige Abbilder stehen digitale Signaturen zur Verfügung, welche vom integrierten Tool fwtool beim Aufspielen des Updates geprüft werden, jedoch steht diese Option nicht immer zur Verfügung. So auch im Falle der für diese Arbeit verwendeten Firmware. Zur Unterstützung des Nutzers beim Upgrade-Prozess stehen dann lediglich die eingebetteten Metadaten bereit, welche ausschließlich sicherstellen, dass es sich überhaupt um ein unterstütztes Gerät handelt, und die berechneten Hash-Werte, welche durch den Benutzer mit den signierten Werten des Download-Servers abgeglichen werden können.</w:t>
       </w:r>
       <w:r>
         <w:rPr>
@@ -2780,21 +3157,1209 @@
         <w:rPr>
           <w:szCs w:val="24"/>
         </w:rPr>
-        <w:t xml:space="preserve">Iptables sowie ip6tables sind Bestandteil des Kernels und schon seit Version 2.4 mitgeliefert wird [Source]. Der DHCP und DNS-Dienst wird von dnsmasq ermöglicht. Dies ist ebenfalls ein weitverbreitetes Programm, welches bereits 2001 veröffentlicht wurde und seitdem kontinuierlich weiterentwickelt wurde.   </w:t>
-      </w:r>
-      <w:r>
-        <w:rPr>
-          <w:szCs w:val="24"/>
-        </w:rPr>
+        <w:t xml:space="preserve">Iptables sowie ip6tables sind Bestandteil des Kernels und schon seit Version 2.4 mitgeliefert wird [Source]. Der DHCP und DNS-Dienst wird von dnsmasq ermöglicht. Dies ist ebenfalls ein weitverbreitetes Programm, welches bereits 2001 veröffentlicht wurde und seitdem kontinuierlich weiterentwickelt wurde. </w:t>
+      </w:r>
+      <w:r>
+        <w:rPr>
+          <w:szCs w:val="24"/>
+        </w:rPr>
+        <w:t>Da OpenWrt keine Fernwartungs-, VoIP- oder Virtual Private Network (VPN) Funktionalität bereitstellt, ohne die entsprechenden Pakete über den Paketmanager zu installieren, werden diese im weiteren Verlauf nicht betrachtet und dieses Ergebnis im Conformance Statement vermerkt.</w:t>
+      </w:r>
+    </w:p>
+    <w:p>
+      <w:pPr>
+        <w:rPr>
+          <w:szCs w:val="24"/>
+        </w:rPr>
+      </w:pPr>
+    </w:p>
+    <w:p>
+      <w:pPr>
+        <w:rPr>
+          <w:szCs w:val="24"/>
+        </w:rPr>
+      </w:pPr>
+    </w:p>
+    <w:p>
+      <w:pPr>
+        <w:rPr>
+          <w:sz w:val="28"/>
+          <w:szCs w:val="28"/>
+        </w:rPr>
+      </w:pPr>
+    </w:p>
+    <w:p>
+      <w:pPr>
+        <w:rPr>
+          <w:sz w:val="28"/>
+          <w:szCs w:val="28"/>
+        </w:rPr>
+      </w:pPr>
+    </w:p>
+    <w:p>
+      <w:pPr>
+        <w:rPr>
+          <w:sz w:val="28"/>
+          <w:szCs w:val="28"/>
+        </w:rPr>
+      </w:pPr>
+    </w:p>
+    <w:p>
+      <w:pPr>
+        <w:rPr>
+          <w:sz w:val="28"/>
+          <w:szCs w:val="28"/>
+        </w:rPr>
+      </w:pPr>
+      <w:r>
+        <w:rPr>
+          <w:sz w:val="28"/>
+          <w:szCs w:val="28"/>
+        </w:rPr>
+        <w:lastRenderedPageBreak/>
+        <w:t>3</w:t>
+      </w:r>
+      <w:r>
+        <w:rPr>
+          <w:sz w:val="28"/>
+          <w:szCs w:val="28"/>
+        </w:rPr>
+        <w:t>.3.2</w:t>
+      </w:r>
+      <w:r>
+        <w:rPr>
+          <w:sz w:val="28"/>
+          <w:szCs w:val="28"/>
+        </w:rPr>
+        <w:tab/>
+        <w:t>Test Dokumentation</w:t>
+      </w:r>
+    </w:p>
+    <w:p>
+      <w:pPr>
+        <w:rPr>
+          <w:szCs w:val="24"/>
+        </w:rPr>
+      </w:pPr>
+      <w:r>
+        <w:rPr>
+          <w:szCs w:val="24"/>
+        </w:rPr>
+        <w:t xml:space="preserve">Die Testdokumentation wurde in Form der bereitgestellten </w:t>
+      </w:r>
+      <w:r>
+        <w:rPr>
+          <w:szCs w:val="24"/>
+        </w:rPr>
+        <w:t>Tabellenkalkulationsdatei „</w:t>
+      </w:r>
+      <w:r>
+        <w:rPr>
+          <w:szCs w:val="24"/>
+        </w:rPr>
+        <w:t>20200430_BSI-TR-03148-P_ICS_and_Test_Documentation_for_v1.1</w:t>
+      </w:r>
+      <w:r>
+        <w:rPr>
+          <w:szCs w:val="24"/>
+        </w:rPr>
+        <w:t>.xlsx“ ausgefüllt. Die Anforderungen mit Kriterien zum Bestehen des Testes finden sich im Dokument „</w:t>
+      </w:r>
+      <w:r>
+        <w:rPr>
+          <w:szCs w:val="24"/>
+        </w:rPr>
+        <w:t>20200430_BSI_TR-03148-P_Router-TR_Test_Specification_v1.1</w:t>
+      </w:r>
+      <w:r>
+        <w:rPr>
+          <w:szCs w:val="24"/>
+        </w:rPr>
+        <w:t>.pdf“. Die Testdokumentation definiert die folgenden Kategorien: Eine durchlaufende Nummerierung und eine Angabe, ob es ein „muss“ oder „soll“ Kriterium ist, eine Beschriebung des Testfalls, die Angabe des Testers, ob der Testfall anwendbar ist, oder nicht. Ebenso steht „N/A“ (not applicable) als Option zur Verfügung. Darauf folgen Felder für die jeweiligen Ergebnisse der Test einer jeden Testreihe, gefolgt von der Möglichkeit für Notizen, Referenzen, benutze Tools, Zugriffsmethoden und einer Referenz für weitere Daten, wie Bilder.</w:t>
+      </w:r>
+      <w:r>
+        <w:rPr>
+          <w:szCs w:val="24"/>
+        </w:rPr>
+        <w:tab/>
+      </w:r>
+      <w:r>
+        <w:rPr>
+          <w:szCs w:val="24"/>
+        </w:rPr>
+        <w:br/>
+      </w:r>
+      <w:r>
+        <w:rPr>
+          <w:szCs w:val="24"/>
+        </w:rPr>
+        <w:tab/>
+        <w:t xml:space="preserve">Die in der Richtlinie spezifizierten Zustände des DUT wurden vor Begin der Test wie folgt festgelegt: Das Gerät ist im Auslieferungszustand (factory state), wenn er initial in Betrieb genommen wurde und nach jedem vollständigen </w:t>
+      </w:r>
+      <w:r>
+        <w:rPr>
+          <w:szCs w:val="24"/>
+        </w:rPr>
+        <w:t>Zurücksetzen</w:t>
+      </w:r>
+      <w:r>
+        <w:rPr>
+          <w:szCs w:val="24"/>
+        </w:rPr>
+        <w:t>. Der erste Start nach einem solchen Zurücksetzen des Geräts versetzt dieses in den Auslieferungszustand. Der initialisierte Zustand</w:t>
+      </w:r>
+      <w:r>
+        <w:rPr>
+          <w:szCs w:val="24"/>
+        </w:rPr>
+        <w:t xml:space="preserve"> (</w:t>
+      </w:r>
+      <w:r>
+        <w:rPr>
+          <w:szCs w:val="24"/>
+        </w:rPr>
+        <w:t xml:space="preserve">initialized </w:t>
+      </w:r>
+      <w:r>
+        <w:rPr>
+          <w:szCs w:val="24"/>
+        </w:rPr>
+        <w:t>state)</w:t>
+      </w:r>
+      <w:r>
+        <w:rPr>
+          <w:szCs w:val="24"/>
+        </w:rPr>
+        <w:t xml:space="preserve"> ist erreicht, wenn das Gerät im Auslieferungszustand gestartet und ein Passwort für den Benutzer vergeben wurde. Dies ist vom Nutzer selbst vorzunehmen und nicht verpflichtend. Für alle Testfälle, die den initialisierten Zustand</w:t>
+      </w:r>
+      <w:r>
+        <w:rPr>
+          <w:szCs w:val="24"/>
+        </w:rPr>
+        <w:t xml:space="preserve"> oder den kundenspezifischen (</w:t>
+      </w:r>
+      <w:r>
+        <w:rPr>
+          <w:szCs w:val="24"/>
+        </w:rPr>
+        <w:t>customized</w:t>
+      </w:r>
+      <w:r>
+        <w:rPr>
+          <w:szCs w:val="24"/>
+        </w:rPr>
+        <w:t xml:space="preserve"> state) Zustand</w:t>
+      </w:r>
+      <w:r>
+        <w:rPr>
+          <w:szCs w:val="24"/>
+        </w:rPr>
+        <w:t xml:space="preserve"> vorrausetzen, wurde diese Aktion vom Tester durchgeführt. </w:t>
+      </w:r>
+      <w:r>
+        <w:rPr>
+          <w:szCs w:val="24"/>
+        </w:rPr>
+        <w:t>Das Gerät befindet sich im kundenspezifischen Zustand, wenn zusätzliche Einstellungen vom Nutzer aktiviert oder angepasst wurden.</w:t>
+      </w:r>
+      <w:r>
+        <w:rPr>
+          <w:szCs w:val="24"/>
+        </w:rPr>
+        <w:t xml:space="preserve"> Wie in TP.A.1 nachgewiesen, unterstützt die betrachtete Version von OpenWrt zwei Arten das Gerät in Betrieb zu nehmen. Zum einen den ssh Zugang, </w:t>
+      </w:r>
+      <w:r>
+        <w:rPr>
+          <w:szCs w:val="24"/>
+        </w:rPr>
+        <w:t>zum anderen</w:t>
+      </w:r>
+      <w:r>
+        <w:rPr>
+          <w:szCs w:val="24"/>
+        </w:rPr>
+        <w:t xml:space="preserve"> den Web-Server, welches das Web-Interface „luci“ bereitstellt.</w:t>
+      </w:r>
+      <w:r>
+        <w:rPr>
+          <w:szCs w:val="24"/>
+        </w:rPr>
+        <w:t xml:space="preserve"> Zur Prüfung des verlang</w:t>
+      </w:r>
+      <w:r>
+        <w:rPr>
+          <w:szCs w:val="24"/>
+        </w:rPr>
+        <w:t>t</w:t>
+      </w:r>
+      <w:r>
+        <w:rPr>
+          <w:szCs w:val="24"/>
+        </w:rPr>
+        <w:t>en vollständigen Internetzugangs im initialisierten Zustand wurde</w:t>
+      </w:r>
+      <w:r>
+        <w:rPr>
+          <w:szCs w:val="24"/>
+        </w:rPr>
+        <w:t xml:space="preserve"> zur Überprüfung der </w:t>
+      </w:r>
+      <w:r>
+        <w:rPr>
+          <w:szCs w:val="24"/>
+        </w:rPr>
+        <w:t>DNS-Funktionalität</w:t>
+      </w:r>
+      <w:r>
+        <w:rPr>
+          <w:szCs w:val="24"/>
+        </w:rPr>
+        <w:t xml:space="preserve"> das </w:t>
+      </w:r>
+      <w:r>
+        <w:rPr>
+          <w:szCs w:val="24"/>
+        </w:rPr>
+        <w:t>bei Windows 10 standardmäßig installierte Kommandozeilenprogram</w:t>
+      </w:r>
+      <w:r>
+        <w:rPr>
+          <w:szCs w:val="24"/>
+        </w:rPr>
+        <w:t xml:space="preserve"> nslookup</w:t>
+      </w:r>
+      <w:r>
+        <w:rPr>
+          <w:szCs w:val="24"/>
+        </w:rPr>
+        <w:t xml:space="preserve"> verwendet. Der FTP-Funktionsumfang wurde ebenfalls mittels des Kommandozeilenprogramms getestet. Hierzu wurde der FTP-Downloadserver von DD-WRT genutzt [ftp.dd-wrt.com], da dieser ohne Passwort genutzt werden kann. HTTP, sowie HTTPS Unterstützung konnten mittels des Programms „curl“ nachgewiesen werden. Hierbei handelt es sich um ein quelloffenes </w:t>
+      </w:r>
+      <w:r>
+        <w:rPr>
+          <w:szCs w:val="24"/>
+        </w:rPr>
+        <w:lastRenderedPageBreak/>
+        <w:t xml:space="preserve">Programm, welches neben http und https viele verschiedene Protokolle unterstützt und zur Übertragung von Daten über diese Protokolle gedacht ist. Das „Simple Mail Transfer Protocol“ (SMTP) kann ebenfalls mit Hilfe von curl getestet werden. Die geforderte IPv4 und IPv6 Konnektivität kann ebenfalls trivial mit den Kommandozeilenapplikationen ping bzw. ping6 geprüft werden. Zur Sicherstellung der SSH Verbindung kann zum Beispiel der </w:t>
+      </w:r>
+      <w:r>
+        <w:rPr>
+          <w:szCs w:val="24"/>
+        </w:rPr>
+        <w:t xml:space="preserve">öffentliche Server </w:t>
+      </w:r>
+      <w:r>
+        <w:rPr>
+          <w:szCs w:val="24"/>
+        </w:rPr>
+        <w:t>ssh.sdf.org</w:t>
+      </w:r>
+      <w:r>
+        <w:rPr>
+          <w:szCs w:val="24"/>
+        </w:rPr>
+        <w:t xml:space="preserve"> genutzt werden. Ein eigens bereitgestellter SSH-Server kommt ebenfalls in Frage. Das Telnet Protokoll muss unter Windows zunächst aktiviert werden, es steht jedoch auch auf vielen Linux Distributionen zur Verfügung. Ein Test kann über die URL „</w:t>
+      </w:r>
+      <w:r>
+        <w:rPr>
+          <w:szCs w:val="24"/>
+        </w:rPr>
+        <w:t>towel.blinkenlights.nl</w:t>
+      </w:r>
+      <w:r>
+        <w:rPr>
+          <w:szCs w:val="24"/>
+        </w:rPr>
+        <w:t>“ durchgeführt werden. Die verwendeten Programme stehen unter den meisten aktuellen Betriebssystemen standardmäßig zur Verfügung und die spezifizierten Server sind weltweilt kostenlos zu erreichen. Ebenfalls kann angenommen werden, dass die angegebenen URLs längerfristig zu erreichen sind.</w:t>
+      </w:r>
+      <w:r>
+        <w:rPr>
+          <w:szCs w:val="24"/>
+        </w:rPr>
+        <w:tab/>
+      </w:r>
+      <w:r>
+        <w:rPr>
+          <w:szCs w:val="24"/>
+        </w:rPr>
+        <w:br/>
         <w:t xml:space="preserve"> </w:t>
       </w:r>
-      <w:commentRangeStart w:id="5"/>
-      <w:commentRangeEnd w:id="5"/>
+      <w:r>
+        <w:rPr>
+          <w:szCs w:val="24"/>
+        </w:rPr>
+        <w:tab/>
+        <w:t xml:space="preserve">Ein wichtiger Aspekt der Technischen Richtlinie wird ebenfalls durch TR.A.2 bis TR.A.5 spezifiziert. Diese Test Requirements behandeln die durch das Gerät zur Verfügung gestellten Dienste. Es wird </w:t>
+      </w:r>
+      <w:r>
+        <w:rPr>
+          <w:szCs w:val="24"/>
+        </w:rPr>
+        <w:t>vorausgesetzt</w:t>
+      </w:r>
+      <w:r>
+        <w:rPr>
+          <w:szCs w:val="24"/>
+        </w:rPr>
+        <w:t xml:space="preserve">, dass die angebotenen Dienste </w:t>
+      </w:r>
+      <w:r>
+        <w:rPr>
+          <w:szCs w:val="24"/>
+        </w:rPr>
+        <w:t xml:space="preserve">durch den Hersteller dokumentiert sind und ebenfalls, dass es sich um eine volldefinierte, minimale Menge handelt. </w:t>
+      </w:r>
+      <w:r>
+        <w:rPr>
+          <w:szCs w:val="24"/>
+        </w:rPr>
+        <w:t xml:space="preserve">Die Überprüfung kann mit Hilfe des Tools nmap durchgeführt werden. Nmap ist ein quelloffenes Port-Scanning Programm, welches ursprünglich von Gordon Lyon entwickelt wurde [SOURCE]. Es wird genutzt, um offene Ports und die darauf lauschenden Dienste zu identifizieren. Die TCP Ports des DUT wurden mit dem Kommando „nmap -sS -sC -sV -p- -Pn -oN &lt;Dateiname.txt&gt; 192.168.1.1“ oder verkürzt „nmap -sSCV -p- -Pn -oN &lt;Dateiname.txt&gt; 192.168.1.1“ überprüft. Ebenfalls kann der </w:t>
+      </w:r>
+      <w:commentRangeStart w:id="7"/>
+      <w:commentRangeEnd w:id="7"/>
       <w:r>
         <w:rPr>
           <w:rStyle w:val="Kommentarzeichen"/>
         </w:rPr>
-        <w:commentReference w:id="5"/>
+        <w:commentReference w:id="7"/>
+      </w:r>
+      <w:r>
+        <w:rPr>
+          <w:szCs w:val="24"/>
+        </w:rPr>
+        <w:t>Schalter „-T4“ hinzugefügt werden, um die Geschwindigkeit zu erhöhen.</w:t>
+      </w:r>
+      <w:r>
+        <w:rPr>
+          <w:szCs w:val="24"/>
+        </w:rPr>
+        <w:t xml:space="preserve"> UDP Dienste wurden mittels des Kommandos „</w:t>
+      </w:r>
+      <w:r>
+        <w:rPr>
+          <w:szCs w:val="24"/>
+        </w:rPr>
+        <w:t>nmap -n -sUV --version-intensity 0 -p- --max-retries 1 -v -oN</w:t>
+      </w:r>
+      <w:r>
+        <w:rPr>
+          <w:szCs w:val="24"/>
+        </w:rPr>
+        <w:t xml:space="preserve"> &lt;Dateiname.txt&gt;</w:t>
+      </w:r>
+      <w:r>
+        <w:rPr>
+          <w:szCs w:val="24"/>
+        </w:rPr>
+        <w:t xml:space="preserve"> 192.168.1.1</w:t>
+      </w:r>
+      <w:r>
+        <w:rPr>
+          <w:szCs w:val="24"/>
+        </w:rPr>
+        <w:t>“</w:t>
+      </w:r>
+      <w:r>
+        <w:rPr>
+          <w:szCs w:val="24"/>
+        </w:rPr>
+        <w:t xml:space="preserve">. Die optionale Erweiterung „-v“ erhöht die Verbosität und liefert bei den zeitintensiven UDP-Scans Informationen über den </w:t>
+      </w:r>
+      <w:r>
+        <w:rPr>
+          <w:szCs w:val="24"/>
+        </w:rPr>
+        <w:t>Fortschrittsgrad</w:t>
+      </w:r>
+      <w:r>
+        <w:rPr>
+          <w:szCs w:val="24"/>
+        </w:rPr>
+        <w:t>.</w:t>
+      </w:r>
+      <w:r>
+        <w:rPr>
+          <w:szCs w:val="24"/>
+        </w:rPr>
+        <w:t xml:space="preserve"> Eine genaue Übersicht über die Funktion de</w:t>
+      </w:r>
+      <w:r>
+        <w:rPr>
+          <w:szCs w:val="24"/>
+        </w:rPr>
+        <w:t>r gewählten</w:t>
+      </w:r>
+      <w:r>
+        <w:rPr>
+          <w:szCs w:val="24"/>
+        </w:rPr>
+        <w:t xml:space="preserve"> Kommandos liefert Abbildung 4. </w:t>
+      </w:r>
+      <w:r>
+        <w:rPr>
+          <w:szCs w:val="24"/>
+        </w:rPr>
+        <w:t xml:space="preserve">Die beiden verwendeten Kommandos, bzw. leichte Abwandlungen von diesen, wurden vor allem aufgrund ihrer detaillierten Ausgabe, sowie Performanz gewählt. </w:t>
+      </w:r>
+      <w:r>
+        <w:rPr>
+          <w:szCs w:val="24"/>
+        </w:rPr>
+        <w:t xml:space="preserve">Aufgrund unterschiedlicher Testcomputer wurde für einige Test Prozeduren Version 7.91 des nmap Tools verwendet, für andere Version 7.8. Das Änderungsprotokoll der Versionen 7.90 und 7.91 </w:t>
+      </w:r>
+      <w:r>
+        <w:rPr>
+          <w:szCs w:val="24"/>
+        </w:rPr>
+        <w:t xml:space="preserve">von nmap, welche seit Version 7.8 veröffentlicht wurden, </w:t>
+      </w:r>
+      <w:r>
+        <w:rPr>
+          <w:szCs w:val="24"/>
+        </w:rPr>
+        <w:lastRenderedPageBreak/>
+        <w:t xml:space="preserve">gibt jedoch keinen </w:t>
+      </w:r>
+      <w:r>
+        <w:rPr>
+          <w:szCs w:val="24"/>
+        </w:rPr>
+        <w:t>Anlass</w:t>
+      </w:r>
+      <w:r>
+        <w:rPr>
+          <w:szCs w:val="24"/>
+        </w:rPr>
+        <w:t xml:space="preserve"> zur Annahme, dass dies die Ergebnisse invalidier</w:t>
+      </w:r>
+      <w:r>
+        <w:rPr>
+          <w:szCs w:val="24"/>
+        </w:rPr>
+        <w:t>t</w:t>
+      </w:r>
+      <w:r>
+        <w:rPr>
+          <w:szCs w:val="24"/>
+        </w:rPr>
+        <w:t>.</w:t>
+      </w:r>
+      <w:r>
+        <w:rPr>
+          <w:szCs w:val="24"/>
+        </w:rPr>
+        <w:tab/>
+      </w:r>
+      <w:r>
+        <w:rPr>
+          <w:szCs w:val="24"/>
+        </w:rPr>
+        <w:t xml:space="preserve"> </w:t>
+      </w:r>
+      <w:r>
+        <w:rPr>
+          <w:szCs w:val="24"/>
+        </w:rPr>
+        <w:br/>
+      </w:r>
+      <w:r>
+        <w:rPr>
+          <w:szCs w:val="24"/>
+        </w:rPr>
+        <w:tab/>
+        <w:t>Zur Prüfung der W-Lan Schnittstelle wurde auf die Programmsuite aircrack-ng zurückgegriffen. Es handelt sich hierbei um eine Sammlung von Programmen zur Analyse der Sicherheit von Wi-Fi Netzwerken [SOURCE].</w:t>
+      </w:r>
+      <w:bookmarkStart w:id="8" w:name="_GoBack"/>
+      <w:bookmarkEnd w:id="8"/>
+    </w:p>
+    <w:p>
+      <w:pPr>
+        <w:rPr>
+          <w:sz w:val="28"/>
+          <w:szCs w:val="28"/>
+        </w:rPr>
+      </w:pPr>
+      <w:commentRangeStart w:id="9"/>
+      <w:r>
+        <w:rPr>
+          <w:noProof/>
+          <w:sz w:val="28"/>
+          <w:szCs w:val="28"/>
+        </w:rPr>
+        <w:drawing>
+          <wp:anchor distT="0" distB="0" distL="114300" distR="114300" simplePos="0" relativeHeight="251668480" behindDoc="1" locked="0" layoutInCell="1" allowOverlap="1" wp14:anchorId="1824D4A7" wp14:editId="3D9E5884">
+            <wp:simplePos x="0" y="0"/>
+            <wp:positionH relativeFrom="column">
+              <wp:posOffset>712470</wp:posOffset>
+            </wp:positionH>
+            <wp:positionV relativeFrom="paragraph">
+              <wp:posOffset>0</wp:posOffset>
+            </wp:positionV>
+            <wp:extent cx="3990975" cy="3165466"/>
+            <wp:effectExtent l="0" t="0" r="0" b="0"/>
+            <wp:wrapTight wrapText="bothSides">
+              <wp:wrapPolygon edited="0">
+                <wp:start x="0" y="0"/>
+                <wp:lineTo x="0" y="21453"/>
+                <wp:lineTo x="21445" y="21453"/>
+                <wp:lineTo x="21445" y="0"/>
+                <wp:lineTo x="0" y="0"/>
+              </wp:wrapPolygon>
+            </wp:wrapTight>
+            <wp:docPr id="7" name="Grafik 7"/>
+            <wp:cNvGraphicFramePr>
+              <a:graphicFrameLocks xmlns:a="http://schemas.openxmlformats.org/drawingml/2006/main" noChangeAspect="1"/>
+            </wp:cNvGraphicFramePr>
+            <a:graphic xmlns:a="http://schemas.openxmlformats.org/drawingml/2006/main">
+              <a:graphicData uri="http://schemas.openxmlformats.org/drawingml/2006/picture">
+                <pic:pic xmlns:pic="http://schemas.openxmlformats.org/drawingml/2006/picture">
+                  <pic:nvPicPr>
+                    <pic:cNvPr id="1" name=""/>
+                    <pic:cNvPicPr/>
+                  </pic:nvPicPr>
+                  <pic:blipFill>
+                    <a:blip r:embed="rId15">
+                      <a:extLst>
+                        <a:ext uri="{28A0092B-C50C-407E-A947-70E740481C1C}">
+                          <a14:useLocalDpi xmlns:a14="http://schemas.microsoft.com/office/drawing/2010/main" val="0"/>
+                        </a:ext>
+                      </a:extLst>
+                    </a:blip>
+                    <a:stretch>
+                      <a:fillRect/>
+                    </a:stretch>
+                  </pic:blipFill>
+                  <pic:spPr>
+                    <a:xfrm>
+                      <a:off x="0" y="0"/>
+                      <a:ext cx="3990975" cy="3165466"/>
+                    </a:xfrm>
+                    <a:prstGeom prst="rect">
+                      <a:avLst/>
+                    </a:prstGeom>
+                  </pic:spPr>
+                </pic:pic>
+              </a:graphicData>
+            </a:graphic>
+          </wp:anchor>
+        </w:drawing>
+      </w:r>
+      <w:commentRangeEnd w:id="9"/>
+      <w:r>
+        <w:rPr>
+          <w:rStyle w:val="Kommentarzeichen"/>
+        </w:rPr>
+        <w:commentReference w:id="9"/>
+      </w:r>
+    </w:p>
+    <w:p>
+      <w:pPr>
+        <w:rPr>
+          <w:sz w:val="28"/>
+          <w:szCs w:val="28"/>
+        </w:rPr>
+      </w:pPr>
+    </w:p>
+    <w:p>
+      <w:pPr>
+        <w:rPr>
+          <w:sz w:val="28"/>
+          <w:szCs w:val="28"/>
+        </w:rPr>
+      </w:pPr>
+    </w:p>
+    <w:p>
+      <w:pPr>
+        <w:rPr>
+          <w:sz w:val="28"/>
+          <w:szCs w:val="28"/>
+        </w:rPr>
+      </w:pPr>
+    </w:p>
+    <w:p>
+      <w:pPr>
+        <w:rPr>
+          <w:sz w:val="28"/>
+          <w:szCs w:val="28"/>
+        </w:rPr>
+      </w:pPr>
+    </w:p>
+    <w:p>
+      <w:pPr>
+        <w:rPr>
+          <w:sz w:val="28"/>
+          <w:szCs w:val="28"/>
+        </w:rPr>
+      </w:pPr>
+    </w:p>
+    <w:p>
+      <w:pPr>
+        <w:rPr>
+          <w:sz w:val="28"/>
+          <w:szCs w:val="28"/>
+        </w:rPr>
+      </w:pPr>
+    </w:p>
+    <w:p>
+      <w:pPr>
+        <w:rPr>
+          <w:sz w:val="28"/>
+          <w:szCs w:val="28"/>
+        </w:rPr>
+      </w:pPr>
+    </w:p>
+    <w:p>
+      <w:pPr>
+        <w:rPr>
+          <w:sz w:val="28"/>
+          <w:szCs w:val="28"/>
+        </w:rPr>
+      </w:pPr>
+    </w:p>
+    <w:p>
+      <w:pPr>
+        <w:rPr>
+          <w:szCs w:val="24"/>
+        </w:rPr>
+      </w:pPr>
+    </w:p>
+    <w:p>
+      <w:pPr>
+        <w:rPr>
+          <w:sz w:val="28"/>
+          <w:szCs w:val="28"/>
+        </w:rPr>
+      </w:pPr>
+      <w:r>
+        <w:rPr>
+          <w:sz w:val="28"/>
+          <w:szCs w:val="28"/>
+        </w:rPr>
+        <w:t>3.3.3</w:t>
+      </w:r>
+      <w:r>
+        <w:rPr>
+          <w:sz w:val="28"/>
+          <w:szCs w:val="28"/>
+        </w:rPr>
+        <w:tab/>
+        <w:t>Nicht anwendbare Tests</w:t>
+      </w:r>
+    </w:p>
+    <w:p>
+      <w:pPr>
+        <w:rPr>
+          <w:sz w:val="28"/>
+          <w:szCs w:val="28"/>
+        </w:rPr>
+      </w:pPr>
+      <w:r>
+        <w:rPr>
+          <w:sz w:val="28"/>
+          <w:szCs w:val="28"/>
+        </w:rPr>
+        <w:t>3.3.4</w:t>
+      </w:r>
+      <w:r>
+        <w:rPr>
+          <w:sz w:val="28"/>
+          <w:szCs w:val="28"/>
+        </w:rPr>
+        <w:tab/>
+        <w:t>Probleme und Einschränkungen</w:t>
+      </w:r>
+    </w:p>
+    <w:p>
+      <w:pPr>
+        <w:rPr>
+          <w:sz w:val="28"/>
+          <w:szCs w:val="28"/>
+        </w:rPr>
+      </w:pPr>
+      <w:r>
+        <w:rPr>
+          <w:sz w:val="28"/>
+          <w:szCs w:val="28"/>
+        </w:rPr>
+        <w:t>3.4</w:t>
+      </w:r>
+      <w:r>
+        <w:rPr>
+          <w:sz w:val="28"/>
+          <w:szCs w:val="28"/>
+        </w:rPr>
+        <w:tab/>
+        <w:t>Notwendige Änderungen zum Bestehen der TR</w:t>
+      </w:r>
+    </w:p>
+    <w:p>
+      <w:pPr>
+        <w:rPr>
+          <w:sz w:val="28"/>
+          <w:szCs w:val="28"/>
+        </w:rPr>
+      </w:pPr>
+      <w:r>
+        <w:rPr>
+          <w:sz w:val="28"/>
+          <w:szCs w:val="28"/>
+        </w:rPr>
+        <w:t>3.4.1</w:t>
+      </w:r>
+      <w:r>
+        <w:rPr>
+          <w:sz w:val="28"/>
+          <w:szCs w:val="28"/>
+        </w:rPr>
+        <w:tab/>
+      </w:r>
+      <w:r>
+        <w:rPr>
+          <w:sz w:val="28"/>
+          <w:szCs w:val="28"/>
+        </w:rPr>
+        <w:t>Problemerkennung</w:t>
+      </w:r>
+    </w:p>
+    <w:p>
+      <w:pPr>
+        <w:rPr>
+          <w:sz w:val="28"/>
+          <w:szCs w:val="28"/>
+        </w:rPr>
+      </w:pPr>
+      <w:r>
+        <w:rPr>
+          <w:sz w:val="28"/>
+          <w:szCs w:val="28"/>
+        </w:rPr>
+        <w:t>3.4.2</w:t>
+      </w:r>
+      <w:r>
+        <w:rPr>
+          <w:sz w:val="28"/>
+          <w:szCs w:val="28"/>
+        </w:rPr>
+        <w:tab/>
+        <w:t>Problemlösung</w:t>
+      </w:r>
+    </w:p>
+    <w:p>
+      <w:pPr>
+        <w:rPr>
+          <w:sz w:val="28"/>
+          <w:szCs w:val="28"/>
+        </w:rPr>
+      </w:pPr>
+    </w:p>
+    <w:p>
+      <w:pPr>
+        <w:rPr>
+          <w:sz w:val="28"/>
+          <w:szCs w:val="28"/>
+        </w:rPr>
+      </w:pPr>
+      <w:r>
+        <w:rPr>
+          <w:sz w:val="28"/>
+          <w:szCs w:val="28"/>
+        </w:rPr>
+        <w:t>3.5 Statischer Software Test mittels FACT</w:t>
+      </w:r>
+    </w:p>
+    <w:p>
+      <w:pPr>
+        <w:rPr>
+          <w:sz w:val="28"/>
+          <w:szCs w:val="28"/>
+        </w:rPr>
+      </w:pPr>
+      <w:r>
+        <w:rPr>
+          <w:sz w:val="28"/>
+          <w:szCs w:val="28"/>
+        </w:rPr>
+        <w:t>3.5.1</w:t>
+      </w:r>
+      <w:r>
+        <w:rPr>
+          <w:sz w:val="28"/>
+          <w:szCs w:val="28"/>
+        </w:rPr>
+        <w:tab/>
+        <w:t>Installation und Testumgebung</w:t>
+      </w:r>
+    </w:p>
+    <w:p>
+      <w:pPr>
+        <w:rPr>
+          <w:sz w:val="28"/>
+          <w:szCs w:val="28"/>
+        </w:rPr>
+      </w:pPr>
+      <w:r>
+        <w:rPr>
+          <w:sz w:val="28"/>
+          <w:szCs w:val="28"/>
+        </w:rPr>
+        <w:t>3.5.2</w:t>
+      </w:r>
+      <w:r>
+        <w:rPr>
+          <w:sz w:val="28"/>
+          <w:szCs w:val="28"/>
+        </w:rPr>
+        <w:tab/>
+        <w:t>Erstellung des Firmware-Corpus</w:t>
+      </w:r>
+    </w:p>
+    <w:p>
+      <w:pPr>
+        <w:rPr>
+          <w:sz w:val="28"/>
+          <w:szCs w:val="28"/>
+        </w:rPr>
+      </w:pPr>
+      <w:r>
+        <w:rPr>
+          <w:sz w:val="28"/>
+          <w:szCs w:val="28"/>
+        </w:rPr>
+        <w:lastRenderedPageBreak/>
+        <w:t>3.5.3</w:t>
+      </w:r>
+      <w:r>
+        <w:rPr>
+          <w:sz w:val="28"/>
+          <w:szCs w:val="28"/>
+        </w:rPr>
+        <w:tab/>
+        <w:t>Durchgeführte Tests und Metriken</w:t>
+      </w:r>
+    </w:p>
+    <w:p>
+      <w:pPr>
+        <w:rPr>
+          <w:szCs w:val="24"/>
+        </w:rPr>
+      </w:pPr>
+    </w:p>
+    <w:p>
+      <w:pPr>
+        <w:rPr>
+          <w:szCs w:val="24"/>
+        </w:rPr>
+      </w:pPr>
+    </w:p>
+    <w:p>
+      <w:pPr>
+        <w:rPr>
+          <w:sz w:val="42"/>
+          <w:szCs w:val="42"/>
+        </w:rPr>
+      </w:pPr>
+      <w:r>
+        <w:rPr>
+          <w:sz w:val="42"/>
+          <w:szCs w:val="42"/>
+        </w:rPr>
+        <w:t xml:space="preserve">Kapitel </w:t>
+      </w:r>
+      <w:r>
+        <w:rPr>
+          <w:sz w:val="42"/>
+          <w:szCs w:val="42"/>
+        </w:rPr>
+        <w:t>4</w:t>
+      </w:r>
+    </w:p>
+    <w:p>
+      <w:pPr>
+        <w:rPr>
+          <w:sz w:val="50"/>
+          <w:szCs w:val="50"/>
+        </w:rPr>
+      </w:pPr>
+      <w:r>
+        <w:rPr>
+          <w:sz w:val="50"/>
+          <w:szCs w:val="50"/>
+        </w:rPr>
+        <w:t>Ergebnisse</w:t>
+      </w:r>
+    </w:p>
+    <w:p>
+      <w:pPr>
+        <w:rPr>
+          <w:sz w:val="28"/>
+          <w:szCs w:val="28"/>
+        </w:rPr>
+      </w:pPr>
+      <w:r>
+        <w:rPr>
+          <w:sz w:val="28"/>
+          <w:szCs w:val="28"/>
+        </w:rPr>
+        <w:t>4.1</w:t>
+      </w:r>
+      <w:r>
+        <w:rPr>
+          <w:sz w:val="28"/>
+          <w:szCs w:val="28"/>
+        </w:rPr>
+        <w:tab/>
+        <w:t>Ergebnisse der TR</w:t>
+      </w:r>
+    </w:p>
+    <w:p>
+      <w:pPr>
+        <w:rPr>
+          <w:sz w:val="28"/>
+          <w:szCs w:val="28"/>
+        </w:rPr>
+      </w:pPr>
+      <w:r>
+        <w:rPr>
+          <w:sz w:val="28"/>
+          <w:szCs w:val="28"/>
+        </w:rPr>
+        <w:t>4.2</w:t>
+      </w:r>
+      <w:r>
+        <w:rPr>
+          <w:sz w:val="28"/>
+          <w:szCs w:val="28"/>
+        </w:rPr>
+        <w:tab/>
+        <w:t>Ergebnisse der statischen Analyse</w:t>
+      </w:r>
+    </w:p>
+    <w:p>
+      <w:pPr>
+        <w:rPr>
+          <w:sz w:val="28"/>
+          <w:szCs w:val="28"/>
+        </w:rPr>
+      </w:pPr>
+      <w:r>
+        <w:rPr>
+          <w:sz w:val="28"/>
+          <w:szCs w:val="28"/>
+        </w:rPr>
+        <w:t>4.2.1</w:t>
+      </w:r>
+      <w:r>
+        <w:rPr>
+          <w:sz w:val="28"/>
+          <w:szCs w:val="28"/>
+        </w:rPr>
+        <w:tab/>
+        <w:t>Auswertung und Kontext der Ergebnisse</w:t>
+      </w:r>
+    </w:p>
+    <w:p>
+      <w:pPr>
+        <w:rPr>
+          <w:sz w:val="28"/>
+          <w:szCs w:val="28"/>
+        </w:rPr>
+      </w:pPr>
+      <w:r>
+        <w:rPr>
+          <w:sz w:val="28"/>
+          <w:szCs w:val="28"/>
+        </w:rPr>
+        <w:t>4.2.2</w:t>
+      </w:r>
+      <w:r>
+        <w:rPr>
+          <w:sz w:val="28"/>
+          <w:szCs w:val="28"/>
+        </w:rPr>
+        <w:tab/>
+        <w:t>Gegenüberstellung mit Ergebnissen von Produkten des Verbrauchermarktes</w:t>
+      </w:r>
+    </w:p>
+    <w:p>
+      <w:pPr>
+        <w:rPr>
+          <w:sz w:val="28"/>
+          <w:szCs w:val="28"/>
+        </w:rPr>
+      </w:pPr>
+    </w:p>
+    <w:p>
+      <w:pPr>
+        <w:rPr>
+          <w:sz w:val="42"/>
+          <w:szCs w:val="42"/>
+        </w:rPr>
+      </w:pPr>
+      <w:r>
+        <w:rPr>
+          <w:sz w:val="42"/>
+          <w:szCs w:val="42"/>
+        </w:rPr>
+        <w:t>Kapitel 5</w:t>
+      </w:r>
+    </w:p>
+    <w:p>
+      <w:pPr>
+        <w:rPr>
+          <w:sz w:val="50"/>
+          <w:szCs w:val="50"/>
+        </w:rPr>
+      </w:pPr>
+      <w:r>
+        <w:rPr>
+          <w:sz w:val="50"/>
+          <w:szCs w:val="50"/>
+        </w:rPr>
+        <w:t>Diskussion</w:t>
+      </w:r>
+    </w:p>
+    <w:p>
+      <w:pPr>
+        <w:rPr>
+          <w:sz w:val="28"/>
+          <w:szCs w:val="28"/>
+        </w:rPr>
+      </w:pPr>
+      <w:r>
+        <w:rPr>
+          <w:sz w:val="28"/>
+          <w:szCs w:val="28"/>
+        </w:rPr>
+        <w:t>5.1</w:t>
+      </w:r>
+      <w:r>
+        <w:rPr>
+          <w:sz w:val="28"/>
+          <w:szCs w:val="28"/>
+        </w:rPr>
+        <w:tab/>
+        <w:t>Zusammenfassung der Ergebnisse</w:t>
+      </w:r>
+    </w:p>
+    <w:p>
+      <w:pPr>
+        <w:rPr>
+          <w:sz w:val="28"/>
+          <w:szCs w:val="28"/>
+        </w:rPr>
+      </w:pPr>
+      <w:r>
+        <w:rPr>
+          <w:sz w:val="28"/>
+          <w:szCs w:val="28"/>
+        </w:rPr>
+        <w:t>5.2</w:t>
+      </w:r>
+      <w:r>
+        <w:rPr>
+          <w:sz w:val="28"/>
+          <w:szCs w:val="28"/>
+        </w:rPr>
+        <w:tab/>
+        <w:t>Limitationen</w:t>
+      </w:r>
+    </w:p>
+    <w:p>
+      <w:pPr>
+        <w:rPr>
+          <w:sz w:val="28"/>
+          <w:szCs w:val="28"/>
+        </w:rPr>
+      </w:pPr>
+      <w:r>
+        <w:rPr>
+          <w:sz w:val="28"/>
+          <w:szCs w:val="28"/>
+        </w:rPr>
+        <w:t>5.3</w:t>
+      </w:r>
+      <w:r>
+        <w:rPr>
+          <w:sz w:val="28"/>
+          <w:szCs w:val="28"/>
+        </w:rPr>
+        <w:tab/>
+        <w:t>Implikationen</w:t>
+      </w:r>
+    </w:p>
+    <w:p>
+      <w:pPr>
+        <w:rPr>
+          <w:sz w:val="28"/>
+          <w:szCs w:val="28"/>
+        </w:rPr>
+      </w:pPr>
+    </w:p>
+    <w:p>
+      <w:pPr>
+        <w:rPr>
+          <w:sz w:val="42"/>
+          <w:szCs w:val="42"/>
+        </w:rPr>
+      </w:pPr>
+      <w:r>
+        <w:rPr>
+          <w:sz w:val="42"/>
+          <w:szCs w:val="42"/>
+        </w:rPr>
+        <w:t>Kapitel 6</w:t>
+      </w:r>
+    </w:p>
+    <w:p>
+      <w:pPr>
+        <w:rPr>
+          <w:sz w:val="50"/>
+          <w:szCs w:val="50"/>
+        </w:rPr>
+      </w:pPr>
+      <w:r>
+        <w:rPr>
+          <w:sz w:val="50"/>
+          <w:szCs w:val="50"/>
+        </w:rPr>
+        <w:t>Fazit</w:t>
+      </w:r>
+    </w:p>
+    <w:p>
+      <w:pPr>
+        <w:rPr>
+          <w:szCs w:val="24"/>
+        </w:rPr>
+      </w:pPr>
+    </w:p>
+    <w:p>
+      <w:pPr>
+        <w:rPr>
+          <w:sz w:val="42"/>
+          <w:szCs w:val="42"/>
+        </w:rPr>
+      </w:pPr>
+      <w:r>
+        <w:rPr>
+          <w:sz w:val="42"/>
+          <w:szCs w:val="42"/>
+        </w:rPr>
+        <w:t>Literaturverzeichnis</w:t>
+      </w:r>
+    </w:p>
+    <w:p>
+      <w:pPr>
+        <w:rPr>
+          <w:sz w:val="42"/>
+          <w:szCs w:val="42"/>
+        </w:rPr>
+      </w:pPr>
+      <w:r>
+        <w:rPr>
+          <w:sz w:val="42"/>
+          <w:szCs w:val="42"/>
+        </w:rPr>
+        <w:t>Anhang</w:t>
       </w:r>
     </w:p>
     <w:p>
@@ -2825,7 +4390,7 @@
 
 <file path=word/comments.xml><?xml version="1.0" encoding="utf-8"?>
 <w:comments xmlns:wpc="http://schemas.microsoft.com/office/word/2010/wordprocessingCanvas" xmlns:cx="http://schemas.microsoft.com/office/drawing/2014/chartex" xmlns:cx1="http://schemas.microsoft.com/office/drawing/2015/9/8/chartex" xmlns:cx2="http://schemas.microsoft.com/office/drawing/2015/10/21/chartex" xmlns:cx3="http://schemas.microsoft.com/office/drawing/2016/5/9/chartex" xmlns:cx4="http://schemas.microsoft.com/office/drawing/2016/5/10/chartex" xmlns:cx5="http://schemas.microsoft.com/office/drawing/2016/5/11/chartex" xmlns:cx6="http://schemas.microsoft.com/office/drawing/2016/5/12/chartex" xmlns:cx7="http://schemas.microsoft.com/office/drawing/2016/5/13/chartex" xmlns:cx8="http://schemas.microsoft.com/office/drawing/2016/5/14/chartex" xmlns:mc="http://schemas.openxmlformats.org/markup-compatibility/2006" xmlns:aink="http://schemas.microsoft.com/office/drawing/2016/ink" xmlns:am3d="http://schemas.microsoft.com/office/drawing/2017/model3d" xmlns:o="urn:schemas-microsoft-com:office:office" xmlns:r="http://schemas.openxmlformats.org/officeDocument/2006/relationships" xmlns:m="http://schemas.openxmlformats.org/officeDocument/2006/math" xmlns:v="urn:schemas-microsoft-com:vml" xmlns:wp14="http://schemas.microsoft.com/office/word/2010/wordprocessingDrawing" xmlns:wp="http://schemas.openxmlformats.org/drawingml/2006/wordprocessingDrawing" xmlns:w10="urn:schemas-microsoft-com:office:word" xmlns:w="http://schemas.openxmlformats.org/wordprocessingml/2006/main" xmlns:w14="http://schemas.microsoft.com/office/word/2010/wordml" xmlns:w15="http://schemas.microsoft.com/office/word/2012/wordml" xmlns:w16cid="http://schemas.microsoft.com/office/word/2016/wordml/cid" xmlns:w16se="http://schemas.microsoft.com/office/word/2015/wordml/symex" xmlns:wpg="http://schemas.microsoft.com/office/word/2010/wordprocessingGroup" xmlns:wpi="http://schemas.microsoft.com/office/word/2010/wordprocessingInk" xmlns:wne="http://schemas.microsoft.com/office/word/2006/wordml" xmlns:wps="http://schemas.microsoft.com/office/word/2010/wordprocessingShape" mc:Ignorable="w14 w15 w16se w16cid wp14">
-  <w:comment w:id="0" w:author="Henry weckermann" w:date="2020-12-13T22:14:00Z" w:initials="Hw">
+  <w:comment w:id="0" w:author="Henry weckermann" w:date="2020-12-15T16:27:00Z" w:initials="Hw">
     <w:p>
       <w:pPr>
         <w:pStyle w:val="Kommentartext"/>
@@ -2837,11 +4402,48 @@
         <w:annotationRef/>
       </w:r>
       <w:r>
+        <w:t>Deutsch?</w:t>
+      </w:r>
+    </w:p>
+  </w:comment>
+  <w:comment w:id="1" w:author="Henry weckermann" w:date="2020-12-15T16:27:00Z" w:initials="Hw">
+    <w:p>
+      <w:pPr>
+        <w:pStyle w:val="Kommentartext"/>
+      </w:pPr>
+      <w:r>
+        <w:rPr>
+          <w:rStyle w:val="Kommentarzeichen"/>
+        </w:rPr>
+        <w:annotationRef/>
+      </w:r>
+      <w:r>
+        <w:t>Deutsch?</w:t>
+      </w:r>
+    </w:p>
+    <w:p>
+      <w:pPr>
+        <w:pStyle w:val="Kommentartext"/>
+      </w:pPr>
+    </w:p>
+  </w:comment>
+  <w:comment w:id="2" w:author="Henry weckermann" w:date="2020-12-13T22:14:00Z" w:initials="Hw">
+    <w:p>
+      <w:pPr>
+        <w:pStyle w:val="Kommentartext"/>
+      </w:pPr>
+      <w:r>
+        <w:rPr>
+          <w:rStyle w:val="Kommentarzeichen"/>
+        </w:rPr>
+        <w:annotationRef/>
+      </w:r>
+      <w:r>
         <w:t>Einheitlich</w:t>
       </w:r>
     </w:p>
   </w:comment>
-  <w:comment w:id="1" w:author="Henry weckermann" w:date="2020-12-13T22:14:00Z" w:initials="Hw">
+  <w:comment w:id="3" w:author="Henry weckermann" w:date="2020-12-13T22:14:00Z" w:initials="Hw">
     <w:p>
       <w:pPr>
         <w:pStyle w:val="Kommentartext"/>
@@ -2857,7 +4459,7 @@
       </w:r>
     </w:p>
   </w:comment>
-  <w:comment w:id="2" w:author="Henry weckermann" w:date="2020-12-13T22:13:00Z" w:initials="Hw">
+  <w:comment w:id="4" w:author="Henry weckermann" w:date="2020-12-13T22:13:00Z" w:initials="Hw">
     <w:p>
       <w:pPr>
         <w:pStyle w:val="Kommentartext"/>
@@ -2873,7 +4475,7 @@
       </w:r>
     </w:p>
   </w:comment>
-  <w:comment w:id="3" w:author="Henry weckermann" w:date="2020-12-13T22:31:00Z" w:initials="Hw">
+  <w:comment w:id="5" w:author="Henry weckermann" w:date="2020-12-13T22:31:00Z" w:initials="Hw">
     <w:p>
       <w:pPr>
         <w:pStyle w:val="Kommentartext"/>
@@ -2889,7 +4491,7 @@
       </w:r>
     </w:p>
   </w:comment>
-  <w:comment w:id="4" w:author="Henry weckermann" w:date="2020-12-13T22:59:00Z" w:initials="Hw">
+  <w:comment w:id="6" w:author="Henry weckermann" w:date="2020-12-13T22:59:00Z" w:initials="Hw">
     <w:p>
       <w:pPr>
         <w:pStyle w:val="Kommentartext"/>
@@ -2905,7 +4507,7 @@
       </w:r>
     </w:p>
   </w:comment>
-  <w:comment w:id="5" w:author="Henry weckermann" w:date="2020-12-13T23:37:00Z" w:initials="Hw">
+  <w:comment w:id="7" w:author="Henry weckermann" w:date="2020-12-15T23:49:00Z" w:initials="Hw">
     <w:p>
       <w:pPr>
         <w:pStyle w:val="Kommentartext"/>
@@ -2917,10 +4519,33 @@
         <w:annotationRef/>
       </w:r>
       <w:r>
-        <w:t>Vllt noch k bis m</w:t>
-      </w:r>
-      <w:bookmarkStart w:id="6" w:name="_GoBack"/>
-      <w:bookmarkEnd w:id="6"/>
+        <w:t xml:space="preserve">Beschriftung. Basiert auf nmap </w:t>
+      </w:r>
+      <w:r>
+        <w:t>D</w:t>
+      </w:r>
+      <w:r>
+        <w:t xml:space="preserve">okumentation </w:t>
+      </w:r>
+      <w:r>
+        <w:t>https://svn.nmap.org/nmap/docs/nmap.usage.txt</w:t>
+      </w:r>
+    </w:p>
+  </w:comment>
+  <w:comment w:id="9" w:author="Henry weckermann" w:date="2020-12-16T13:15:00Z" w:initials="Hw">
+    <w:p>
+      <w:pPr>
+        <w:pStyle w:val="Kommentartext"/>
+      </w:pPr>
+      <w:r>
+        <w:rPr>
+          <w:rStyle w:val="Kommentarzeichen"/>
+        </w:rPr>
+        <w:annotationRef/>
+      </w:r>
+      <w:r>
+        <w:t>Beschriftung</w:t>
+      </w:r>
     </w:p>
   </w:comment>
 </w:comments>
@@ -2928,23 +4553,29 @@
 
 <file path=word/commentsExtended.xml><?xml version="1.0" encoding="utf-8"?>
 <w15:commentsEx xmlns:wpc="http://schemas.microsoft.com/office/word/2010/wordprocessingCanvas" xmlns:cx="http://schemas.microsoft.com/office/drawing/2014/chartex" xmlns:cx1="http://schemas.microsoft.com/office/drawing/2015/9/8/chartex" xmlns:cx2="http://schemas.microsoft.com/office/drawing/2015/10/21/chartex" xmlns:cx3="http://schemas.microsoft.com/office/drawing/2016/5/9/chartex" xmlns:cx4="http://schemas.microsoft.com/office/drawing/2016/5/10/chartex" xmlns:cx5="http://schemas.microsoft.com/office/drawing/2016/5/11/chartex" xmlns:cx6="http://schemas.microsoft.com/office/drawing/2016/5/12/chartex" xmlns:cx7="http://schemas.microsoft.com/office/drawing/2016/5/13/chartex" xmlns:cx8="http://schemas.microsoft.com/office/drawing/2016/5/14/chartex" xmlns:mc="http://schemas.openxmlformats.org/markup-compatibility/2006" xmlns:aink="http://schemas.microsoft.com/office/drawing/2016/ink" xmlns:am3d="http://schemas.microsoft.com/office/drawing/2017/model3d" xmlns:o="urn:schemas-microsoft-com:office:office" xmlns:r="http://schemas.openxmlformats.org/officeDocument/2006/relationships" xmlns:m="http://schemas.openxmlformats.org/officeDocument/2006/math" xmlns:v="urn:schemas-microsoft-com:vml" xmlns:wp14="http://schemas.microsoft.com/office/word/2010/wordprocessingDrawing" xmlns:wp="http://schemas.openxmlformats.org/drawingml/2006/wordprocessingDrawing" xmlns:w10="urn:schemas-microsoft-com:office:word" xmlns:w="http://schemas.openxmlformats.org/wordprocessingml/2006/main" xmlns:w14="http://schemas.microsoft.com/office/word/2010/wordml" xmlns:w15="http://schemas.microsoft.com/office/word/2012/wordml" xmlns:w16cid="http://schemas.microsoft.com/office/word/2016/wordml/cid" xmlns:w16se="http://schemas.microsoft.com/office/word/2015/wordml/symex" xmlns:wpg="http://schemas.microsoft.com/office/word/2010/wordprocessingGroup" xmlns:wpi="http://schemas.microsoft.com/office/word/2010/wordprocessingInk" xmlns:wne="http://schemas.microsoft.com/office/word/2006/wordml" xmlns:wps="http://schemas.microsoft.com/office/word/2010/wordprocessingShape" mc:Ignorable="w14 w15 w16se w16cid wp14">
+  <w15:commentEx w15:paraId="0BE98C9F" w15:done="0"/>
+  <w15:commentEx w15:paraId="11C06EA9" w15:done="0"/>
   <w15:commentEx w15:paraId="24C97119" w15:done="0"/>
   <w15:commentEx w15:paraId="5F048EB1" w15:done="0"/>
   <w15:commentEx w15:paraId="4CE3087F" w15:done="0"/>
   <w15:commentEx w15:paraId="31E77727" w15:done="0"/>
   <w15:commentEx w15:paraId="7E489405" w15:done="0"/>
-  <w15:commentEx w15:paraId="523B3A2F" w15:done="0"/>
+  <w15:commentEx w15:paraId="09C0D0DA" w15:done="0"/>
+  <w15:commentEx w15:paraId="7DF96BC3" w15:done="0"/>
 </w15:commentsEx>
 </file>
 
 <file path=word/commentsIds.xml><?xml version="1.0" encoding="utf-8"?>
 <w16cid:commentsIds xmlns:wpc="http://schemas.microsoft.com/office/word/2010/wordprocessingCanvas" xmlns:cx="http://schemas.microsoft.com/office/drawing/2014/chartex" xmlns:cx1="http://schemas.microsoft.com/office/drawing/2015/9/8/chartex" xmlns:cx2="http://schemas.microsoft.com/office/drawing/2015/10/21/chartex" xmlns:cx3="http://schemas.microsoft.com/office/drawing/2016/5/9/chartex" xmlns:cx4="http://schemas.microsoft.com/office/drawing/2016/5/10/chartex" xmlns:cx5="http://schemas.microsoft.com/office/drawing/2016/5/11/chartex" xmlns:cx6="http://schemas.microsoft.com/office/drawing/2016/5/12/chartex" xmlns:cx7="http://schemas.microsoft.com/office/drawing/2016/5/13/chartex" xmlns:cx8="http://schemas.microsoft.com/office/drawing/2016/5/14/chartex" xmlns:mc="http://schemas.openxmlformats.org/markup-compatibility/2006" xmlns:aink="http://schemas.microsoft.com/office/drawing/2016/ink" xmlns:am3d="http://schemas.microsoft.com/office/drawing/2017/model3d" xmlns:o="urn:schemas-microsoft-com:office:office" xmlns:r="http://schemas.openxmlformats.org/officeDocument/2006/relationships" xmlns:m="http://schemas.openxmlformats.org/officeDocument/2006/math" xmlns:v="urn:schemas-microsoft-com:vml" xmlns:wp14="http://schemas.microsoft.com/office/word/2010/wordprocessingDrawing" xmlns:wp="http://schemas.openxmlformats.org/drawingml/2006/wordprocessingDrawing" xmlns:w10="urn:schemas-microsoft-com:office:word" xmlns:w="http://schemas.openxmlformats.org/wordprocessingml/2006/main" xmlns:w14="http://schemas.microsoft.com/office/word/2010/wordml" xmlns:w15="http://schemas.microsoft.com/office/word/2012/wordml" xmlns:w16cid="http://schemas.microsoft.com/office/word/2016/wordml/cid" xmlns:w16se="http://schemas.microsoft.com/office/word/2015/wordml/symex" xmlns:wpg="http://schemas.microsoft.com/office/word/2010/wordprocessingGroup" xmlns:wpi="http://schemas.microsoft.com/office/word/2010/wordprocessingInk" xmlns:wne="http://schemas.microsoft.com/office/word/2006/wordml" xmlns:wps="http://schemas.microsoft.com/office/word/2010/wordprocessingShape" mc:Ignorable="w14 w15 w16se w16cid wp14">
+  <w16cid:commentId w16cid:paraId="0BE98C9F" w16cid:durableId="2383627C"/>
+  <w16cid:commentId w16cid:paraId="11C06EA9" w16cid:durableId="23836285"/>
   <w16cid:commentId w16cid:paraId="24C97119" w16cid:durableId="238110D3"/>
   <w16cid:commentId w16cid:paraId="5F048EB1" w16cid:durableId="238110C8"/>
   <w16cid:commentId w16cid:paraId="4CE3087F" w16cid:durableId="2381109C"/>
   <w16cid:commentId w16cid:paraId="31E77727" w16cid:durableId="238114D5"/>
   <w16cid:commentId w16cid:paraId="7E489405" w16cid:durableId="23811B4C"/>
-  <w16cid:commentId w16cid:paraId="523B3A2F" w16cid:durableId="23812437"/>
+  <w16cid:commentId w16cid:paraId="09C0D0DA" w16cid:durableId="2383C9F2"/>
+  <w16cid:commentId w16cid:paraId="7DF96BC3" w16cid:durableId="2384870D"/>
 </w16cid:commentsIds>
 </file>
 
@@ -8355,6 +9986,25 @@
       <w:szCs w:val="18"/>
     </w:rPr>
   </w:style>
+  <w:style w:type="table" w:styleId="Tabellenraster">
+    <w:name w:val="Table Grid"/>
+    <w:basedOn w:val="NormaleTabelle"/>
+    <w:uiPriority w:val="39"/>
+    <w:rsid w:val="00D72683"/>
+    <w:pPr>
+      <w:spacing w:after="0" w:line="240" w:lineRule="auto"/>
+    </w:pPr>
+    <w:tblPr>
+      <w:tblBorders>
+        <w:top w:val="single" w:sz="4" w:space="0" w:color="auto"/>
+        <w:left w:val="single" w:sz="4" w:space="0" w:color="auto"/>
+        <w:bottom w:val="single" w:sz="4" w:space="0" w:color="auto"/>
+        <w:right w:val="single" w:sz="4" w:space="0" w:color="auto"/>
+        <w:insideH w:val="single" w:sz="4" w:space="0" w:color="auto"/>
+        <w:insideV w:val="single" w:sz="4" w:space="0" w:color="auto"/>
+      </w:tblBorders>
+    </w:tblPr>
+  </w:style>
 </w:styles>
 </file>
 

</xml_diff>

<commit_message>
auto commit @08.01.2021: 11:17:58,00
</commit_message>
<xml_diff>
--- a/Bachelorarbeit/Text/Abschlussarbeit_Weckermann.docx
+++ b/Bachelorarbeit/Text/Abschlussarbeit_Weckermann.docx
@@ -193,6 +193,8 @@
         <w:lastRenderedPageBreak/>
         <w:t>Abkürzungsverzeichnis</w:t>
       </w:r>
+      <w:bookmarkStart w:id="0" w:name="_GoBack"/>
+      <w:bookmarkEnd w:id="0"/>
     </w:p>
     <w:tbl>
       <w:tblPr>
@@ -1628,19 +1630,19 @@
         </w:rPr>
         <w:t xml:space="preserve">, </w:t>
       </w:r>
-      <w:commentRangeStart w:id="0"/>
+      <w:commentRangeStart w:id="1"/>
       <w:r>
         <w:rPr>
           <w:szCs w:val="24"/>
         </w:rPr>
         <w:t xml:space="preserve">ein </w:t>
       </w:r>
-      <w:commentRangeEnd w:id="0"/>
+      <w:commentRangeEnd w:id="1"/>
       <w:r>
         <w:rPr>
           <w:rStyle w:val="Kommentarzeichen"/>
         </w:rPr>
-        <w:commentReference w:id="0"/>
+        <w:commentReference w:id="1"/>
       </w:r>
       <w:r>
         <w:rPr>
@@ -2469,30 +2471,30 @@
       <w:r>
         <w:t xml:space="preserve">Die Technische Richtlinie definiert 101 </w:t>
       </w:r>
-      <w:commentRangeStart w:id="1"/>
+      <w:commentRangeStart w:id="2"/>
       <w:r>
         <w:t>Test Requirements</w:t>
       </w:r>
-      <w:commentRangeEnd w:id="1"/>
+      <w:commentRangeEnd w:id="2"/>
       <w:r>
         <w:rPr>
           <w:rStyle w:val="Kommentarzeichen"/>
         </w:rPr>
-        <w:commentReference w:id="1"/>
+        <w:commentReference w:id="2"/>
       </w:r>
       <w:r>
         <w:t xml:space="preserve">, welche 164 </w:t>
       </w:r>
-      <w:commentRangeStart w:id="2"/>
+      <w:commentRangeStart w:id="3"/>
       <w:r>
         <w:t xml:space="preserve">Test Procedures </w:t>
       </w:r>
-      <w:commentRangeEnd w:id="2"/>
+      <w:commentRangeEnd w:id="3"/>
       <w:r>
         <w:rPr>
           <w:rStyle w:val="Kommentarzeichen"/>
         </w:rPr>
-        <w:commentReference w:id="2"/>
+        <w:commentReference w:id="3"/>
       </w:r>
       <w:r>
         <w:t xml:space="preserve">beschreiben. Ein Test Requirement wird als fehlgeschlagen gewertet, wenn ein zugehöriges Test Procedure nicht bestanden wird. </w:t>
@@ -2873,7 +2875,7 @@
         </w:rPr>
         <w:tab/>
       </w:r>
-      <w:commentRangeStart w:id="3"/>
+      <w:commentRangeStart w:id="4"/>
       <w:r>
         <w:rPr>
           <w:sz w:val="28"/>
@@ -2881,12 +2883,12 @@
         </w:rPr>
         <w:t>Something</w:t>
       </w:r>
-      <w:commentRangeEnd w:id="3"/>
+      <w:commentRangeEnd w:id="4"/>
       <w:r>
         <w:rPr>
           <w:rStyle w:val="Kommentarzeichen"/>
         </w:rPr>
-        <w:commentReference w:id="3"/>
+        <w:commentReference w:id="4"/>
       </w:r>
     </w:p>
     <w:p>
@@ -4320,19 +4322,19 @@
         </w:rPr>
         <w:t>oder Protokolle zur externen, automatischen Konfiguration des Geräts, welche oft bei handelsüblichen Routern verwendet werden, fehlen vollends. Ebenso kann ohne die Installation von zusätzlicher Software nicht das veraltete und als unsicher geltende Wi</w:t>
       </w:r>
-      <w:commentRangeStart w:id="4"/>
+      <w:commentRangeStart w:id="5"/>
       <w:r>
         <w:rPr>
           <w:szCs w:val="24"/>
         </w:rPr>
         <w:t>-</w:t>
       </w:r>
-      <w:commentRangeEnd w:id="4"/>
+      <w:commentRangeEnd w:id="5"/>
       <w:r>
         <w:rPr>
           <w:rStyle w:val="Kommentarzeichen"/>
         </w:rPr>
-        <w:commentReference w:id="4"/>
+        <w:commentReference w:id="5"/>
       </w:r>
       <w:r>
         <w:rPr>
@@ -4431,19 +4433,19 @@
         </w:rPr>
         <w:t xml:space="preserve"> als auch negative </w:t>
       </w:r>
-      <w:commentRangeStart w:id="5"/>
+      <w:commentRangeStart w:id="6"/>
       <w:r>
         <w:rPr>
           <w:szCs w:val="24"/>
         </w:rPr>
         <w:t xml:space="preserve">Implikationen </w:t>
       </w:r>
-      <w:commentRangeEnd w:id="5"/>
+      <w:commentRangeEnd w:id="6"/>
       <w:r>
         <w:rPr>
           <w:rStyle w:val="Kommentarzeichen"/>
         </w:rPr>
-        <w:commentReference w:id="5"/>
+        <w:commentReference w:id="6"/>
       </w:r>
       <w:r>
         <w:rPr>
@@ -4586,7 +4588,7 @@
         </w:rPr>
         <w:t>bildet</w:t>
       </w:r>
-      <w:commentRangeStart w:id="6"/>
+      <w:commentRangeStart w:id="7"/>
       <w:r>
         <w:rPr>
           <w:szCs w:val="24"/>
@@ -4599,12 +4601,12 @@
         </w:rPr>
         <w:t xml:space="preserve"> </w:t>
       </w:r>
-      <w:commentRangeEnd w:id="6"/>
+      <w:commentRangeEnd w:id="7"/>
       <w:r>
         <w:rPr>
           <w:rStyle w:val="Kommentarzeichen"/>
         </w:rPr>
-        <w:commentReference w:id="6"/>
+        <w:commentReference w:id="7"/>
       </w:r>
       <w:r>
         <w:rPr>
@@ -4752,19 +4754,19 @@
         </w:rPr>
         <w:t xml:space="preserve"> das Engagement und fachliche Verständnis des Nutzers voraus, über den aktuellen Stand informiert zu bleiben und das Upgrade zeitnah </w:t>
       </w:r>
-      <w:commentRangeStart w:id="7"/>
+      <w:commentRangeStart w:id="8"/>
       <w:r>
         <w:rPr>
           <w:szCs w:val="24"/>
         </w:rPr>
         <w:t>durchzuführen</w:t>
       </w:r>
-      <w:commentRangeEnd w:id="7"/>
+      <w:commentRangeEnd w:id="8"/>
       <w:r>
         <w:rPr>
           <w:rStyle w:val="Kommentarzeichen"/>
         </w:rPr>
-        <w:commentReference w:id="7"/>
+        <w:commentReference w:id="8"/>
       </w:r>
       <w:r>
         <w:rPr>
@@ -5929,13 +5931,13 @@
         </w:rPr>
         <w:t xml:space="preserve">überprüft. Ebenfalls kann der </w:t>
       </w:r>
-      <w:commentRangeStart w:id="8"/>
-      <w:commentRangeEnd w:id="8"/>
+      <w:commentRangeStart w:id="9"/>
+      <w:commentRangeEnd w:id="9"/>
       <w:r>
         <w:rPr>
           <w:rStyle w:val="Kommentarzeichen"/>
         </w:rPr>
-        <w:commentReference w:id="8"/>
+        <w:commentReference w:id="9"/>
       </w:r>
       <w:r>
         <w:rPr>
@@ -6134,19 +6136,19 @@
         </w:rPr>
         <w:t xml:space="preserve">Die beiden verwendeten Kommandos bzw. leichte Abwandlungen von diesen wurden vor allem aufgrund ihrer detaillierten Ausgabe sowie Performanz </w:t>
       </w:r>
-      <w:commentRangeStart w:id="9"/>
+      <w:commentRangeStart w:id="10"/>
       <w:r>
         <w:rPr>
           <w:szCs w:val="24"/>
         </w:rPr>
         <w:t>gewählt</w:t>
       </w:r>
-      <w:commentRangeEnd w:id="9"/>
+      <w:commentRangeEnd w:id="10"/>
       <w:r>
         <w:rPr>
           <w:rStyle w:val="Kommentarzeichen"/>
         </w:rPr>
-        <w:commentReference w:id="9"/>
+        <w:commentReference w:id="10"/>
       </w:r>
       <w:r>
         <w:rPr>
@@ -7294,19 +7296,19 @@
         </w:rPr>
         <w:t xml:space="preserve"> Anforderung, dass dem Endnutzer keine Funktionalität verheimlicht werden darf. Dies ist </w:t>
       </w:r>
-      <w:commentRangeStart w:id="10"/>
+      <w:commentRangeStart w:id="11"/>
       <w:r>
         <w:rPr>
           <w:szCs w:val="24"/>
         </w:rPr>
         <w:t xml:space="preserve">eine durchaus schwierig </w:t>
       </w:r>
-      <w:commentRangeEnd w:id="10"/>
+      <w:commentRangeEnd w:id="11"/>
       <w:r>
         <w:rPr>
           <w:rStyle w:val="Kommentarzeichen"/>
         </w:rPr>
-        <w:commentReference w:id="10"/>
+        <w:commentReference w:id="11"/>
       </w:r>
       <w:proofErr w:type="gramStart"/>
       <w:r>
@@ -7322,19 +7324,19 @@
         </w:rPr>
         <w:t xml:space="preserve">, welche erst zum Ende des Tests durchgeführt werden </w:t>
       </w:r>
-      <w:commentRangeStart w:id="11"/>
+      <w:commentRangeStart w:id="12"/>
       <w:r>
         <w:rPr>
           <w:szCs w:val="24"/>
         </w:rPr>
         <w:t>sollte</w:t>
       </w:r>
-      <w:commentRangeEnd w:id="11"/>
+      <w:commentRangeEnd w:id="12"/>
       <w:r>
         <w:rPr>
           <w:rStyle w:val="Kommentarzeichen"/>
         </w:rPr>
-        <w:commentReference w:id="11"/>
+        <w:commentReference w:id="12"/>
       </w:r>
       <w:r>
         <w:rPr>
@@ -7454,7 +7456,7 @@
         </w:rPr>
         <w:t xml:space="preserve">, welches von Dr. Wetter IT-Consulting frei zur Verfügung gestellt wird [SOURCE]. Dieses Skript zeigt detaillierte Informationen zu allen vom Webserver unterstützten Protokollversionen sowie Verschlüsselungsmethoden. Des Weiteren kann auch ein </w:t>
       </w:r>
-      <w:commentRangeStart w:id="12"/>
+      <w:commentRangeStart w:id="13"/>
       <w:proofErr w:type="spellStart"/>
       <w:r>
         <w:rPr>
@@ -7469,12 +7471,12 @@
         </w:rPr>
         <w:t xml:space="preserve"> </w:t>
       </w:r>
-      <w:commentRangeEnd w:id="12"/>
+      <w:commentRangeEnd w:id="13"/>
       <w:r>
         <w:rPr>
           <w:rStyle w:val="Kommentarzeichen"/>
         </w:rPr>
-        <w:commentReference w:id="12"/>
+        <w:commentReference w:id="13"/>
       </w:r>
       <w:r>
         <w:rPr>
@@ -7663,19 +7665,19 @@
           <w:szCs w:val="24"/>
         </w:rPr>
       </w:pPr>
-      <w:commentRangeStart w:id="13"/>
+      <w:commentRangeStart w:id="14"/>
       <w:r>
         <w:rPr>
           <w:szCs w:val="24"/>
         </w:rPr>
         <w:t xml:space="preserve">Login-Versuche </w:t>
       </w:r>
-      <w:commentRangeEnd w:id="13"/>
+      <w:commentRangeEnd w:id="14"/>
       <w:r>
         <w:rPr>
           <w:rStyle w:val="Kommentarzeichen"/>
         </w:rPr>
-        <w:commentReference w:id="13"/>
+        <w:commentReference w:id="14"/>
       </w:r>
       <w:r>
         <w:rPr>
@@ -8201,13 +8203,13 @@
         <w:lastRenderedPageBreak/>
         <w:t xml:space="preserve">Anforderung TR.D.12 wird zunächst festgestellt, ob es einen Anti-CSRF Cookie gibt. </w:t>
       </w:r>
-      <w:commentRangeStart w:id="14"/>
-      <w:commentRangeEnd w:id="14"/>
+      <w:commentRangeStart w:id="15"/>
+      <w:commentRangeEnd w:id="15"/>
       <w:r>
         <w:rPr>
           <w:rStyle w:val="Kommentarzeichen"/>
         </w:rPr>
-        <w:commentReference w:id="14"/>
+        <w:commentReference w:id="15"/>
       </w:r>
       <w:r>
         <w:rPr>
@@ -8547,19 +8549,19 @@
         </w:rPr>
         <w:t xml:space="preserve">zeigt die Signatur an, wenn diese vorhanden </w:t>
       </w:r>
-      <w:commentRangeStart w:id="15"/>
+      <w:commentRangeStart w:id="16"/>
       <w:r>
         <w:rPr>
           <w:szCs w:val="24"/>
         </w:rPr>
         <w:t>ist</w:t>
       </w:r>
-      <w:commentRangeEnd w:id="15"/>
+      <w:commentRangeEnd w:id="16"/>
       <w:r>
         <w:rPr>
           <w:rStyle w:val="Kommentarzeichen"/>
         </w:rPr>
-        <w:commentReference w:id="15"/>
+        <w:commentReference w:id="16"/>
       </w:r>
       <w:r>
         <w:rPr>
@@ -8672,19 +8674,19 @@
         </w:rPr>
         <w:t xml:space="preserve">ngriffsoberfläche wird in Modul G </w:t>
       </w:r>
-      <w:commentRangeStart w:id="16"/>
+      <w:commentRangeStart w:id="17"/>
       <w:r>
         <w:rPr>
           <w:szCs w:val="24"/>
         </w:rPr>
         <w:t>die</w:t>
       </w:r>
-      <w:commentRangeEnd w:id="16"/>
+      <w:commentRangeEnd w:id="17"/>
       <w:r>
         <w:rPr>
           <w:rStyle w:val="Kommentarzeichen"/>
         </w:rPr>
-        <w:commentReference w:id="16"/>
+        <w:commentReference w:id="17"/>
       </w:r>
       <w:r>
         <w:rPr>
@@ -9005,13 +9007,13 @@
           <w:szCs w:val="28"/>
         </w:rPr>
       </w:pPr>
-      <w:commentRangeStart w:id="17"/>
-      <w:commentRangeEnd w:id="17"/>
+      <w:commentRangeStart w:id="18"/>
+      <w:commentRangeEnd w:id="18"/>
       <w:r>
         <w:rPr>
           <w:rStyle w:val="Kommentarzeichen"/>
         </w:rPr>
-        <w:commentReference w:id="17"/>
+        <w:commentReference w:id="18"/>
       </w:r>
     </w:p>
     <w:p>
@@ -9337,7 +9339,6 @@
           </wp:inline>
         </w:drawing>
       </w:r>
-      <w:bookmarkStart w:id="18" w:name="_GoBack"/>
       <w:r>
         <w:rPr>
           <w:noProof/>
@@ -9379,7 +9380,6 @@
           </wp:inline>
         </w:drawing>
       </w:r>
-      <w:bookmarkEnd w:id="18"/>
     </w:p>
     <w:p>
       <w:pPr>
@@ -10985,7 +10985,75 @@
       </w:tr>
       <w:tr>
         <w:trPr>
-          <w:trHeight w:val="458"/>
+          <w:trHeight w:val="446"/>
+        </w:trPr>
+        <w:tc>
+          <w:tcPr>
+            <w:cnfStyle w:val="001000000000" w:firstRow="0" w:lastRow="0" w:firstColumn="1" w:lastColumn="0" w:oddVBand="0" w:evenVBand="0" w:oddHBand="0" w:evenHBand="0" w:firstRowFirstColumn="0" w:firstRowLastColumn="0" w:lastRowFirstColumn="0" w:lastRowLastColumn="0"/>
+            <w:tcW w:w="3228" w:type="dxa"/>
+          </w:tcPr>
+          <w:p>
+            <w:pPr>
+              <w:rPr>
+                <w:b w:val="0"/>
+                <w:bCs w:val="0"/>
+                <w:szCs w:val="24"/>
+              </w:rPr>
+            </w:pPr>
+            <w:proofErr w:type="spellStart"/>
+            <w:r>
+              <w:rPr>
+                <w:b w:val="0"/>
+                <w:bCs w:val="0"/>
+                <w:szCs w:val="24"/>
+              </w:rPr>
+              <w:t>AdvancedTomato</w:t>
+            </w:r>
+            <w:proofErr w:type="spellEnd"/>
+          </w:p>
+        </w:tc>
+        <w:tc>
+          <w:tcPr>
+            <w:tcW w:w="2784" w:type="dxa"/>
+          </w:tcPr>
+          <w:p>
+            <w:pPr>
+              <w:cnfStyle w:val="000000000000" w:firstRow="0" w:lastRow="0" w:firstColumn="0" w:lastColumn="0" w:oddVBand="0" w:evenVBand="0" w:oddHBand="0" w:evenHBand="0" w:firstRowFirstColumn="0" w:firstRowLastColumn="0" w:lastRowFirstColumn="0" w:lastRowLastColumn="0"/>
+              <w:rPr>
+                <w:szCs w:val="24"/>
+              </w:rPr>
+            </w:pPr>
+            <w:r>
+              <w:rPr>
+                <w:szCs w:val="24"/>
+              </w:rPr>
+              <w:t>NETGEAR WNDR3700v3</w:t>
+            </w:r>
+          </w:p>
+        </w:tc>
+        <w:tc>
+          <w:tcPr>
+            <w:tcW w:w="2406" w:type="dxa"/>
+          </w:tcPr>
+          <w:p>
+            <w:pPr>
+              <w:cnfStyle w:val="000000000000" w:firstRow="0" w:lastRow="0" w:firstColumn="0" w:lastColumn="0" w:oddVBand="0" w:evenVBand="0" w:oddHBand="0" w:evenHBand="0" w:firstRowFirstColumn="0" w:firstRowLastColumn="0" w:lastRowFirstColumn="0" w:lastRowLastColumn="0"/>
+              <w:rPr>
+                <w:szCs w:val="24"/>
+              </w:rPr>
+            </w:pPr>
+            <w:r>
+              <w:rPr>
+                <w:szCs w:val="24"/>
+              </w:rPr>
+              <w:t>3.4-138</w:t>
+            </w:r>
+          </w:p>
+        </w:tc>
+      </w:tr>
+      <w:tr>
+        <w:trPr>
+          <w:trHeight w:val="446"/>
         </w:trPr>
         <w:tc>
           <w:tcPr>
@@ -11006,7 +11074,7 @@
                 <w:bCs w:val="0"/>
                 <w:szCs w:val="24"/>
               </w:rPr>
-              <w:t>OpenWrt</w:t>
+              <w:t>DD-WRT</w:t>
             </w:r>
           </w:p>
         </w:tc>
@@ -11062,189 +11130,22 @@
                 <w:szCs w:val="24"/>
                 <w:lang w:val="en-US"/>
               </w:rPr>
-              <w:t>19.07.4</w:t>
+              <w:t>12-18-2020-</w:t>
             </w:r>
-          </w:p>
-        </w:tc>
-      </w:tr>
-      <w:tr>
-        <w:trPr>
-          <w:trHeight w:val="446"/>
-        </w:trPr>
-        <w:tc>
-          <w:tcPr>
-            <w:cnfStyle w:val="001000000000" w:firstRow="0" w:lastRow="0" w:firstColumn="1" w:lastColumn="0" w:oddVBand="0" w:evenVBand="0" w:oddHBand="0" w:evenHBand="0" w:firstRowFirstColumn="0" w:firstRowLastColumn="0" w:lastRowFirstColumn="0" w:lastRowLastColumn="0"/>
-            <w:tcW w:w="3228" w:type="dxa"/>
-          </w:tcPr>
-          <w:p>
-            <w:pPr>
-              <w:rPr>
-                <w:b w:val="0"/>
-                <w:bCs w:val="0"/>
-                <w:szCs w:val="24"/>
-              </w:rPr>
-            </w:pPr>
-            <w:r>
-              <w:rPr>
-                <w:b w:val="0"/>
-                <w:bCs w:val="0"/>
-                <w:szCs w:val="24"/>
-              </w:rPr>
-              <w:t>OpenWrt</w:t>
-            </w:r>
-          </w:p>
-        </w:tc>
-        <w:tc>
-          <w:tcPr>
-            <w:tcW w:w="2784" w:type="dxa"/>
-          </w:tcPr>
-          <w:p>
-            <w:pPr>
-              <w:cnfStyle w:val="000000000000" w:firstRow="0" w:lastRow="0" w:firstColumn="0" w:lastColumn="0" w:oddVBand="0" w:evenVBand="0" w:oddHBand="0" w:evenHBand="0" w:firstRowFirstColumn="0" w:firstRowLastColumn="0" w:lastRowFirstColumn="0" w:lastRowLastColumn="0"/>
-              <w:rPr>
-                <w:szCs w:val="24"/>
-                <w:lang w:val="en-US"/>
-              </w:rPr>
-            </w:pPr>
+            <w:commentRangeStart w:id="23"/>
             <w:r>
               <w:rPr>
                 <w:szCs w:val="24"/>
                 <w:lang w:val="en-US"/>
               </w:rPr>
-              <w:t xml:space="preserve">TP-Link </w:t>
+              <w:t>r45036</w:t>
             </w:r>
+            <w:commentRangeEnd w:id="23"/>
             <w:r>
               <w:rPr>
-                <w:szCs w:val="24"/>
-                <w:lang w:val="en-US"/>
+                <w:rStyle w:val="Kommentarzeichen"/>
               </w:rPr>
-              <w:t>Archer</w:t>
-            </w:r>
-            <w:r>
-              <w:rPr>
-                <w:szCs w:val="24"/>
-                <w:lang w:val="en-US"/>
-              </w:rPr>
-              <w:t xml:space="preserve"> C7 v5</w:t>
-            </w:r>
-          </w:p>
-        </w:tc>
-        <w:tc>
-          <w:tcPr>
-            <w:tcW w:w="2406" w:type="dxa"/>
-          </w:tcPr>
-          <w:p>
-            <w:pPr>
-              <w:cnfStyle w:val="000000000000" w:firstRow="0" w:lastRow="0" w:firstColumn="0" w:lastColumn="0" w:oddVBand="0" w:evenVBand="0" w:oddHBand="0" w:evenHBand="0" w:firstRowFirstColumn="0" w:firstRowLastColumn="0" w:lastRowFirstColumn="0" w:lastRowLastColumn="0"/>
-              <w:rPr>
-                <w:szCs w:val="24"/>
-                <w:lang w:val="en-US"/>
-              </w:rPr>
-            </w:pPr>
-            <w:r>
-              <w:rPr>
-                <w:szCs w:val="24"/>
-                <w:lang w:val="en-US"/>
-              </w:rPr>
-              <w:t>19.07.</w:t>
-            </w:r>
-            <w:r>
-              <w:rPr>
-                <w:szCs w:val="24"/>
-                <w:lang w:val="en-US"/>
-              </w:rPr>
-              <w:t>5</w:t>
-            </w:r>
-          </w:p>
-        </w:tc>
-      </w:tr>
-      <w:tr>
-        <w:trPr>
-          <w:trHeight w:val="458"/>
-        </w:trPr>
-        <w:tc>
-          <w:tcPr>
-            <w:cnfStyle w:val="001000000000" w:firstRow="0" w:lastRow="0" w:firstColumn="1" w:lastColumn="0" w:oddVBand="0" w:evenVBand="0" w:oddHBand="0" w:evenHBand="0" w:firstRowFirstColumn="0" w:firstRowLastColumn="0" w:lastRowFirstColumn="0" w:lastRowLastColumn="0"/>
-            <w:tcW w:w="3228" w:type="dxa"/>
-          </w:tcPr>
-          <w:p>
-            <w:pPr>
-              <w:rPr>
-                <w:b w:val="0"/>
-                <w:bCs w:val="0"/>
-                <w:szCs w:val="24"/>
-              </w:rPr>
-            </w:pPr>
-            <w:r>
-              <w:rPr>
-                <w:b w:val="0"/>
-                <w:bCs w:val="0"/>
-                <w:szCs w:val="24"/>
-              </w:rPr>
-              <w:t>LibreCMC</w:t>
-            </w:r>
-          </w:p>
-        </w:tc>
-        <w:tc>
-          <w:tcPr>
-            <w:tcW w:w="2784" w:type="dxa"/>
-          </w:tcPr>
-          <w:p>
-            <w:pPr>
-              <w:cnfStyle w:val="000000000000" w:firstRow="0" w:lastRow="0" w:firstColumn="0" w:lastColumn="0" w:oddVBand="0" w:evenVBand="0" w:oddHBand="0" w:evenHBand="0" w:firstRowFirstColumn="0" w:firstRowLastColumn="0" w:lastRowFirstColumn="0" w:lastRowLastColumn="0"/>
-              <w:rPr>
-                <w:szCs w:val="24"/>
-                <w:lang w:val="en-US"/>
-              </w:rPr>
-            </w:pPr>
-            <w:r>
-              <w:rPr>
-                <w:szCs w:val="24"/>
-                <w:lang w:val="en-US"/>
-              </w:rPr>
-              <w:t xml:space="preserve">TP-Link </w:t>
-            </w:r>
-            <w:r>
-              <w:rPr>
-                <w:szCs w:val="24"/>
-                <w:lang w:val="en-US"/>
-              </w:rPr>
-              <w:t>Archer</w:t>
-            </w:r>
-            <w:r>
-              <w:rPr>
-                <w:szCs w:val="24"/>
-                <w:lang w:val="en-US"/>
-              </w:rPr>
-              <w:t xml:space="preserve"> C7 v</w:t>
-            </w:r>
-            <w:r>
-              <w:rPr>
-                <w:szCs w:val="24"/>
-                <w:lang w:val="en-US"/>
-              </w:rPr>
-              <w:t>2</w:t>
-            </w:r>
-          </w:p>
-        </w:tc>
-        <w:tc>
-          <w:tcPr>
-            <w:tcW w:w="2406" w:type="dxa"/>
-          </w:tcPr>
-          <w:p>
-            <w:pPr>
-              <w:cnfStyle w:val="000000000000" w:firstRow="0" w:lastRow="0" w:firstColumn="0" w:lastColumn="0" w:oddVBand="0" w:evenVBand="0" w:oddHBand="0" w:evenHBand="0" w:firstRowFirstColumn="0" w:firstRowLastColumn="0" w:lastRowFirstColumn="0" w:lastRowLastColumn="0"/>
-              <w:rPr>
-                <w:szCs w:val="24"/>
-                <w:lang w:val="en-US"/>
-              </w:rPr>
-            </w:pPr>
-            <w:r>
-              <w:rPr>
-                <w:szCs w:val="24"/>
-                <w:lang w:val="en-US"/>
-              </w:rPr>
-              <w:t>v1.5.3:2020-10-02</w:t>
+              <w:commentReference w:id="23"/>
             </w:r>
           </w:p>
         </w:tc>
@@ -11429,7 +11330,7 @@
       </w:tr>
       <w:tr>
         <w:trPr>
-          <w:trHeight w:val="446"/>
+          <w:trHeight w:val="458"/>
         </w:trPr>
         <w:tc>
           <w:tcPr>
@@ -11451,7 +11352,7 @@
                 <w:bCs w:val="0"/>
                 <w:szCs w:val="24"/>
               </w:rPr>
-              <w:t>AdvancedTomato</w:t>
+              <w:t>LibreCMC</w:t>
             </w:r>
             <w:proofErr w:type="spellEnd"/>
           </w:p>
@@ -11465,13 +11366,36 @@
               <w:cnfStyle w:val="000000000000" w:firstRow="0" w:lastRow="0" w:firstColumn="0" w:lastColumn="0" w:oddVBand="0" w:evenVBand="0" w:oddHBand="0" w:evenHBand="0" w:firstRowFirstColumn="0" w:firstRowLastColumn="0" w:lastRowFirstColumn="0" w:lastRowLastColumn="0"/>
               <w:rPr>
                 <w:szCs w:val="24"/>
+                <w:lang w:val="en-US"/>
               </w:rPr>
             </w:pPr>
             <w:r>
               <w:rPr>
                 <w:szCs w:val="24"/>
+                <w:lang w:val="en-US"/>
               </w:rPr>
-              <w:t>NETGEAR WNDR3700v3</w:t>
+              <w:t xml:space="preserve">TP-Link </w:t>
+            </w:r>
+            <w:r>
+              <w:rPr>
+                <w:szCs w:val="24"/>
+                <w:lang w:val="en-US"/>
+              </w:rPr>
+              <w:t>Archer</w:t>
+            </w:r>
+            <w:r>
+              <w:rPr>
+                <w:szCs w:val="24"/>
+                <w:lang w:val="en-US"/>
+              </w:rPr>
+              <w:t xml:space="preserve"> C7 v</w:t>
+            </w:r>
+            <w:r>
+              <w:rPr>
+                <w:szCs w:val="24"/>
+                <w:lang w:val="en-US"/>
+              </w:rPr>
+              <w:t>2</w:t>
             </w:r>
           </w:p>
         </w:tc>
@@ -11484,20 +11408,22 @@
               <w:cnfStyle w:val="000000000000" w:firstRow="0" w:lastRow="0" w:firstColumn="0" w:lastColumn="0" w:oddVBand="0" w:evenVBand="0" w:oddHBand="0" w:evenHBand="0" w:firstRowFirstColumn="0" w:firstRowLastColumn="0" w:lastRowFirstColumn="0" w:lastRowLastColumn="0"/>
               <w:rPr>
                 <w:szCs w:val="24"/>
+                <w:lang w:val="en-US"/>
               </w:rPr>
             </w:pPr>
             <w:r>
               <w:rPr>
                 <w:szCs w:val="24"/>
+                <w:lang w:val="en-US"/>
               </w:rPr>
-              <w:t>3.4-138</w:t>
+              <w:t>v1.5.3:2020-10-02</w:t>
             </w:r>
           </w:p>
         </w:tc>
       </w:tr>
       <w:tr>
         <w:trPr>
-          <w:trHeight w:val="446"/>
+          <w:trHeight w:val="458"/>
         </w:trPr>
         <w:tc>
           <w:tcPr>
@@ -11518,7 +11444,7 @@
                 <w:bCs w:val="0"/>
                 <w:szCs w:val="24"/>
               </w:rPr>
-              <w:t>DD-WRT</w:t>
+              <w:t>OpenWrt</w:t>
             </w:r>
           </w:p>
         </w:tc>
@@ -11574,22 +11500,98 @@
                 <w:szCs w:val="24"/>
                 <w:lang w:val="en-US"/>
               </w:rPr>
-              <w:t>12-18-2020-</w:t>
+              <w:t>19.07.4</w:t>
             </w:r>
-            <w:commentRangeStart w:id="23"/>
+          </w:p>
+        </w:tc>
+      </w:tr>
+      <w:tr>
+        <w:trPr>
+          <w:trHeight w:val="446"/>
+        </w:trPr>
+        <w:tc>
+          <w:tcPr>
+            <w:cnfStyle w:val="001000000000" w:firstRow="0" w:lastRow="0" w:firstColumn="1" w:lastColumn="0" w:oddVBand="0" w:evenVBand="0" w:oddHBand="0" w:evenHBand="0" w:firstRowFirstColumn="0" w:firstRowLastColumn="0" w:lastRowFirstColumn="0" w:lastRowLastColumn="0"/>
+            <w:tcW w:w="3228" w:type="dxa"/>
+          </w:tcPr>
+          <w:p>
+            <w:pPr>
+              <w:rPr>
+                <w:b w:val="0"/>
+                <w:bCs w:val="0"/>
+                <w:szCs w:val="24"/>
+              </w:rPr>
+            </w:pPr>
+            <w:r>
+              <w:rPr>
+                <w:b w:val="0"/>
+                <w:bCs w:val="0"/>
+                <w:szCs w:val="24"/>
+              </w:rPr>
+              <w:t>OpenWrt</w:t>
+            </w:r>
+          </w:p>
+        </w:tc>
+        <w:tc>
+          <w:tcPr>
+            <w:tcW w:w="2784" w:type="dxa"/>
+          </w:tcPr>
+          <w:p>
+            <w:pPr>
+              <w:cnfStyle w:val="000000000000" w:firstRow="0" w:lastRow="0" w:firstColumn="0" w:lastColumn="0" w:oddVBand="0" w:evenVBand="0" w:oddHBand="0" w:evenHBand="0" w:firstRowFirstColumn="0" w:firstRowLastColumn="0" w:lastRowFirstColumn="0" w:lastRowLastColumn="0"/>
+              <w:rPr>
+                <w:szCs w:val="24"/>
+                <w:lang w:val="en-US"/>
+              </w:rPr>
+            </w:pPr>
             <w:r>
               <w:rPr>
                 <w:szCs w:val="24"/>
                 <w:lang w:val="en-US"/>
               </w:rPr>
-              <w:t>r45036</w:t>
+              <w:t xml:space="preserve">TP-Link </w:t>
             </w:r>
-            <w:commentRangeEnd w:id="23"/>
             <w:r>
               <w:rPr>
-                <w:rStyle w:val="Kommentarzeichen"/>
+                <w:szCs w:val="24"/>
+                <w:lang w:val="en-US"/>
               </w:rPr>
-              <w:commentReference w:id="23"/>
+              <w:t>Archer</w:t>
+            </w:r>
+            <w:r>
+              <w:rPr>
+                <w:szCs w:val="24"/>
+                <w:lang w:val="en-US"/>
+              </w:rPr>
+              <w:t xml:space="preserve"> C7 v5</w:t>
+            </w:r>
+          </w:p>
+        </w:tc>
+        <w:tc>
+          <w:tcPr>
+            <w:tcW w:w="2406" w:type="dxa"/>
+          </w:tcPr>
+          <w:p>
+            <w:pPr>
+              <w:cnfStyle w:val="000000000000" w:firstRow="0" w:lastRow="0" w:firstColumn="0" w:lastColumn="0" w:oddVBand="0" w:evenVBand="0" w:oddHBand="0" w:evenHBand="0" w:firstRowFirstColumn="0" w:firstRowLastColumn="0" w:lastRowFirstColumn="0" w:lastRowLastColumn="0"/>
+              <w:rPr>
+                <w:szCs w:val="24"/>
+                <w:lang w:val="en-US"/>
+              </w:rPr>
+            </w:pPr>
+            <w:r>
+              <w:rPr>
+                <w:szCs w:val="24"/>
+                <w:lang w:val="en-US"/>
+              </w:rPr>
+              <w:t>19.07.</w:t>
+            </w:r>
+            <w:r>
+              <w:rPr>
+                <w:szCs w:val="24"/>
+                <w:lang w:val="en-US"/>
+              </w:rPr>
+              <w:t>5</w:t>
             </w:r>
           </w:p>
         </w:tc>
@@ -12618,31 +12620,20 @@
               <w:rPr>
                 <w:rFonts w:ascii="Courier New" w:eastAsia="Courier New" w:hAnsi="Courier New" w:cs="Courier New"/>
                 <w:sz w:val="19"/>
-                <w:lang w:val="en-GB"/>
               </w:rPr>
             </w:pPr>
             <w:r>
               <w:rPr>
                 <w:rFonts w:ascii="Courier New" w:eastAsia="Courier New" w:hAnsi="Courier New" w:cs="Courier New"/>
                 <w:sz w:val="19"/>
-                <w:lang w:val="en-GB"/>
               </w:rPr>
-              <w:t xml:space="preserve">   </w:t>
-            </w:r>
-            <w:r>
-              <w:rPr>
-                <w:rFonts w:ascii="Courier New" w:eastAsia="Courier New" w:hAnsi="Courier New" w:cs="Courier New"/>
-                <w:sz w:val="19"/>
-                <w:lang w:val="en-GB"/>
-              </w:rPr>
-              <w:t>nmap -</w:t>
+              <w:t xml:space="preserve">   nmap -</w:t>
             </w:r>
             <w:proofErr w:type="spellStart"/>
             <w:r>
               <w:rPr>
                 <w:rFonts w:ascii="Courier New" w:eastAsia="Courier New" w:hAnsi="Courier New" w:cs="Courier New"/>
                 <w:sz w:val="19"/>
-                <w:lang w:val="en-GB"/>
               </w:rPr>
               <w:t>sSCV</w:t>
             </w:r>
@@ -12651,7 +12642,6 @@
               <w:rPr>
                 <w:rFonts w:ascii="Courier New" w:eastAsia="Courier New" w:hAnsi="Courier New" w:cs="Courier New"/>
                 <w:sz w:val="19"/>
-                <w:lang w:val="en-GB"/>
               </w:rPr>
               <w:t xml:space="preserve"> -T4 -p- -</w:t>
             </w:r>
@@ -12660,7 +12650,6 @@
               <w:rPr>
                 <w:rFonts w:ascii="Courier New" w:eastAsia="Courier New" w:hAnsi="Courier New" w:cs="Courier New"/>
                 <w:sz w:val="19"/>
-                <w:lang w:val="en-GB"/>
               </w:rPr>
               <w:t>Pn</w:t>
             </w:r>
@@ -12669,20 +12658,43 @@
               <w:rPr>
                 <w:rFonts w:ascii="Courier New" w:eastAsia="Courier New" w:hAnsi="Courier New" w:cs="Courier New"/>
                 <w:sz w:val="19"/>
+              </w:rPr>
+              <w:t xml:space="preserve"> 192.168.1.1 </w:t>
+            </w:r>
+          </w:p>
+          <w:p>
+            <w:pPr>
+              <w:spacing w:line="216" w:lineRule="auto"/>
+              <w:ind w:right="210"/>
+              <w:rPr>
+                <w:rFonts w:ascii="Courier New" w:eastAsia="Courier New" w:hAnsi="Courier New" w:cs="Courier New"/>
+                <w:sz w:val="19"/>
                 <w:lang w:val="en-GB"/>
+              </w:rPr>
+            </w:pPr>
+            <w:r>
+              <w:rPr>
+                <w:rFonts w:ascii="Courier New" w:eastAsia="Courier New" w:hAnsi="Courier New" w:cs="Courier New"/>
+                <w:sz w:val="19"/>
               </w:rPr>
               <w:t xml:space="preserve"> </w:t>
             </w:r>
-            <w:proofErr w:type="gramStart"/>
             <w:r>
               <w:rPr>
                 <w:rFonts w:ascii="Courier New" w:eastAsia="Courier New" w:hAnsi="Courier New" w:cs="Courier New"/>
                 <w:sz w:val="19"/>
                 <w:lang w:val="en-GB"/>
               </w:rPr>
-              <w:t>192.168.1.1  3</w:t>
+              <w:t>3</w:t>
             </w:r>
-            <w:proofErr w:type="gramEnd"/>
+            <w:r>
+              <w:rPr>
+                <w:rFonts w:ascii="Courier New" w:eastAsia="Courier New" w:hAnsi="Courier New" w:cs="Courier New"/>
+                <w:sz w:val="19"/>
+                <w:lang w:val="en-GB"/>
+              </w:rPr>
+              <w:t xml:space="preserve"> </w:t>
+            </w:r>
             <w:r>
               <w:rPr>
                 <w:rFonts w:ascii="Courier New" w:eastAsia="Courier New" w:hAnsi="Courier New" w:cs="Courier New"/>
@@ -12705,6 +12717,8 @@
               <w:spacing w:line="216" w:lineRule="auto"/>
               <w:ind w:right="210"/>
               <w:rPr>
+                <w:rFonts w:ascii="Courier New" w:eastAsia="Courier New" w:hAnsi="Courier New" w:cs="Courier New"/>
+                <w:sz w:val="19"/>
                 <w:lang w:val="en-GB"/>
               </w:rPr>
             </w:pPr>
@@ -12732,18 +12746,41 @@
                 <w:sz w:val="19"/>
                 <w:lang w:val="en-GB"/>
               </w:rPr>
-              <w:t xml:space="preserve"> (192.168.1.1</w:t>
+              <w:t xml:space="preserve"> (192.168.1.1)  </w:t>
             </w:r>
-            <w:proofErr w:type="gramStart"/>
+          </w:p>
+          <w:p>
+            <w:pPr>
+              <w:spacing w:line="216" w:lineRule="auto"/>
+              <w:ind w:right="210"/>
+              <w:rPr>
+                <w:lang w:val="en-GB"/>
+              </w:rPr>
+            </w:pPr>
             <w:r>
               <w:rPr>
                 <w:rFonts w:ascii="Courier New" w:eastAsia="Courier New" w:hAnsi="Courier New" w:cs="Courier New"/>
                 <w:sz w:val="19"/>
                 <w:lang w:val="en-GB"/>
               </w:rPr>
-              <w:t>)  4</w:t>
+              <w:t xml:space="preserve"> </w:t>
             </w:r>
-            <w:proofErr w:type="gramEnd"/>
+            <w:r>
+              <w:rPr>
+                <w:rFonts w:ascii="Courier New" w:eastAsia="Courier New" w:hAnsi="Courier New" w:cs="Courier New"/>
+                <w:sz w:val="19"/>
+                <w:lang w:val="en-GB"/>
+              </w:rPr>
+              <w:t>4</w:t>
+            </w:r>
+            <w:r>
+              <w:rPr>
+                <w:rFonts w:ascii="Courier New" w:eastAsia="Courier New" w:hAnsi="Courier New" w:cs="Courier New"/>
+                <w:sz w:val="19"/>
+                <w:lang w:val="en-GB"/>
+              </w:rPr>
+              <w:t xml:space="preserve"> </w:t>
+            </w:r>
             <w:r>
               <w:rPr>
                 <w:rFonts w:ascii="Courier New" w:eastAsia="Courier New" w:hAnsi="Courier New" w:cs="Courier New"/>
@@ -14153,11 +14190,10 @@
         <w:rPr>
           <w:noProof/>
         </w:rPr>
-        <w:lastRenderedPageBreak/>
         <w:drawing>
-          <wp:inline distT="0" distB="0" distL="0" distR="0" wp14:anchorId="76FE0CBB" wp14:editId="6180A55D">
-            <wp:extent cx="5400040" cy="4137949"/>
-            <wp:effectExtent l="0" t="0" r="10160" b="15240"/>
+          <wp:inline distT="0" distB="0" distL="0" distR="0" wp14:anchorId="76FE0CBB" wp14:editId="107863CF">
+            <wp:extent cx="5284071" cy="2923540"/>
+            <wp:effectExtent l="0" t="0" r="12065" b="10160"/>
             <wp:docPr id="21" name="Diagramm 21">
               <a:extLst xmlns:a="http://schemas.openxmlformats.org/drawingml/2006/main">
                 <a:ext uri="{FF2B5EF4-FFF2-40B4-BE49-F238E27FC236}">
@@ -14192,7 +14228,14 @@
         <w:rPr>
           <w:szCs w:val="24"/>
         </w:rPr>
-        <w:t>Einige Defizite bzw. gemischte Ergebnisse liefern die Testfälle des WLAN-Gästenetzes. Da OpenWrt keine klassische Funktionalität liefert, welche automatisch ein WLAN-Netz für Gäste bereitstellt, wurde hier auf die Anleitung in der Dokumentation zurückgegriffen, die ein ähnliches Ergebnis erzielen soll, jedoch dem Nutzer alle Freiheiten lässt, Änderungen zu machen. So ist es kein Garant, dass das Gäste-Netz Nutzer tatsächlich separiert oder</w:t>
+        <w:t xml:space="preserve">Einige Defizite bzw. gemischte Ergebnisse liefern die Testfälle des WLAN-Gästenetzes. Da OpenWrt keine klassische Funktionalität liefert, welche automatisch ein WLAN-Netz für Gäste bereitstellt, wurde hier auf die Anleitung in der Dokumentation zurückgegriffen, die ein ähnliches Ergebnis erzielen soll, jedoch dem Nutzer alle Freiheiten lässt, Änderungen zu machen. So ist es kein Garant, dass das Gäste-Netz </w:t>
+      </w:r>
+      <w:r>
+        <w:rPr>
+          <w:szCs w:val="24"/>
+        </w:rPr>
+        <w:lastRenderedPageBreak/>
+        <w:t>Nutzer tatsächlich separiert oder</w:t>
       </w:r>
       <w:r>
         <w:rPr>
@@ -14281,14 +14324,7 @@
         <w:rPr>
           <w:szCs w:val="24"/>
         </w:rPr>
-        <w:t xml:space="preserve">Wie bereits im vorherigen Kapitel festgehalten, benötigt OpenWrt nur einige Änderungen, um die Technische Richtlinie 03148 vollumfänglich zu bestehen. Es wird vor allem Wert auf die mit „MUST“ gekennzeichneten Testfälle gelegt. Für Testfälle, die mit „SHOULD“ gekennzeichnet sind wird nachfolgend eine Änderung vorgeschlagen, </w:t>
-      </w:r>
-      <w:r>
-        <w:rPr>
-          <w:szCs w:val="24"/>
-        </w:rPr>
-        <w:lastRenderedPageBreak/>
-        <w:t xml:space="preserve">wenn es sich hierbei um einen simplen Eingriff handelt. Ebenfalls werden keine Aussagen zu Funktionen getroffen, welche nicht, oder nur durch zusätzliche Pakete, vorhanden sind. </w:t>
+        <w:t xml:space="preserve">Wie bereits im vorherigen Kapitel festgehalten, benötigt OpenWrt nur einige Änderungen, um die Technische Richtlinie 03148 vollumfänglich zu bestehen. Es wird vor allem Wert auf die mit „MUST“ gekennzeichneten Testfälle gelegt. Für Testfälle, die mit „SHOULD“ gekennzeichnet sind wird nachfolgend eine Änderung vorgeschlagen, wenn es sich hierbei um einen simplen Eingriff handelt. Ebenfalls werden keine Aussagen zu Funktionen getroffen, welche nicht, oder nur durch zusätzliche Pakete, vorhanden sind. </w:t>
       </w:r>
       <w:r>
         <w:rPr>
@@ -14487,7 +14523,14 @@
         <w:rPr>
           <w:szCs w:val="24"/>
         </w:rPr>
-        <w:t xml:space="preserve"> erscheint bei einem unzureichenden </w:t>
+        <w:t xml:space="preserve"> erscheint bei einem </w:t>
+      </w:r>
+      <w:r>
+        <w:rPr>
+          <w:szCs w:val="24"/>
+        </w:rPr>
+        <w:lastRenderedPageBreak/>
+        <w:t xml:space="preserve">unzureichenden </w:t>
       </w:r>
       <w:r>
         <w:rPr>
@@ -14535,83 +14578,228 @@
         <w:rPr>
           <w:szCs w:val="24"/>
         </w:rPr>
-        <w:t xml:space="preserve">Ein weiterer Test, welcher während der Durchführung der Technischen Richtlinie scheiterte, ist TR.D.2. Dieser beschreibt, dass der Zugang zur Konfiguration des Gerätes </w:t>
+        <w:t>Ein weiterer Test, welcher während der Durchführung der Technischen Richtlinie scheiterte, ist TR.D.2. Dieser beschreibt, dass der Zugang zur Konfiguration des Gerätes mindestens durch ein Passwor</w:t>
+      </w:r>
+      <w:r>
+        <w:rPr>
+          <w:szCs w:val="24"/>
+        </w:rPr>
+        <w:t>t</w:t>
+      </w:r>
+      <w:r>
+        <w:rPr>
+          <w:szCs w:val="24"/>
+        </w:rPr>
+        <w:t xml:space="preserve"> geschützt sein muss, wenn das Gerät sich im initialen oder </w:t>
+      </w:r>
+      <w:r>
+        <w:rPr>
+          <w:szCs w:val="24"/>
+        </w:rPr>
+        <w:t>kundenspezifischen</w:t>
+      </w:r>
+      <w:r>
+        <w:rPr>
+          <w:szCs w:val="24"/>
+        </w:rPr>
+        <w:t xml:space="preserve"> </w:t>
+      </w:r>
+      <w:r>
+        <w:rPr>
+          <w:szCs w:val="24"/>
+        </w:rPr>
+        <w:t>Zustand befindet. Aufgrund der Natur vom OpenWrt als Alternatives Router-Betriebssystem, welches erst nach Erhalt des Gerätes vom Nutzer aufgespielt wird, ist ein Passwort im „</w:t>
+      </w:r>
+      <w:proofErr w:type="spellStart"/>
+      <w:r>
+        <w:rPr>
+          <w:szCs w:val="24"/>
+        </w:rPr>
+        <w:t>factory</w:t>
+      </w:r>
+      <w:proofErr w:type="spellEnd"/>
+      <w:r>
+        <w:rPr>
+          <w:szCs w:val="24"/>
+        </w:rPr>
+        <w:t xml:space="preserve">“-Zustand nicht sinnvoll. Da kein einzigartiges Passwort vergeben werden kann, bevor OpenWrt vom Nutzer eingesetzt wird, würde das Gerät keinen höheren Sicherheitsansprüchen genügen, wenn ein Benutzeraccount mit Passwort voreingestellt wäre. Aufgrund der anhaltenden Nutzung des root Benutzers auf OpenWrt Systemen ist es dem Benutzer allerdings vollkommen freigestellt, diesen Account ohne Passwort zu betreiben. Lediglich ein kleiner Informationstext im Web-Interface erinnert an das Einsetzen eines Passwortes. Ebenfalls kann über SSH ein bereits gesetztes Passwort gelöscht werden, sodass der Account dann wieder ohne Passwort eingesetzt werden kann. </w:t>
+      </w:r>
+      <w:r>
+        <w:rPr>
+          <w:szCs w:val="24"/>
+        </w:rPr>
+        <w:t xml:space="preserve">Dies stellt ein hohes Sicherheitsrisiko dar. </w:t>
+      </w:r>
+      <w:commentRangeStart w:id="24"/>
+      <w:r>
+        <w:rPr>
+          <w:szCs w:val="24"/>
+        </w:rPr>
+        <w:t>Jedoch könnte diese</w:t>
+      </w:r>
+      <w:r>
+        <w:rPr>
+          <w:szCs w:val="24"/>
+        </w:rPr>
+        <w:t>s</w:t>
+      </w:r>
+      <w:r>
+        <w:rPr>
+          <w:szCs w:val="24"/>
+        </w:rPr>
+        <w:t xml:space="preserve"> Problem umgangen werden, wenn der Nutzer entweder gezwungen würde</w:t>
+      </w:r>
+      <w:r>
+        <w:rPr>
+          <w:szCs w:val="24"/>
+        </w:rPr>
+        <w:t>,</w:t>
+      </w:r>
+      <w:r>
+        <w:rPr>
+          <w:szCs w:val="24"/>
+        </w:rPr>
+        <w:t xml:space="preserve"> ein Passwort für den root Nutzer zu verwenden, um das Gerät zu initialisieren, oder wenn </w:t>
+      </w:r>
+      <w:r>
+        <w:rPr>
+          <w:szCs w:val="24"/>
+        </w:rPr>
+        <w:t>der Nutzer dazu gezwungen werden würde</w:t>
+      </w:r>
+      <w:r>
+        <w:rPr>
+          <w:szCs w:val="24"/>
+        </w:rPr>
+        <w:t>,</w:t>
+      </w:r>
+      <w:r>
+        <w:rPr>
+          <w:szCs w:val="24"/>
+        </w:rPr>
+        <w:t xml:space="preserve"> einen Nutzeraccount anzulegen und sowohl für den root Benutzer als auch für den eigenen Nutzeraccount ein Passwort festzulegen</w:t>
+      </w:r>
+      <w:commentRangeEnd w:id="24"/>
+      <w:r>
+        <w:rPr>
+          <w:rStyle w:val="Kommentarzeichen"/>
+        </w:rPr>
+        <w:commentReference w:id="24"/>
+      </w:r>
+      <w:r>
+        <w:rPr>
+          <w:szCs w:val="24"/>
+        </w:rPr>
+        <w:t>. Daraufhin sollte der Nutzer seinen eigenen Account zur Konfiguration des Gerätes nutzen und lediglich auf den root Benutzer zurückgreifen, wenn höhere Privileg</w:t>
+      </w:r>
+      <w:r>
+        <w:rPr>
+          <w:szCs w:val="24"/>
+        </w:rPr>
+        <w:t>i</w:t>
+      </w:r>
+      <w:r>
+        <w:rPr>
+          <w:szCs w:val="24"/>
+        </w:rPr>
+        <w:t xml:space="preserve">en benötigt werden. Um die Ziele von OpenWrt bezüglich des Speicherbedarfs nicht zu verletzen, </w:t>
+      </w:r>
+      <w:r>
+        <w:rPr>
+          <w:szCs w:val="24"/>
+        </w:rPr>
+        <w:t>könnte standardmäßig ein unprivilegierter Nutzeraccount installiert sein und zusätzlich auf ein Programm wie „</w:t>
+      </w:r>
+      <w:proofErr w:type="spellStart"/>
+      <w:r>
+        <w:rPr>
+          <w:szCs w:val="24"/>
+        </w:rPr>
+        <w:t>sudo</w:t>
+      </w:r>
+      <w:proofErr w:type="spellEnd"/>
+      <w:r>
+        <w:rPr>
+          <w:szCs w:val="24"/>
+        </w:rPr>
+        <w:t>“ gesetzt werden</w:t>
+      </w:r>
+      <w:r>
+        <w:rPr>
+          <w:szCs w:val="24"/>
+        </w:rPr>
+        <w:t>. Dadurch, dass das „</w:t>
+      </w:r>
+      <w:proofErr w:type="spellStart"/>
+      <w:r>
+        <w:rPr>
+          <w:szCs w:val="24"/>
+        </w:rPr>
+        <w:t>passwd</w:t>
+      </w:r>
+      <w:proofErr w:type="spellEnd"/>
+      <w:r>
+        <w:rPr>
+          <w:szCs w:val="24"/>
+        </w:rPr>
+        <w:t xml:space="preserve">“ Programm durch den root Nutzer ausgeführt wird, werden alle Überprüfungen des Passwortes übersprungen, </w:t>
       </w:r>
       <w:r>
         <w:rPr>
           <w:szCs w:val="24"/>
         </w:rPr>
         <w:lastRenderedPageBreak/>
-        <w:t>mindestens durch ein Passwor</w:t>
-      </w:r>
-      <w:r>
-        <w:rPr>
-          <w:szCs w:val="24"/>
-        </w:rPr>
-        <w:t>t</w:t>
-      </w:r>
-      <w:r>
-        <w:rPr>
-          <w:szCs w:val="24"/>
-        </w:rPr>
-        <w:t xml:space="preserve"> geschützt sein muss, wenn das Gerät sich im initialen oder </w:t>
-      </w:r>
-      <w:r>
-        <w:rPr>
-          <w:szCs w:val="24"/>
-        </w:rPr>
-        <w:t>kundenspezifischen</w:t>
-      </w:r>
-      <w:r>
-        <w:rPr>
-          <w:szCs w:val="24"/>
-        </w:rPr>
-        <w:t xml:space="preserve"> </w:t>
-      </w:r>
-      <w:r>
-        <w:rPr>
-          <w:szCs w:val="24"/>
-        </w:rPr>
-        <w:t>Zustand befindet. Aufgrund der Natur vom OpenWrt als Alternatives Router-Betriebssystem, welches erst nach Erhalt des Gerätes vom Nutzer aufgespielt wird, ist ein Passwort im „</w:t>
+        <w:t>bzw. alle Fehlermeldungen ignoriert.</w:t>
+      </w:r>
+      <w:r>
+        <w:rPr>
+          <w:szCs w:val="24"/>
+        </w:rPr>
+        <w:t xml:space="preserve"> Das „</w:t>
       </w:r>
       <w:proofErr w:type="spellStart"/>
       <w:r>
         <w:rPr>
           <w:szCs w:val="24"/>
         </w:rPr>
-        <w:t>factory</w:t>
+        <w:t>passwd</w:t>
       </w:r>
       <w:proofErr w:type="spellEnd"/>
       <w:r>
         <w:rPr>
           <w:szCs w:val="24"/>
         </w:rPr>
-        <w:t xml:space="preserve">“-Zustand nicht sinnvoll. Da kein einzigartiges Passwort vergeben werden kann, bevor OpenWrt vom Nutzer eingesetzt wird, würde das Gerät keinen höheren Sicherheitsansprüchen genügen, wenn ein Benutzeraccount mit Passwort voreingestellt wäre. Aufgrund der anhaltenden Nutzung des root Benutzers auf OpenWrt Systemen ist es dem Benutzer allerdings vollkommen freigestellt, diesen Account ohne Passwort zu betreiben. Lediglich ein kleiner Informationstext im Web-Interface erinnert an das Einsetzen eines Passwortes. Ebenfalls kann über SSH ein bereits gesetztes Passwort gelöscht werden, sodass der Account dann wieder ohne Passwort eingesetzt werden kann. </w:t>
-      </w:r>
-      <w:r>
-        <w:rPr>
-          <w:szCs w:val="24"/>
-        </w:rPr>
-        <w:t xml:space="preserve">Dies stellt ein hohes Sicherheitsrisiko dar. </w:t>
-      </w:r>
-      <w:commentRangeStart w:id="24"/>
-      <w:r>
-        <w:rPr>
-          <w:szCs w:val="24"/>
-        </w:rPr>
-        <w:t>Jedoch könnte diese</w:t>
-      </w:r>
-      <w:r>
-        <w:rPr>
-          <w:szCs w:val="24"/>
-        </w:rPr>
-        <w:t>s</w:t>
-      </w:r>
-      <w:r>
-        <w:rPr>
-          <w:szCs w:val="24"/>
-        </w:rPr>
-        <w:t xml:space="preserve"> Problem umgangen werden, wenn der Nutzer entweder gezwungen würde</w:t>
+        <w:t xml:space="preserve">“ Dienstprogramm wird verwendet, um Benutzerpasswörter zu ändern oder zu entfernen. Dieses Vorgehen würde ebenfalls dafür sorgen, dass Kriterien wie TR.D.10 </w:t>
+      </w:r>
+      <w:r>
+        <w:rPr>
+          <w:szCs w:val="24"/>
+        </w:rPr>
+        <w:t xml:space="preserve">und TR.D.15 </w:t>
+      </w:r>
+      <w:r>
+        <w:rPr>
+          <w:szCs w:val="24"/>
+        </w:rPr>
+        <w:t xml:space="preserve">kein Problem mehr darstellen. So müsste ein Nutzer zunächst das alte Passwort eingeben, um ein </w:t>
+      </w:r>
+      <w:r>
+        <w:rPr>
+          <w:szCs w:val="24"/>
+        </w:rPr>
+        <w:t>N</w:t>
+      </w:r>
+      <w:r>
+        <w:rPr>
+          <w:szCs w:val="24"/>
+        </w:rPr>
+        <w:t xml:space="preserve">eues zu wählen. </w:t>
+      </w:r>
+      <w:r>
+        <w:rPr>
+          <w:szCs w:val="24"/>
+        </w:rPr>
+        <w:t>Ebenfalls könnte ein Nutzer gehindert werden</w:t>
       </w:r>
       <w:r>
         <w:rPr>
@@ -14623,252 +14811,101 @@
         <w:rPr>
           <w:szCs w:val="24"/>
         </w:rPr>
-        <w:t xml:space="preserve"> ein Passwort für den root Nutzer zu verwenden, um das Gerät zu initialisieren, oder wenn </w:t>
-      </w:r>
-      <w:r>
-        <w:rPr>
-          <w:szCs w:val="24"/>
-        </w:rPr>
-        <w:t>der Nutzer dazu gezwungen werden würde</w:t>
-      </w:r>
-      <w:r>
-        <w:rPr>
-          <w:szCs w:val="24"/>
-        </w:rPr>
-        <w:t>,</w:t>
-      </w:r>
-      <w:r>
-        <w:rPr>
-          <w:szCs w:val="24"/>
-        </w:rPr>
-        <w:t xml:space="preserve"> einen Nutzeraccount anzulegen und sowohl für den root Benutzer als auch für den eigenen Nutzeraccount ein Passwort festzulegen</w:t>
-      </w:r>
-      <w:commentRangeEnd w:id="24"/>
+        <w:t xml:space="preserve"> ein schwaches Passwort zu wählen. </w:t>
+      </w:r>
+      <w:r>
+        <w:rPr>
+          <w:szCs w:val="24"/>
+        </w:rPr>
+        <w:tab/>
+      </w:r>
+      <w:r>
+        <w:rPr>
+          <w:szCs w:val="24"/>
+        </w:rPr>
+        <w:br/>
+      </w:r>
+      <w:r>
+        <w:rPr>
+          <w:szCs w:val="24"/>
+        </w:rPr>
+        <w:tab/>
+      </w:r>
+      <w:r>
+        <w:rPr>
+          <w:szCs w:val="24"/>
+        </w:rPr>
+        <w:t>Auch wenn es sich dabei nur um ein „SHOU</w:t>
+      </w:r>
+      <w:r>
+        <w:rPr>
+          <w:szCs w:val="24"/>
+        </w:rPr>
+        <w:t>LD</w:t>
+      </w:r>
+      <w:r>
+        <w:rPr>
+          <w:szCs w:val="24"/>
+        </w:rPr>
+        <w:t>“-Kriterium handelt, ist HTTPS mit Transport Layer Security eine sicherheitskritische Technologie (TR.D.3).</w:t>
+      </w:r>
+      <w:r>
+        <w:rPr>
+          <w:szCs w:val="24"/>
+        </w:rPr>
+        <w:t xml:space="preserve"> Außer eine eigene „</w:t>
+      </w:r>
+      <w:proofErr w:type="spellStart"/>
+      <w:r>
+        <w:rPr>
+          <w:szCs w:val="24"/>
+        </w:rPr>
+        <w:t>Certification</w:t>
+      </w:r>
+      <w:proofErr w:type="spellEnd"/>
+      <w:r>
+        <w:rPr>
+          <w:szCs w:val="24"/>
+        </w:rPr>
+        <w:t xml:space="preserve"> Authority“ wird durch die Entwickler von OpenWrt etabliert, verbleibt realistisch die Möglichkeit selbst-signierte Zertifikate zu nutzen, auch wenn ein Nutzer dann in den meisten Fällen eine Sicherheitswarnung des Browsers akzeptieren muss. </w:t>
+      </w:r>
+      <w:r>
+        <w:rPr>
+          <w:szCs w:val="24"/>
+        </w:rPr>
+        <w:t xml:space="preserve">Ebenfalls besteht die Möglichkeit den gesamten Verkehr mit </w:t>
+      </w:r>
+      <w:commentRangeStart w:id="25"/>
+      <w:r>
+        <w:rPr>
+          <w:szCs w:val="24"/>
+        </w:rPr>
+        <w:t>SSH</w:t>
+      </w:r>
+      <w:commentRangeEnd w:id="25"/>
       <w:r>
         <w:rPr>
           <w:rStyle w:val="Kommentarzeichen"/>
         </w:rPr>
-        <w:commentReference w:id="24"/>
-      </w:r>
-      <w:r>
-        <w:rPr>
-          <w:szCs w:val="24"/>
-        </w:rPr>
-        <w:t>. Daraufhin sollte der Nutzer seinen eigenen Account zur Konfiguration des Gerätes nutzen und lediglich auf den root Benutzer zurückgreifen, wenn höhere Privileg</w:t>
-      </w:r>
-      <w:r>
-        <w:rPr>
-          <w:szCs w:val="24"/>
-        </w:rPr>
-        <w:t>i</w:t>
-      </w:r>
-      <w:r>
-        <w:rPr>
-          <w:szCs w:val="24"/>
-        </w:rPr>
-        <w:t xml:space="preserve">en benötigt werden. Um die Ziele von OpenWrt bezüglich des Speicherbedarfs nicht zu verletzen, </w:t>
-      </w:r>
-      <w:r>
-        <w:rPr>
-          <w:szCs w:val="24"/>
-        </w:rPr>
-        <w:t>könnte standardmäßig ein unprivilegierter Nutzeraccount installiert sein und zusätzlich auf ein Programm wie „</w:t>
-      </w:r>
-      <w:proofErr w:type="spellStart"/>
-      <w:r>
-        <w:rPr>
-          <w:szCs w:val="24"/>
-        </w:rPr>
-        <w:t>sudo</w:t>
-      </w:r>
-      <w:proofErr w:type="spellEnd"/>
-      <w:r>
-        <w:rPr>
-          <w:szCs w:val="24"/>
-        </w:rPr>
-        <w:t>“ gesetzt werden</w:t>
-      </w:r>
-      <w:r>
-        <w:rPr>
-          <w:szCs w:val="24"/>
-        </w:rPr>
-        <w:t>. Dadurch, dass das „</w:t>
-      </w:r>
-      <w:proofErr w:type="spellStart"/>
-      <w:r>
-        <w:rPr>
-          <w:szCs w:val="24"/>
-        </w:rPr>
-        <w:t>passwd</w:t>
-      </w:r>
-      <w:proofErr w:type="spellEnd"/>
-      <w:r>
-        <w:rPr>
-          <w:szCs w:val="24"/>
-        </w:rPr>
-        <w:t>“ Programm durch den root Nutzer ausgeführt wird, werden alle Überprüfungen des Passwortes übersprungen, bzw. alle Fehlermeldungen ignoriert.</w:t>
-      </w:r>
-      <w:r>
-        <w:rPr>
-          <w:szCs w:val="24"/>
-        </w:rPr>
-        <w:t xml:space="preserve"> Das „</w:t>
-      </w:r>
-      <w:proofErr w:type="spellStart"/>
-      <w:r>
-        <w:rPr>
-          <w:szCs w:val="24"/>
-        </w:rPr>
-        <w:t>passwd</w:t>
-      </w:r>
-      <w:proofErr w:type="spellEnd"/>
-      <w:r>
-        <w:rPr>
-          <w:szCs w:val="24"/>
-        </w:rPr>
-        <w:t xml:space="preserve">“ Dienstprogramm wird verwendet, um Benutzerpasswörter zu ändern oder zu entfernen. Dieses Vorgehen würde ebenfalls dafür sorgen, dass Kriterien wie TR.D.10 </w:t>
-      </w:r>
-      <w:r>
-        <w:rPr>
-          <w:szCs w:val="24"/>
-        </w:rPr>
-        <w:t xml:space="preserve">und TR.D.15 </w:t>
-      </w:r>
-      <w:r>
-        <w:rPr>
-          <w:szCs w:val="24"/>
-        </w:rPr>
-        <w:t xml:space="preserve">kein Problem mehr darstellen. So müsste ein Nutzer zunächst das alte Passwort eingeben, um ein </w:t>
-      </w:r>
-      <w:r>
-        <w:rPr>
-          <w:szCs w:val="24"/>
-        </w:rPr>
-        <w:t>N</w:t>
-      </w:r>
-      <w:r>
-        <w:rPr>
-          <w:szCs w:val="24"/>
-        </w:rPr>
-        <w:t xml:space="preserve">eues zu wählen. </w:t>
-      </w:r>
-      <w:r>
-        <w:rPr>
-          <w:szCs w:val="24"/>
-        </w:rPr>
-        <w:t>Ebenfalls könnte ein Nutzer gehindert werden</w:t>
-      </w:r>
-      <w:r>
-        <w:rPr>
-          <w:szCs w:val="24"/>
-        </w:rPr>
-        <w:t>,</w:t>
-      </w:r>
-      <w:r>
-        <w:rPr>
-          <w:szCs w:val="24"/>
-        </w:rPr>
-        <w:t xml:space="preserve"> ein schwaches Passwort zu wählen. </w:t>
-      </w:r>
-      <w:r>
-        <w:rPr>
-          <w:szCs w:val="24"/>
-        </w:rPr>
-        <w:tab/>
+        <w:commentReference w:id="25"/>
+      </w:r>
+      <w:r>
+        <w:rPr>
+          <w:szCs w:val="24"/>
+        </w:rPr>
+        <w:t xml:space="preserve"> zu verschlüssel</w:t>
+      </w:r>
+      <w:r>
+        <w:rPr>
+          <w:szCs w:val="24"/>
+        </w:rPr>
+        <w:t>n.</w:t>
       </w:r>
       <w:r>
         <w:rPr>
           <w:szCs w:val="24"/>
         </w:rPr>
         <w:br/>
-      </w:r>
-      <w:r>
-        <w:rPr>
-          <w:szCs w:val="24"/>
-        </w:rPr>
-        <w:tab/>
-      </w:r>
-      <w:r>
-        <w:rPr>
-          <w:szCs w:val="24"/>
-        </w:rPr>
-        <w:t>Auch wenn es sich dabei nur um ein „SHOU</w:t>
-      </w:r>
-      <w:r>
-        <w:rPr>
-          <w:szCs w:val="24"/>
-        </w:rPr>
-        <w:t>LD</w:t>
-      </w:r>
-      <w:r>
-        <w:rPr>
-          <w:szCs w:val="24"/>
-        </w:rPr>
-        <w:t>“-Kriterium handelt, ist HTTPS mit Transport Layer Security eine sicherheitskritische Technologie (TR.D.3).</w:t>
-      </w:r>
-      <w:r>
-        <w:rPr>
-          <w:szCs w:val="24"/>
-        </w:rPr>
-        <w:t xml:space="preserve"> Außer eine eigene „</w:t>
-      </w:r>
-      <w:proofErr w:type="spellStart"/>
-      <w:r>
-        <w:rPr>
-          <w:szCs w:val="24"/>
-        </w:rPr>
-        <w:t>Certification</w:t>
-      </w:r>
-      <w:proofErr w:type="spellEnd"/>
-      <w:r>
-        <w:rPr>
-          <w:szCs w:val="24"/>
-        </w:rPr>
-        <w:t xml:space="preserve"> Authority“ wird durch die Entwickler von OpenWrt etabliert, verbleibt realistisch die Möglichkeit selbst-signierte Zertifikate zu nutzen, auch wenn ein Nutzer dann in den meisten Fällen eine Sicherheitswarnung des Browsers akzeptieren muss. </w:t>
-      </w:r>
-      <w:r>
-        <w:rPr>
-          <w:szCs w:val="24"/>
-        </w:rPr>
-        <w:t xml:space="preserve">Ebenfalls besteht die Möglichkeit den gesamten Verkehr mit </w:t>
-      </w:r>
-      <w:commentRangeStart w:id="25"/>
-      <w:r>
-        <w:rPr>
-          <w:szCs w:val="24"/>
-        </w:rPr>
-        <w:t>SSH</w:t>
-      </w:r>
-      <w:commentRangeEnd w:id="25"/>
-      <w:r>
-        <w:rPr>
-          <w:rStyle w:val="Kommentarzeichen"/>
-        </w:rPr>
-        <w:commentReference w:id="25"/>
-      </w:r>
-      <w:r>
-        <w:rPr>
-          <w:szCs w:val="24"/>
-        </w:rPr>
-        <w:t xml:space="preserve"> zu verschlüssel</w:t>
-      </w:r>
-      <w:r>
-        <w:rPr>
-          <w:szCs w:val="24"/>
-        </w:rPr>
-        <w:t>n.</w:t>
-      </w:r>
-      <w:r>
-        <w:rPr>
-          <w:szCs w:val="24"/>
-        </w:rPr>
-        <w:br/>
-      </w:r>
-      <w:r>
-        <w:rPr>
-          <w:szCs w:val="24"/>
-        </w:rPr>
-        <w:lastRenderedPageBreak/>
         <w:t xml:space="preserve"> </w:t>
       </w:r>
       <w:r>
@@ -15085,7 +15122,14 @@
         <w:rPr>
           <w:szCs w:val="24"/>
         </w:rPr>
-        <w:t xml:space="preserve">. Die Testfälle TR.E.5 bis TR.E.8 wurden alle nicht bestanden, da es keinen automatischen Authentifizierungsmechanismus gibt, welcher Firmware-Updates prüft. Dem Nutzer werden lediglich signierte SHA256 Hashes des Firmware-Updates zur Verfügung gestellt, sodass die Authentizität und Integrität der Datei vom Nutzer geprüft werden muss. </w:t>
+        <w:t xml:space="preserve">. Die Testfälle TR.E.5 bis TR.E.8 wurden alle nicht bestanden, da es keinen automatischen Authentifizierungsmechanismus gibt, welcher Firmware-Updates prüft. Dem Nutzer werden lediglich signierte SHA256 Hashes des Firmware-Updates zur Verfügung </w:t>
+      </w:r>
+      <w:r>
+        <w:rPr>
+          <w:szCs w:val="24"/>
+        </w:rPr>
+        <w:lastRenderedPageBreak/>
+        <w:t xml:space="preserve">gestellt, sodass die Authentizität und Integrität der Datei vom Nutzer geprüft werden muss. </w:t>
       </w:r>
     </w:p>
     <w:tbl>
@@ -15257,7 +15301,6 @@
         <w:rPr>
           <w:szCs w:val="24"/>
         </w:rPr>
-        <w:lastRenderedPageBreak/>
         <w:t>usign</w:t>
       </w:r>
       <w:proofErr w:type="spellEnd"/>
@@ -15469,6 +15512,7 @@
         <w:rPr>
           <w:szCs w:val="24"/>
         </w:rPr>
+        <w:lastRenderedPageBreak/>
         <w:t xml:space="preserve">Im Rahmen dieser statischen Code-Analyse durch das Firmware Analysis and </w:t>
       </w:r>
       <w:proofErr w:type="spellStart"/>
@@ -15672,14 +15716,7 @@
         <w:rPr>
           <w:szCs w:val="24"/>
         </w:rPr>
-        <w:t xml:space="preserve"> Vulnerabilities and Exposures“ (CVE) wurde </w:t>
-      </w:r>
-      <w:r>
-        <w:rPr>
-          <w:szCs w:val="24"/>
-        </w:rPr>
-        <w:lastRenderedPageBreak/>
-        <w:t xml:space="preserve">aufgrund einiger Fehler in FACT nicht das Ergebnis der automatischen Analyse gewählt. Stattdessen wurden die Ergebnisse durch </w:t>
+        <w:t xml:space="preserve"> Vulnerabilities and Exposures“ (CVE) wurde aufgrund einiger Fehler in FACT nicht das Ergebnis der automatischen Analyse gewählt. Stattdessen wurden die Ergebnisse durch </w:t>
       </w:r>
       <w:commentRangeStart w:id="30"/>
       <w:r>
@@ -15802,7 +15839,14 @@
         <w:rPr>
           <w:szCs w:val="24"/>
         </w:rPr>
-        <w:t>Alle Abbilder des Firmware-Corpus spezifizierten das Veröffentlichungsdatum im Dateinamen selbst oder auf der Webseite. Dieses Kriterium wurde untersucht, da es die Bereitschaft der Entwickler andeutet, ihr Projekt regelmäßig mit Funktions- und Sicherheitsupdates zu unterstütze</w:t>
+        <w:t xml:space="preserve">Alle Abbilder des Firmware-Corpus spezifizierten das Veröffentlichungsdatum im Dateinamen selbst oder auf der Webseite. Dieses Kriterium wurde untersucht, da es die Bereitschaft der </w:t>
+      </w:r>
+      <w:r>
+        <w:rPr>
+          <w:szCs w:val="24"/>
+        </w:rPr>
+        <w:lastRenderedPageBreak/>
+        <w:t>Entwickler andeutet, ihr Projekt regelmäßig mit Funktions- und Sicherheitsupdates zu unterstütze</w:t>
       </w:r>
       <w:r>
         <w:rPr>
@@ -15921,14 +15965,7 @@
         <w:rPr>
           <w:szCs w:val="24"/>
         </w:rPr>
-        <w:t xml:space="preserve">Es ergibt sich, dass die Router-Betriebssysteme nach Median-Berechnung alle 83 Tage und im Schnitt alle 309 Tage eine neue Version erhalten. Ebenfalls muss erwähnt werden, dass bei der Veröffentlichung einer neuen Version meist alle von dem jeweiligen Projekt unterstützen Geräte diese neue Version zur Verfügung gestellt bekommen. So werden bei einer neuen Version von OpenWrt alle ca. 1700 Geräte von diesem neuen Update unterstützt und erfahren somit </w:t>
-      </w:r>
-      <w:r>
-        <w:rPr>
-          <w:szCs w:val="24"/>
-        </w:rPr>
-        <w:lastRenderedPageBreak/>
-        <w:t xml:space="preserve">alle Sicherheitsupdates, die bereitgestellt werden. </w:t>
+        <w:t xml:space="preserve">Es ergibt sich, dass die Router-Betriebssysteme nach Median-Berechnung alle 83 Tage und im Schnitt alle 309 Tage eine neue Version erhalten. Ebenfalls muss erwähnt werden, dass bei der Veröffentlichung einer neuen Version meist alle von dem jeweiligen Projekt unterstützen Geräte diese neue Version zur Verfügung gestellt bekommen. So werden bei einer neuen Version von OpenWrt alle ca. 1700 Geräte von diesem neuen Update unterstützt und erfahren somit alle Sicherheitsupdates, die bereitgestellt werden. </w:t>
       </w:r>
       <w:proofErr w:type="spellStart"/>
       <w:r>
@@ -16082,6 +16119,7 @@
         <w:rPr>
           <w:noProof/>
         </w:rPr>
+        <w:lastRenderedPageBreak/>
         <w:drawing>
           <wp:inline distT="0" distB="0" distL="0" distR="0" wp14:anchorId="3F308F97" wp14:editId="7F2318C2">
             <wp:extent cx="4982901" cy="2546430"/>
@@ -16114,7 +16152,6 @@
         <w:rPr>
           <w:noProof/>
         </w:rPr>
-        <w:lastRenderedPageBreak/>
         <w:drawing>
           <wp:inline distT="0" distB="0" distL="0" distR="0" wp14:anchorId="680F7366" wp14:editId="78692CB7">
             <wp:extent cx="4004310" cy="2367022"/>
@@ -16357,7 +16394,6 @@
         <w:rPr>
           <w:noProof/>
         </w:rPr>
-        <w:lastRenderedPageBreak/>
         <w:drawing>
           <wp:inline distT="0" distB="0" distL="0" distR="0" wp14:anchorId="6449AC6C" wp14:editId="79689BA0">
             <wp:extent cx="4050665" cy="2823845"/>
@@ -16602,7 +16638,14 @@
         <w:rPr>
           <w:szCs w:val="24"/>
         </w:rPr>
-        <w:t xml:space="preserve"> Database“. Da die zurückgegebenen Ergebnisse allerdings auch Schwachstellen beinhalten, welche nur für bestimme Geräte mit der jeweiligen Linux-Kernel Version gelten, wurden die jeweiligen Schwachstellen des Kernels über die Website cvedetail.com abgefragt. Diese Webseite nutzt ebenfalls die </w:t>
+        <w:t xml:space="preserve"> Database“. Da die zurückgegebenen </w:t>
+      </w:r>
+      <w:r>
+        <w:rPr>
+          <w:szCs w:val="24"/>
+        </w:rPr>
+        <w:lastRenderedPageBreak/>
+        <w:t xml:space="preserve">Ergebnisse allerdings auch Schwachstellen beinhalten, welche nur für bestimme Geräte mit der jeweiligen Linux-Kernel Version gelten, wurden die jeweiligen Schwachstellen des Kernels über die Website cvedetail.com abgefragt. Diese Webseite nutzt ebenfalls die </w:t>
       </w:r>
       <w:r>
         <w:rPr>
@@ -16693,7 +16736,6 @@
         <w:rPr>
           <w:szCs w:val="24"/>
         </w:rPr>
-        <w:lastRenderedPageBreak/>
         <w:t>Statistiken bereit.</w:t>
       </w:r>
       <w:r>
@@ -16878,7 +16920,14 @@
         <w:rPr>
           <w:szCs w:val="24"/>
         </w:rPr>
-        <w:t xml:space="preserve">Grafik [NUMMER] zeigt zusätzlich, dass für zwei der sechs verschiedenen Linux Kernel schon seit einigen Jahren keine Sicherheitsupdates entwickelt werden. Sowohl der von Tomato verwendete Kernel, 2.6.22, als auch Linux Kernel 3.8.14, welcher von DD-WRT verwendet wird, werden nicht mehr unterstützt. Dies spiegelt sich auch in der hohen Anzahl CVE Einträge </w:t>
+        <w:t xml:space="preserve">Grafik [NUMMER] zeigt zusätzlich, dass für zwei der sechs verschiedenen Linux Kernel schon seit einigen Jahren keine Sicherheitsupdates entwickelt werden. </w:t>
+      </w:r>
+      <w:r>
+        <w:rPr>
+          <w:szCs w:val="24"/>
+        </w:rPr>
+        <w:lastRenderedPageBreak/>
+        <w:t xml:space="preserve">Sowohl der von Tomato verwendete Kernel, 2.6.22, als auch Linux Kernel 3.8.14, welcher von DD-WRT verwendet wird, werden nicht mehr unterstützt. Dies spiegelt sich auch in der hohen Anzahl CVE Einträge </w:t>
       </w:r>
       <w:r>
         <w:rPr>
@@ -16935,14 +16984,7 @@
         <w:rPr>
           <w:szCs w:val="24"/>
         </w:rPr>
-        <w:t xml:space="preserve">, der nicht mehr unterstützt wird. Der </w:t>
-      </w:r>
-      <w:r>
-        <w:rPr>
-          <w:szCs w:val="24"/>
-        </w:rPr>
-        <w:lastRenderedPageBreak/>
-        <w:t xml:space="preserve">Security Report 2020 gibt an, dass ein </w:t>
+        <w:t xml:space="preserve">, der nicht mehr unterstützt wird. Der Security Report 2020 gibt an, dass ein </w:t>
       </w:r>
       <w:r>
         <w:rPr>
@@ -17164,7 +17206,14 @@
         <w:rPr>
           <w:szCs w:val="24"/>
         </w:rPr>
-        <w:t xml:space="preserve"> geschrieben wird, um Overflows zu erkennen. Wenn es zu einem Buffer-Overflow kommt, würde diese Sequenz überschrieben und kann somit nicht vor dem Zurückkehren (</w:t>
+        <w:t xml:space="preserve"> geschrieben wird, um Overflows zu erkennen. Wenn es zu einem Buffer-Overflow kommt, würde diese Sequenz </w:t>
+      </w:r>
+      <w:r>
+        <w:rPr>
+          <w:szCs w:val="24"/>
+        </w:rPr>
+        <w:lastRenderedPageBreak/>
+        <w:t>überschrieben und kann somit nicht vor dem Zurückkehren (</w:t>
       </w:r>
       <w:proofErr w:type="spellStart"/>
       <w:r>
@@ -17350,7 +17399,6 @@
         <w:rPr>
           <w:szCs w:val="24"/>
         </w:rPr>
-        <w:lastRenderedPageBreak/>
         <w:t>Non-</w:t>
       </w:r>
       <w:proofErr w:type="spellStart"/>
@@ -17568,7 +17616,14 @@
         <w:rPr>
           <w:szCs w:val="24"/>
         </w:rPr>
-        <w:t xml:space="preserve"> Firmware zu beinahe 100% NX. Mit Ausnahme von Tomato und DD-WRT nutzen im Schnitt ca. 50% aller ausführbarer Dateien der Firmware-Abbilder RELRO. Tomato und DD-WRT setzen hingegen gar nicht auf RELRO. PIE wird </w:t>
+        <w:t xml:space="preserve"> Firmware zu beinahe 100% NX. Mit Ausnahme von Tomato und DD-WRT nutzen im Schnitt ca. 50% aller ausführbarer Dateien der Firmware-Abbilder RELRO. Tomato und DD-WRT setzen </w:t>
+      </w:r>
+      <w:r>
+        <w:rPr>
+          <w:szCs w:val="24"/>
+        </w:rPr>
+        <w:lastRenderedPageBreak/>
+        <w:t xml:space="preserve">hingegen gar nicht auf RELRO. PIE wird </w:t>
       </w:r>
       <w:r>
         <w:rPr>
@@ -17659,7 +17714,6 @@
         <w:rPr>
           <w:noProof/>
         </w:rPr>
-        <w:lastRenderedPageBreak/>
         <w:drawing>
           <wp:inline distT="0" distB="0" distL="0" distR="0" wp14:anchorId="1F879EEA" wp14:editId="7861327F">
             <wp:extent cx="2627453" cy="3709670"/>
@@ -17728,6 +17782,7 @@
         <w:rPr>
           <w:noProof/>
         </w:rPr>
+        <w:lastRenderedPageBreak/>
         <w:drawing>
           <wp:inline distT="0" distB="0" distL="0" distR="0" wp14:anchorId="271F7032" wp14:editId="09A3E2F2">
             <wp:extent cx="2626995" cy="3472405"/>
@@ -17789,11 +17844,10 @@
         <w:rPr>
           <w:noProof/>
         </w:rPr>
-        <w:lastRenderedPageBreak/>
         <w:drawing>
-          <wp:inline distT="0" distB="0" distL="0" distR="0" wp14:anchorId="3ADDBF0E" wp14:editId="029F521B">
-            <wp:extent cx="3617089" cy="2210765"/>
-            <wp:effectExtent l="0" t="0" r="2540" b="18415"/>
+          <wp:inline distT="0" distB="0" distL="0" distR="0" wp14:anchorId="3ADDBF0E" wp14:editId="2B9D6987">
+            <wp:extent cx="2626995" cy="3498112"/>
+            <wp:effectExtent l="0" t="0" r="1905" b="7620"/>
             <wp:docPr id="30" name="Diagramm 30">
               <a:extLst xmlns:a="http://schemas.openxmlformats.org/drawingml/2006/main">
                 <a:ext uri="{FF2B5EF4-FFF2-40B4-BE49-F238E27FC236}">
@@ -17821,6 +17875,7 @@
         <w:rPr>
           <w:noProof/>
         </w:rPr>
+        <w:lastRenderedPageBreak/>
         <w:drawing>
           <wp:inline distT="0" distB="0" distL="0" distR="0" wp14:anchorId="16AB249D" wp14:editId="2FC9FFDE">
             <wp:extent cx="5400040" cy="2383155"/>
@@ -17970,21 +18025,7 @@
         <w:rPr>
           <w:szCs w:val="24"/>
         </w:rPr>
-        <w:t xml:space="preserve">. Dem steht eine Nutzung von ca. 50% bei den freien Firmware-Produkten gegenüber. Ebenso wie </w:t>
-      </w:r>
-      <w:proofErr w:type="gramStart"/>
-      <w:r>
-        <w:rPr>
-          <w:szCs w:val="24"/>
-        </w:rPr>
-        <w:t>die betrachteten Firmware</w:t>
-      </w:r>
-      <w:proofErr w:type="gramEnd"/>
-      <w:r>
-        <w:rPr>
-          <w:szCs w:val="24"/>
-        </w:rPr>
-        <w:t xml:space="preserve"> der Markthersteller, wird nur selten auf Stack </w:t>
+        <w:t xml:space="preserve">. Dem steht eine Nutzung von ca. 50% bei den freien Firmware-Produkten gegenüber. Ebenso wie die betrachtete Firmware der Markthersteller, wird nur selten auf Stack </w:t>
       </w:r>
       <w:proofErr w:type="spellStart"/>
       <w:r>
@@ -18055,15 +18096,14 @@
           <w:szCs w:val="24"/>
         </w:rPr>
         <w:br/>
-      </w:r>
-    </w:p>
-    <w:p>
-      <w:pPr>
-        <w:ind w:firstLine="708"/>
-        <w:rPr>
-          <w:szCs w:val="24"/>
-        </w:rPr>
-      </w:pPr>
+        <w:t xml:space="preserve"> </w:t>
+      </w:r>
+      <w:r>
+        <w:rPr>
+          <w:szCs w:val="24"/>
+        </w:rPr>
+        <w:tab/>
+      </w:r>
       <w:r>
         <w:rPr>
           <w:szCs w:val="24"/>
@@ -18100,14 +18140,7 @@
         <w:rPr>
           <w:szCs w:val="24"/>
         </w:rPr>
-        <w:t xml:space="preserve"> und FORTIFY_SOURCE wird </w:t>
-      </w:r>
-      <w:r>
-        <w:rPr>
-          <w:szCs w:val="24"/>
-        </w:rPr>
-        <w:lastRenderedPageBreak/>
-        <w:t>nur bei wenig</w:t>
+        <w:t xml:space="preserve"> und FORTIFY_SOURCE wird nur bei wenig</w:t>
       </w:r>
       <w:r>
         <w:rPr>
@@ -18127,6 +18160,7 @@
         <w:rPr>
           <w:noProof/>
         </w:rPr>
+        <w:lastRenderedPageBreak/>
         <w:drawing>
           <wp:inline distT="0" distB="0" distL="0" distR="0" wp14:anchorId="10D4EAF8" wp14:editId="5346E1E4">
             <wp:extent cx="3646025" cy="2817495"/>
@@ -18380,7 +18414,6 @@
         <w:rPr>
           <w:szCs w:val="24"/>
         </w:rPr>
-        <w:lastRenderedPageBreak/>
         <w:tab/>
         <w:t xml:space="preserve">Trotz dieser Probleme konnte FACT nur in DD-WRT und </w:t>
       </w:r>
@@ -18396,7 +18429,14 @@
         <w:rPr>
           <w:szCs w:val="24"/>
         </w:rPr>
-        <w:t xml:space="preserve"> Router Management private Schlüssel extrahieren. Bei beiden Betriebssystemen wurden jeweils ein Pkcs8PrivateKey sowie ein </w:t>
+        <w:t xml:space="preserve"> Router Management private Schlüssel extrahieren. Bei beiden Betriebssystemen wurden jeweils </w:t>
+      </w:r>
+      <w:r>
+        <w:rPr>
+          <w:szCs w:val="24"/>
+        </w:rPr>
+        <w:lastRenderedPageBreak/>
+        <w:t xml:space="preserve">ein Pkcs8PrivateKey sowie ein </w:t>
       </w:r>
       <w:proofErr w:type="spellStart"/>
       <w:r>
@@ -18677,54 +18717,54 @@
         <w:rPr>
           <w:szCs w:val="24"/>
         </w:rPr>
-        <w:t xml:space="preserve">, welches </w:t>
+        <w:t>, welches in der „/</w:t>
+      </w:r>
+      <w:proofErr w:type="spellStart"/>
+      <w:r>
+        <w:rPr>
+          <w:szCs w:val="24"/>
+        </w:rPr>
+        <w:t>etc</w:t>
+      </w:r>
+      <w:proofErr w:type="spellEnd"/>
+      <w:r>
+        <w:rPr>
+          <w:szCs w:val="24"/>
+        </w:rPr>
+        <w:t>/</w:t>
+      </w:r>
+      <w:proofErr w:type="spellStart"/>
+      <w:r>
+        <w:rPr>
+          <w:szCs w:val="24"/>
+        </w:rPr>
+        <w:t>shadow</w:t>
+      </w:r>
+      <w:proofErr w:type="spellEnd"/>
+      <w:r>
+        <w:rPr>
+          <w:szCs w:val="24"/>
+        </w:rPr>
+        <w:t>“ Datei gespeichert wird, liegt in Hash-Form vor. FACT nutzt eine Passwor</w:t>
+      </w:r>
+      <w:r>
+        <w:rPr>
+          <w:szCs w:val="24"/>
+        </w:rPr>
+        <w:t>t</w:t>
+      </w:r>
+      <w:r>
+        <w:rPr>
+          <w:szCs w:val="24"/>
+        </w:rPr>
+        <w:t xml:space="preserve">liste mit häufig genutzten Passwörtern, um das Passwort im Klartext </w:t>
       </w:r>
       <w:r>
         <w:rPr>
           <w:szCs w:val="24"/>
         </w:rPr>
         <w:lastRenderedPageBreak/>
-        <w:t>in der „/</w:t>
-      </w:r>
-      <w:proofErr w:type="spellStart"/>
-      <w:r>
-        <w:rPr>
-          <w:szCs w:val="24"/>
-        </w:rPr>
-        <w:t>etc</w:t>
-      </w:r>
-      <w:proofErr w:type="spellEnd"/>
-      <w:r>
-        <w:rPr>
-          <w:szCs w:val="24"/>
-        </w:rPr>
-        <w:t>/</w:t>
-      </w:r>
-      <w:proofErr w:type="spellStart"/>
-      <w:r>
-        <w:rPr>
-          <w:szCs w:val="24"/>
-        </w:rPr>
-        <w:t>shadow</w:t>
-      </w:r>
-      <w:proofErr w:type="spellEnd"/>
-      <w:r>
-        <w:rPr>
-          <w:szCs w:val="24"/>
-        </w:rPr>
-        <w:t>“ Datei gespeichert wird, liegt in Hash-Form vor. FACT nutzt eine Passwor</w:t>
-      </w:r>
-      <w:r>
-        <w:rPr>
-          <w:szCs w:val="24"/>
-        </w:rPr>
-        <w:t>t</w:t>
-      </w:r>
-      <w:r>
-        <w:rPr>
-          <w:szCs w:val="24"/>
-        </w:rPr>
-        <w:t xml:space="preserve">liste mit häufig genutzten Passwörtern, um das Passwort im Klartext darzustellen. Problematisch sind bereits angelegte Nutzeraccounts vor allem, wenn diese nicht geändert oder abgeschaltet werden können. Ebenso </w:t>
+        <w:t xml:space="preserve">darzustellen. Problematisch sind bereits angelegte Nutzeraccounts vor allem, wenn diese nicht geändert oder abgeschaltet werden können. Ebenso </w:t>
       </w:r>
       <w:r>
         <w:rPr>
@@ -18904,6 +18944,14 @@
           <w:szCs w:val="42"/>
         </w:rPr>
       </w:pPr>
+    </w:p>
+    <w:p>
+      <w:pPr>
+        <w:rPr>
+          <w:sz w:val="42"/>
+          <w:szCs w:val="42"/>
+        </w:rPr>
+      </w:pPr>
       <w:r>
         <w:rPr>
           <w:sz w:val="42"/>
@@ -19187,12 +19235,6 @@
         <w:rPr>
           <w:szCs w:val="24"/>
         </w:rPr>
-        <w:tab/>
-      </w:r>
-      <w:r>
-        <w:rPr>
-          <w:szCs w:val="24"/>
-        </w:rPr>
         <w:br/>
         <w:t xml:space="preserve"> </w:t>
       </w:r>
@@ -19201,6 +19243,11 @@
           <w:szCs w:val="24"/>
         </w:rPr>
         <w:tab/>
+      </w:r>
+      <w:r>
+        <w:rPr>
+          <w:szCs w:val="24"/>
+        </w:rPr>
         <w:t xml:space="preserve">Eine weitere Limitation zeigt sich im Zusammenspiel von OpenWrt und der Technischen Richtlinie selbst. OpenWrt ist zwar durchaus für Heim-Router und Router aus dem SOHO-Bereich gedacht, jedoch müssen die Nutzer </w:t>
       </w:r>
       <w:r>
@@ -19765,7 +19812,7 @@
 
 <file path=word/comments.xml><?xml version="1.0" encoding="utf-8"?>
 <w:comments xmlns:wpc="http://schemas.microsoft.com/office/word/2010/wordprocessingCanvas" xmlns:cx="http://schemas.microsoft.com/office/drawing/2014/chartex" xmlns:cx1="http://schemas.microsoft.com/office/drawing/2015/9/8/chartex" xmlns:cx2="http://schemas.microsoft.com/office/drawing/2015/10/21/chartex" xmlns:cx3="http://schemas.microsoft.com/office/drawing/2016/5/9/chartex" xmlns:cx4="http://schemas.microsoft.com/office/drawing/2016/5/10/chartex" xmlns:cx5="http://schemas.microsoft.com/office/drawing/2016/5/11/chartex" xmlns:cx6="http://schemas.microsoft.com/office/drawing/2016/5/12/chartex" xmlns:cx7="http://schemas.microsoft.com/office/drawing/2016/5/13/chartex" xmlns:cx8="http://schemas.microsoft.com/office/drawing/2016/5/14/chartex" xmlns:mc="http://schemas.openxmlformats.org/markup-compatibility/2006" xmlns:aink="http://schemas.microsoft.com/office/drawing/2016/ink" xmlns:am3d="http://schemas.microsoft.com/office/drawing/2017/model3d" xmlns:o="urn:schemas-microsoft-com:office:office" xmlns:r="http://schemas.openxmlformats.org/officeDocument/2006/relationships" xmlns:m="http://schemas.openxmlformats.org/officeDocument/2006/math" xmlns:v="urn:schemas-microsoft-com:vml" xmlns:wp14="http://schemas.microsoft.com/office/word/2010/wordprocessingDrawing" xmlns:wp="http://schemas.openxmlformats.org/drawingml/2006/wordprocessingDrawing" xmlns:w10="urn:schemas-microsoft-com:office:word" xmlns:w="http://schemas.openxmlformats.org/wordprocessingml/2006/main" xmlns:w14="http://schemas.microsoft.com/office/word/2010/wordml" xmlns:w15="http://schemas.microsoft.com/office/word/2012/wordml" xmlns:w16cid="http://schemas.microsoft.com/office/word/2016/wordml/cid" xmlns:w16se="http://schemas.microsoft.com/office/word/2015/wordml/symex" xmlns:wpg="http://schemas.microsoft.com/office/word/2010/wordprocessingGroup" xmlns:wpi="http://schemas.microsoft.com/office/word/2010/wordprocessingInk" xmlns:wne="http://schemas.microsoft.com/office/word/2006/wordml" xmlns:wps="http://schemas.microsoft.com/office/word/2010/wordprocessingShape" mc:Ignorable="w14 w15 w16se w16cid wp14">
-  <w:comment w:id="0" w:author="Henry weckermann" w:date="2020-12-31T13:53:00Z" w:initials="Hw">
+  <w:comment w:id="1" w:author="Henry weckermann" w:date="2020-12-31T13:53:00Z" w:initials="Hw">
     <w:p>
       <w:pPr>
         <w:pStyle w:val="Kommentartext"/>
@@ -19778,22 +19825,6 @@
       </w:r>
       <w:r>
         <w:t>Ein oder einen?</w:t>
-      </w:r>
-    </w:p>
-  </w:comment>
-  <w:comment w:id="1" w:author="Henry weckermann" w:date="2020-12-15T16:27:00Z" w:initials="Hw">
-    <w:p>
-      <w:pPr>
-        <w:pStyle w:val="Kommentartext"/>
-      </w:pPr>
-      <w:r>
-        <w:rPr>
-          <w:rStyle w:val="Kommentarzeichen"/>
-        </w:rPr>
-        <w:annotationRef/>
-      </w:r>
-      <w:r>
-        <w:t>Deutsch?</w:t>
       </w:r>
     </w:p>
   </w:comment>
@@ -19812,13 +19843,29 @@
         <w:t>Deutsch?</w:t>
       </w:r>
     </w:p>
+  </w:comment>
+  <w:comment w:id="3" w:author="Henry weckermann" w:date="2020-12-15T16:27:00Z" w:initials="Hw">
+    <w:p>
+      <w:pPr>
+        <w:pStyle w:val="Kommentartext"/>
+      </w:pPr>
+      <w:r>
+        <w:rPr>
+          <w:rStyle w:val="Kommentarzeichen"/>
+        </w:rPr>
+        <w:annotationRef/>
+      </w:r>
+      <w:r>
+        <w:t>Deutsch?</w:t>
+      </w:r>
+    </w:p>
     <w:p>
       <w:pPr>
         <w:pStyle w:val="Kommentartext"/>
       </w:pPr>
     </w:p>
   </w:comment>
-  <w:comment w:id="3" w:author="Henry weckermann" w:date="2020-12-31T17:49:00Z" w:initials="Hw">
+  <w:comment w:id="4" w:author="Henry weckermann" w:date="2020-12-31T17:49:00Z" w:initials="Hw">
     <w:p>
       <w:pPr>
         <w:pStyle w:val="Kommentartext"/>
@@ -19834,7 +19881,7 @@
       </w:r>
     </w:p>
   </w:comment>
-  <w:comment w:id="4" w:author="Henry weckermann" w:date="2020-12-13T22:14:00Z" w:initials="Hw">
+  <w:comment w:id="5" w:author="Henry weckermann" w:date="2020-12-13T22:14:00Z" w:initials="Hw">
     <w:p>
       <w:pPr>
         <w:pStyle w:val="Kommentartext"/>
@@ -19850,7 +19897,7 @@
       </w:r>
     </w:p>
   </w:comment>
-  <w:comment w:id="5" w:author="Henry weckermann" w:date="2020-12-13T22:13:00Z" w:initials="Hw">
+  <w:comment w:id="6" w:author="Henry weckermann" w:date="2020-12-13T22:13:00Z" w:initials="Hw">
     <w:p>
       <w:pPr>
         <w:pStyle w:val="Kommentartext"/>
@@ -19866,7 +19913,7 @@
       </w:r>
     </w:p>
   </w:comment>
-  <w:comment w:id="6" w:author="Henry weckermann" w:date="2020-12-13T22:31:00Z" w:initials="Hw">
+  <w:comment w:id="7" w:author="Henry weckermann" w:date="2020-12-13T22:31:00Z" w:initials="Hw">
     <w:p>
       <w:pPr>
         <w:pStyle w:val="Kommentartext"/>
@@ -19882,7 +19929,7 @@
       </w:r>
     </w:p>
   </w:comment>
-  <w:comment w:id="7" w:author="Henry weckermann" w:date="2020-12-13T22:59:00Z" w:initials="Hw">
+  <w:comment w:id="8" w:author="Henry weckermann" w:date="2020-12-13T22:59:00Z" w:initials="Hw">
     <w:p>
       <w:pPr>
         <w:pStyle w:val="Kommentartext"/>
@@ -19898,7 +19945,7 @@
       </w:r>
     </w:p>
   </w:comment>
-  <w:comment w:id="8" w:author="Henry weckermann" w:date="2020-12-15T23:49:00Z" w:initials="Hw">
+  <w:comment w:id="9" w:author="Henry weckermann" w:date="2020-12-15T23:49:00Z" w:initials="Hw">
     <w:p>
       <w:pPr>
         <w:pStyle w:val="Kommentartext"/>
@@ -19917,7 +19964,7 @@
       </w:r>
     </w:p>
   </w:comment>
-  <w:comment w:id="9" w:author="Henry weckermann" w:date="2020-12-16T21:51:00Z" w:initials="Hw">
+  <w:comment w:id="10" w:author="Henry weckermann" w:date="2020-12-16T21:51:00Z" w:initials="Hw">
     <w:p>
       <w:pPr>
         <w:pStyle w:val="Kommentartext"/>
@@ -19933,7 +19980,7 @@
       </w:r>
     </w:p>
   </w:comment>
-  <w:comment w:id="10" w:author="Henry weckermann" w:date="2020-12-31T14:34:00Z" w:initials="Hw">
+  <w:comment w:id="11" w:author="Henry weckermann" w:date="2020-12-31T14:34:00Z" w:initials="Hw">
     <w:p>
       <w:pPr>
         <w:pStyle w:val="Kommentartext"/>
@@ -19949,7 +19996,7 @@
       </w:r>
     </w:p>
   </w:comment>
-  <w:comment w:id="11" w:author="Henry weckermann" w:date="2020-12-31T14:35:00Z" w:initials="Hw">
+  <w:comment w:id="12" w:author="Henry weckermann" w:date="2020-12-31T14:35:00Z" w:initials="Hw">
     <w:p>
       <w:pPr>
         <w:pStyle w:val="Kommentartext"/>
@@ -19965,7 +20012,7 @@
       </w:r>
     </w:p>
   </w:comment>
-  <w:comment w:id="12" w:author="Henry weckermann" w:date="2020-12-18T19:14:00Z" w:initials="Hw">
+  <w:comment w:id="13" w:author="Henry weckermann" w:date="2020-12-18T19:14:00Z" w:initials="Hw">
     <w:p>
       <w:pPr>
         <w:pStyle w:val="Kommentartext"/>
@@ -19986,7 +20033,7 @@
       <w:proofErr w:type="spellEnd"/>
     </w:p>
   </w:comment>
-  <w:comment w:id="13" w:author="Henry weckermann" w:date="2020-12-31T14:36:00Z" w:initials="Hw">
+  <w:comment w:id="14" w:author="Henry weckermann" w:date="2020-12-31T14:36:00Z" w:initials="Hw">
     <w:p>
       <w:pPr>
         <w:pStyle w:val="Kommentartext"/>
@@ -20002,7 +20049,7 @@
       </w:r>
     </w:p>
   </w:comment>
-  <w:comment w:id="14" w:author="Henry weckermann" w:date="2020-12-19T21:31:00Z" w:initials="Hw">
+  <w:comment w:id="15" w:author="Henry weckermann" w:date="2020-12-19T21:31:00Z" w:initials="Hw">
     <w:p>
       <w:pPr>
         <w:pStyle w:val="Kommentartext"/>
@@ -20018,7 +20065,7 @@
       </w:r>
     </w:p>
   </w:comment>
-  <w:comment w:id="15" w:author="Henry weckermann" w:date="2020-12-19T18:45:00Z" w:initials="Hw">
+  <w:comment w:id="16" w:author="Henry weckermann" w:date="2020-12-19T18:45:00Z" w:initials="Hw">
     <w:p>
       <w:pPr>
         <w:pStyle w:val="Kommentartext"/>
@@ -20040,7 +20087,7 @@
       </w:r>
     </w:p>
   </w:comment>
-  <w:comment w:id="16" w:author="Henry weckermann" w:date="2020-12-20T21:43:00Z" w:initials="Hw">
+  <w:comment w:id="17" w:author="Henry weckermann" w:date="2020-12-20T21:43:00Z" w:initials="Hw">
     <w:p>
       <w:pPr>
         <w:pStyle w:val="Kommentartext"/>
@@ -20156,7 +20203,7 @@
       </w:r>
     </w:p>
   </w:comment>
-  <w:comment w:id="17" w:author="Henry weckermann" w:date="2020-12-20T00:09:00Z" w:initials="Hw">
+  <w:comment w:id="18" w:author="Henry weckermann" w:date="2020-12-20T00:09:00Z" w:initials="Hw">
     <w:p>
       <w:pPr>
         <w:pStyle w:val="Kommentartext"/>
@@ -20545,7 +20592,7 @@
   <w15:commentEx w15:paraId="2F61B450" w15:done="0"/>
   <w15:commentEx w15:paraId="76274FEE" w15:done="0"/>
   <w15:commentEx w15:paraId="1AC3127F" w15:done="0"/>
-  <w15:commentEx w15:paraId="1FB38978" w15:done="0"/>
+  <w15:commentEx w15:paraId="06C60FBA" w15:done="0"/>
   <w15:commentEx w15:paraId="7FAD39B1" w15:done="0"/>
   <w15:commentEx w15:paraId="4FB22DC6" w15:done="0"/>
   <w15:commentEx w15:paraId="57F4F682" w15:done="0"/>
@@ -20587,7 +20634,7 @@
   <w16cid:commentId w16cid:paraId="2F61B450" w16cid:durableId="23987B35"/>
   <w16cid:commentId w16cid:paraId="76274FEE" w16cid:durableId="23987B52"/>
   <w16cid:commentId w16cid:paraId="1AC3127F" w16cid:durableId="238DF150"/>
-  <w16cid:commentId w16cid:paraId="1FB38978" w16cid:durableId="238B716C"/>
+  <w16cid:commentId w16cid:paraId="06C60FBA" w16cid:durableId="238B716C"/>
   <w16cid:commentId w16cid:paraId="7FAD39B1" w16cid:durableId="23987FC5"/>
   <w16cid:commentId w16cid:paraId="4FB22DC6" w16cid:durableId="2394C3C1"/>
   <w16cid:commentId w16cid:paraId="57F4F682" w16cid:durableId="239880AD"/>
@@ -29772,81 +29819,7 @@
     </mc:Fallback>
   </mc:AlternateContent>
   <c:chart>
-    <c:title>
-      <c:tx>
-        <c:rich>
-          <a:bodyPr rot="0" spcFirstLastPara="1" vertOverflow="ellipsis" vert="horz" wrap="square" anchor="ctr" anchorCtr="1"/>
-          <a:lstStyle/>
-          <a:p>
-            <a:pPr>
-              <a:defRPr sz="1400" b="0" i="0" u="none" strike="noStrike" kern="1200" spc="0" baseline="0">
-                <a:solidFill>
-                  <a:schemeClr val="tx1">
-                    <a:lumMod val="65000"/>
-                    <a:lumOff val="35000"/>
-                  </a:schemeClr>
-                </a:solidFill>
-                <a:latin typeface="+mn-lt"/>
-                <a:ea typeface="+mn-ea"/>
-                <a:cs typeface="+mn-cs"/>
-              </a:defRPr>
-            </a:pPr>
-            <a:r>
-              <a:rPr lang="de-DE" sz="1000" b="0" i="0" baseline="0">
-                <a:effectLst/>
-              </a:rPr>
-              <a:t>Benötigte Zeit zur Implementierung und Veröffentlichung von Sicherheitsupdates für OpenWrt im Jahr 2020</a:t>
-            </a:r>
-            <a:endParaRPr lang="de-DE" sz="800">
-              <a:effectLst/>
-            </a:endParaRPr>
-          </a:p>
-          <a:p>
-            <a:pPr>
-              <a:defRPr/>
-            </a:pPr>
-            <a:r>
-              <a:rPr lang="de-DE" sz="900" b="0" i="0" baseline="0">
-                <a:effectLst/>
-              </a:rPr>
-              <a:t>basiert auf dem Veröffentlichungsdatum des CVE Eintrags und dem Datum des git commits</a:t>
-            </a:r>
-            <a:endParaRPr lang="de-DE" sz="700">
-              <a:effectLst/>
-            </a:endParaRPr>
-          </a:p>
-        </c:rich>
-      </c:tx>
-      <c:overlay val="0"/>
-      <c:spPr>
-        <a:noFill/>
-        <a:ln>
-          <a:noFill/>
-        </a:ln>
-        <a:effectLst/>
-      </c:spPr>
-      <c:txPr>
-        <a:bodyPr rot="0" spcFirstLastPara="1" vertOverflow="ellipsis" vert="horz" wrap="square" anchor="ctr" anchorCtr="1"/>
-        <a:lstStyle/>
-        <a:p>
-          <a:pPr>
-            <a:defRPr sz="1400" b="0" i="0" u="none" strike="noStrike" kern="1200" spc="0" baseline="0">
-              <a:solidFill>
-                <a:schemeClr val="tx1">
-                  <a:lumMod val="65000"/>
-                  <a:lumOff val="35000"/>
-                </a:schemeClr>
-              </a:solidFill>
-              <a:latin typeface="+mn-lt"/>
-              <a:ea typeface="+mn-ea"/>
-              <a:cs typeface="+mn-cs"/>
-            </a:defRPr>
-          </a:pPr>
-          <a:endParaRPr lang="de-DE"/>
-        </a:p>
-      </c:txPr>
-    </c:title>
-    <c:autoTitleDeleted val="0"/>
+    <c:autoTitleDeleted val="1"/>
     <c:plotArea>
       <c:layout/>
       <c:barChart>
@@ -42185,7 +42158,7 @@
 </file>
 
 <file path=customXml/itemProps1.xml><?xml version="1.0" encoding="utf-8"?>
-<ds:datastoreItem xmlns:ds="http://schemas.openxmlformats.org/officeDocument/2006/customXml" ds:itemID="{43A71AAD-3BD4-4A10-A85B-36064B71FA6C}">
+<ds:datastoreItem xmlns:ds="http://schemas.openxmlformats.org/officeDocument/2006/customXml" ds:itemID="{880FEEAA-E4FD-4729-A6E0-D4781187EA2B}">
   <ds:schemaRefs>
     <ds:schemaRef ds:uri="http://schemas.openxmlformats.org/officeDocument/2006/bibliography"/>
   </ds:schemaRefs>

</xml_diff>